<commit_message>
Added Ant-Based Optimisation solution description.
</commit_message>
<xml_diff>
--- a/CSM6120 Essay.docx
+++ b/CSM6120 Essay.docx
@@ -86,7 +86,13 @@
         </w:rPr>
       </w:pPr>
       <w:r>
-        <w:t>I used Google Scholar to find recent cited articles that define solutions to the DCMST. I read some of these articles and compared the background sections of the papers to piece together a sort of history/timeline of DCMST solutions. I searched for a</w:t>
+        <w:t>I used Google Scholar to find recent cited articles that define solutions to the DCMST. I read some of these articles and compared the background sections of the papers to piece together a</w:t>
+      </w:r>
+      <w:r>
+        <w:t xml:space="preserve"> </w:t>
+      </w:r>
+      <w:r>
+        <w:t>history/timeline of DCMST solutions. I searched for a</w:t>
       </w:r>
       <w:r>
         <w:t>n</w:t>
@@ -381,29 +387,25 @@
         </w:rPr>
         <w:t xml:space="preserve">many </w:t>
       </w:r>
+      <w:r>
+        <w:rPr>
+          <w:rFonts w:eastAsiaTheme="minorEastAsia"/>
+        </w:rPr>
+        <w:t>real-life</w:t>
+      </w:r>
+      <w:r>
+        <w:rPr>
+          <w:rFonts w:eastAsiaTheme="minorEastAsia"/>
+        </w:rPr>
+        <w:t xml:space="preserve"> applications require a connected network that is subject to a degree-constraint. &lt;Examples </w:t>
+      </w:r>
       <w:proofErr w:type="gramStart"/>
       <w:r>
         <w:rPr>
           <w:rFonts w:eastAsiaTheme="minorEastAsia"/>
         </w:rPr>
-        <w:t>real life</w:t>
-      </w:r>
-      <w:proofErr w:type="gramEnd"/>
-      <w:r>
-        <w:rPr>
-          <w:rFonts w:eastAsiaTheme="minorEastAsia"/>
-        </w:rPr>
-        <w:t xml:space="preserve"> applications require a connected network that is subject to a degree-constraint. &lt;Examples </w:t>
-      </w:r>
-      <w:proofErr w:type="gramStart"/>
-      <w:r>
-        <w:rPr>
-          <w:rFonts w:eastAsiaTheme="minorEastAsia"/>
-        </w:rPr>
         <w:t>here..</w:t>
       </w:r>
-      <w:bookmarkStart w:id="0" w:name="_GoBack"/>
-      <w:bookmarkEnd w:id="0"/>
       <w:proofErr w:type="gramEnd"/>
       <w:r>
         <w:rPr>
@@ -1553,6 +1555,1019 @@
       </w:r>
     </w:p>
     <w:p>
+      <w:pPr>
+        <w:jc w:val="both"/>
+      </w:pPr>
+      <w:r>
+        <w:t xml:space="preserve">An </w:t>
+      </w:r>
+      <w:r>
+        <w:t>A</w:t>
+      </w:r>
+      <w:r>
+        <w:t>nt-</w:t>
+      </w:r>
+      <w:r>
+        <w:t>B</w:t>
+      </w:r>
+      <w:r>
+        <w:t xml:space="preserve">ased optimisation </w:t>
+      </w:r>
+      <w:r>
+        <w:t xml:space="preserve">(ABO) </w:t>
+      </w:r>
+      <w:r>
+        <w:t xml:space="preserve">algorithm AB-DCST by Thang N. Bui, </w:t>
+      </w:r>
+      <w:proofErr w:type="spellStart"/>
+      <w:r>
+        <w:t>Xianghua</w:t>
+      </w:r>
+      <w:proofErr w:type="spellEnd"/>
+      <w:r>
+        <w:t xml:space="preserve"> Deng, and Catherine M. </w:t>
+      </w:r>
+      <w:proofErr w:type="spellStart"/>
+      <w:r>
+        <w:t>Zrncic</w:t>
+      </w:r>
+      <w:proofErr w:type="spellEnd"/>
+      <w:r>
+        <w:t xml:space="preserve"> </w:t>
+      </w:r>
+      <w:sdt>
+        <w:sdtPr>
+          <w:id w:val="1619342221"/>
+          <w:citation/>
+        </w:sdtPr>
+        <w:sdtContent>
+          <w:r>
+            <w:fldChar w:fldCharType="begin"/>
+          </w:r>
+          <w:r>
+            <w:instrText xml:space="preserve"> CITATION Bui12 \l 2057 </w:instrText>
+          </w:r>
+          <w:r>
+            <w:fldChar w:fldCharType="separate"/>
+          </w:r>
+          <w:r>
+            <w:rPr>
+              <w:noProof/>
+            </w:rPr>
+            <w:t>[4]</w:t>
+          </w:r>
+          <w:r>
+            <w:fldChar w:fldCharType="end"/>
+          </w:r>
+        </w:sdtContent>
+      </w:sdt>
+      <w:r>
+        <w:t>. AB</w:t>
+      </w:r>
+      <w:r>
+        <w:t>O</w:t>
+      </w:r>
+      <w:r>
+        <w:t xml:space="preserve"> algorithms</w:t>
+      </w:r>
+      <w:r>
+        <w:t xml:space="preserve"> are inspired by Ant Colony Optimization (ACO)</w:t>
+      </w:r>
+      <w:r>
+        <w:t xml:space="preserve"> </w:t>
+      </w:r>
+      <w:r>
+        <w:t xml:space="preserve">&lt;REF&gt; </w:t>
+      </w:r>
+      <w:r>
+        <w:t xml:space="preserve">but </w:t>
+      </w:r>
+      <w:r>
+        <w:t xml:space="preserve">differ by only using the ants to narrow the search space to a promising area; that is, instead of find solutions. </w:t>
+      </w:r>
+      <w:r>
+        <w:t>Then other methods are used to derive a solution from the narrowed search space.</w:t>
+      </w:r>
+    </w:p>
+    <w:p>
+      <w:pPr>
+        <w:jc w:val="both"/>
+      </w:pPr>
+      <w:r>
+        <w:t xml:space="preserve">In AB-DCST </w:t>
+      </w:r>
+      <w:r>
+        <w:t>the pheromone</w:t>
+      </w:r>
+      <w:r>
+        <w:t xml:space="preserve"> level on edges,</w:t>
+      </w:r>
+      <w:r>
+        <w:t xml:space="preserve"> as result of the ants</w:t>
+      </w:r>
+      <w:r>
+        <w:t>’</w:t>
+      </w:r>
+      <w:r>
+        <w:t xml:space="preserve"> exploration</w:t>
+      </w:r>
+      <w:r>
+        <w:t>,</w:t>
+      </w:r>
+      <w:r>
+        <w:t xml:space="preserve"> are used to find a candidate set of edges from which to construct spanning trees</w:t>
+      </w:r>
+      <w:r>
+        <w:t>.</w:t>
+      </w:r>
+      <w:r>
+        <w:t xml:space="preserve"> </w:t>
+      </w:r>
+      <w:r>
+        <w:t xml:space="preserve"> The constructed trees are then optimised by two </w:t>
+      </w:r>
+      <w:r>
+        <w:t>optimisation functions: 2-Edge Replacement and 1-Edge Replacement. The adding of th</w:t>
+      </w:r>
+      <w:r>
+        <w:t>e</w:t>
+      </w:r>
+      <w:r>
+        <w:t xml:space="preserve"> optimisation phase is the reason for the ‘Improved’ AB-DCST as opposed to their original paper </w:t>
+      </w:r>
+      <w:sdt>
+        <w:sdtPr>
+          <w:id w:val="-942228637"/>
+          <w:citation/>
+        </w:sdtPr>
+        <w:sdtContent>
+          <w:r>
+            <w:fldChar w:fldCharType="begin"/>
+          </w:r>
+          <w:r>
+            <w:instrText xml:space="preserve"> CITATION Bui06 \l 2057 </w:instrText>
+          </w:r>
+          <w:r>
+            <w:fldChar w:fldCharType="separate"/>
+          </w:r>
+          <w:r>
+            <w:rPr>
+              <w:noProof/>
+            </w:rPr>
+            <w:t>[5]</w:t>
+          </w:r>
+          <w:r>
+            <w:fldChar w:fldCharType="end"/>
+          </w:r>
+        </w:sdtContent>
+      </w:sdt>
+      <w:r>
+        <w:t>.</w:t>
+      </w:r>
+      <w:r>
+        <w:t xml:space="preserve"> </w:t>
+      </w:r>
+    </w:p>
+    <w:p>
+      <w:pPr>
+        <w:jc w:val="both"/>
+      </w:pPr>
+      <w:r>
+        <w:t xml:space="preserve">The </w:t>
+      </w:r>
+      <w:r>
+        <w:t xml:space="preserve">AB-DCST </w:t>
+      </w:r>
+      <w:r>
+        <w:t>algorithm is defined in the following phases:</w:t>
+      </w:r>
+    </w:p>
+    <w:p>
+      <w:pPr>
+        <w:jc w:val="both"/>
+      </w:pPr>
+      <w:r>
+        <w:rPr>
+          <w:b/>
+        </w:rPr>
+        <w:t>Initialisation Phase</w:t>
+      </w:r>
+      <w:r>
+        <w:rPr>
+          <w:b/>
+        </w:rPr>
+        <w:t xml:space="preserve">: </w:t>
+      </w:r>
+      <w:r>
+        <w:t>An ant is placed on each node and each edge is set an initial pheromone level proportional to its weight such that</w:t>
+      </w:r>
+      <w:r>
+        <w:t xml:space="preserve"> </w:t>
+      </w:r>
+      <w:r>
+        <w:t xml:space="preserve">those </w:t>
+      </w:r>
+      <w:r>
+        <w:t xml:space="preserve">edges </w:t>
+      </w:r>
+      <w:r>
+        <w:t xml:space="preserve">with smaller weights will have higher initial pheromone. </w:t>
+      </w:r>
+      <w:r>
+        <w:rPr>
+          <w:i/>
+          <w:sz w:val="18"/>
+        </w:rPr>
+        <w:t>IP(</w:t>
+      </w:r>
+      <w:r>
+        <w:rPr>
+          <w:i/>
+          <w:sz w:val="18"/>
+        </w:rPr>
+        <w:t>e</w:t>
+      </w:r>
+      <w:r>
+        <w:rPr>
+          <w:i/>
+          <w:sz w:val="18"/>
+        </w:rPr>
+        <w:t>)</w:t>
+      </w:r>
+      <w:proofErr w:type="gramStart"/>
+      <w:r>
+        <w:rPr>
+          <w:i/>
+          <w:sz w:val="18"/>
+        </w:rPr>
+        <w:t>=</w:t>
+      </w:r>
+      <w:r>
+        <w:rPr>
+          <w:i/>
+          <w:sz w:val="18"/>
+        </w:rPr>
+        <w:t>[</w:t>
+      </w:r>
+      <w:proofErr w:type="gramEnd"/>
+      <w:r>
+        <w:rPr>
+          <w:i/>
+          <w:sz w:val="18"/>
+        </w:rPr>
+        <w:t xml:space="preserve">(M − </w:t>
+      </w:r>
+      <w:r>
+        <w:rPr>
+          <w:i/>
+          <w:sz w:val="18"/>
+        </w:rPr>
+        <w:t>w</w:t>
+      </w:r>
+      <w:r>
+        <w:rPr>
+          <w:i/>
+          <w:sz w:val="18"/>
+        </w:rPr>
+        <w:t>(</w:t>
+      </w:r>
+      <w:r>
+        <w:rPr>
+          <w:i/>
+          <w:sz w:val="18"/>
+        </w:rPr>
+        <w:t>e</w:t>
+      </w:r>
+      <w:r>
+        <w:rPr>
+          <w:i/>
+          <w:sz w:val="18"/>
+        </w:rPr>
+        <w:t>)) + (M − m)/3</w:t>
+      </w:r>
+      <w:r>
+        <w:rPr>
+          <w:i/>
+          <w:sz w:val="18"/>
+        </w:rPr>
+        <w:t>]</w:t>
+      </w:r>
+    </w:p>
+    <w:p>
+      <w:pPr>
+        <w:jc w:val="both"/>
+      </w:pPr>
+      <w:r>
+        <w:rPr>
+          <w:b/>
+        </w:rPr>
+        <w:t>Exploration Phase</w:t>
+      </w:r>
+      <w:r>
+        <w:rPr>
+          <w:b/>
+        </w:rPr>
+        <w:t xml:space="preserve">: </w:t>
+      </w:r>
+      <w:r>
+        <w:t xml:space="preserve">Ants move in parallel around the graph </w:t>
+      </w:r>
+      <w:r>
+        <w:t>laying pheromone trails as they go. The ants move for a specified number of steps.</w:t>
+      </w:r>
+      <w:r>
+        <w:t xml:space="preserve"> For efficiency pheromone trails are updated only after a fixed number of steps. </w:t>
+      </w:r>
+    </w:p>
+    <w:p>
+      <w:pPr>
+        <w:jc w:val="both"/>
+      </w:pPr>
+      <w:r>
+        <w:t xml:space="preserve">Ants choose </w:t>
+      </w:r>
+      <w:r>
+        <w:t xml:space="preserve">which </w:t>
+      </w:r>
+      <w:r>
+        <w:t xml:space="preserve">incident </w:t>
+      </w:r>
+      <w:r>
+        <w:t>edges to traverse based on a</w:t>
+      </w:r>
+      <w:r>
+        <w:t xml:space="preserve"> probability proportional to the pheromone level </w:t>
+      </w:r>
+      <w:r>
+        <w:t xml:space="preserve">of each edge incident to </w:t>
+      </w:r>
+      <w:r>
+        <w:t>an</w:t>
+      </w:r>
+      <w:r>
+        <w:t xml:space="preserve"> ant’s current location. </w:t>
+      </w:r>
+      <w:r>
+        <w:t xml:space="preserve">After an edge has been traversed it is scheduled to have its pheromone level increased by its initial pheromone level (If 5 ants traverse an edge its pheromone will be increased by 5 x </w:t>
+      </w:r>
+      <w:proofErr w:type="gramStart"/>
+      <w:r>
+        <w:t>e.initialPheromone</w:t>
+      </w:r>
+      <w:proofErr w:type="gramEnd"/>
+      <w:r>
+        <w:t>)</w:t>
+      </w:r>
+      <w:r>
+        <w:t xml:space="preserve">. </w:t>
+      </w:r>
+      <w:r>
+        <w:t>Therefore, lower cost edges and more frequently traversed edges are more likely to be selected for traversal.</w:t>
+      </w:r>
+    </w:p>
+    <w:p>
+      <w:pPr>
+        <w:jc w:val="both"/>
+      </w:pPr>
+      <w:r>
+        <w:t>To prevent early convergence on local optima:</w:t>
+      </w:r>
+    </w:p>
+    <w:p>
+      <w:pPr>
+        <w:pStyle w:val="ListParagraph"/>
+        <w:numPr>
+          <w:ilvl w:val="0"/>
+          <w:numId w:val="2"/>
+        </w:numPr>
+      </w:pPr>
+      <w:r>
+        <w:t xml:space="preserve">Each ant keeps a </w:t>
+      </w:r>
+      <w:proofErr w:type="spellStart"/>
+      <w:r>
+        <w:t>Tabu</w:t>
+      </w:r>
+      <w:proofErr w:type="spellEnd"/>
+      <w:r>
+        <w:t xml:space="preserve"> List of recently visited nodes which they are not allowed to revisit.</w:t>
+      </w:r>
+    </w:p>
+    <w:p>
+      <w:pPr>
+        <w:pStyle w:val="ListParagraph"/>
+        <w:numPr>
+          <w:ilvl w:val="0"/>
+          <w:numId w:val="2"/>
+        </w:numPr>
+      </w:pPr>
+      <w:r>
+        <w:t xml:space="preserve">Pheromone trails evaporate periodically via a time decreasing evaporation rate. </w:t>
+      </w:r>
+    </w:p>
+    <w:p>
+      <w:pPr>
+        <w:pStyle w:val="ListParagraph"/>
+        <w:numPr>
+          <w:ilvl w:val="0"/>
+          <w:numId w:val="2"/>
+        </w:numPr>
+      </w:pPr>
+      <w:r>
+        <w:lastRenderedPageBreak/>
+        <w:t xml:space="preserve">Pheromone levels are bounded </w:t>
+      </w:r>
+      <w:r>
+        <w:t>to the range:</w:t>
+      </w:r>
+      <w:r>
+        <w:br/>
+        <w:t xml:space="preserve"> </w:t>
+      </w:r>
+      <m:oMath>
+        <m:r>
+          <w:rPr>
+            <w:rFonts w:ascii="Cambria Math" w:hAnsi="Cambria Math"/>
+          </w:rPr>
+          <m:t>1000</m:t>
+        </m:r>
+        <m:d>
+          <m:dPr>
+            <m:ctrlPr>
+              <w:rPr>
+                <w:rFonts w:ascii="Cambria Math" w:hAnsi="Cambria Math"/>
+                <w:i/>
+              </w:rPr>
+            </m:ctrlPr>
+          </m:dPr>
+          <m:e>
+            <m:r>
+              <w:rPr>
+                <w:rFonts w:ascii="Cambria Math" w:hAnsi="Cambria Math"/>
+              </w:rPr>
+              <m:t>M-m</m:t>
+            </m:r>
+          </m:e>
+        </m:d>
+        <m:r>
+          <w:rPr>
+            <w:rFonts w:ascii="Cambria Math" w:hAnsi="Cambria Math"/>
+          </w:rPr>
+          <m:t xml:space="preserve"> +</m:t>
+        </m:r>
+        <m:r>
+          <w:rPr>
+            <w:rFonts w:ascii="Cambria Math" w:hAnsi="Cambria Math"/>
+          </w:rPr>
+          <m:t>(M-m)/3≥</m:t>
+        </m:r>
+        <m:r>
+          <w:rPr>
+            <w:rFonts w:ascii="Cambria Math" w:hAnsi="Cambria Math"/>
+          </w:rPr>
+          <m:t xml:space="preserve"> Phm</m:t>
+        </m:r>
+        <m:r>
+          <w:rPr>
+            <w:rFonts w:ascii="Cambria Math" w:hAnsi="Cambria Math"/>
+          </w:rPr>
+          <m:t>≥</m:t>
+        </m:r>
+        <m:r>
+          <w:rPr>
+            <w:rFonts w:ascii="Cambria Math" w:hAnsi="Cambria Math"/>
+          </w:rPr>
+          <m:t xml:space="preserve"> (M-m)/3</m:t>
+        </m:r>
+      </m:oMath>
+      <w:r>
+        <w:rPr>
+          <w:rFonts w:eastAsiaTheme="minorEastAsia"/>
+        </w:rPr>
+        <w:br/>
+        <w:t>If the new pheromone level of an edge would take it over a boundary the pheromone is only adjusted by +/- e.</w:t>
+      </w:r>
+      <w:r>
+        <w:t xml:space="preserve"> </w:t>
+      </w:r>
+      <w:proofErr w:type="spellStart"/>
+      <w:r>
+        <w:t>initialPheromone</w:t>
+      </w:r>
+      <w:proofErr w:type="spellEnd"/>
+      <w:r>
+        <w:t>.</w:t>
+      </w:r>
+    </w:p>
+    <w:p>
+      <w:pPr>
+        <w:jc w:val="both"/>
+      </w:pPr>
+      <w:r>
+        <w:rPr>
+          <w:b/>
+        </w:rPr>
+        <w:t>Construction Phase</w:t>
+      </w:r>
+      <w:r>
+        <w:rPr>
+          <w:b/>
+        </w:rPr>
+        <w:t xml:space="preserve">: </w:t>
+      </w:r>
+      <w:r>
+        <w:t xml:space="preserve">Edges are sorted in order of decreasing pheromone level and n candidate edges selected. Candidates sorted </w:t>
+      </w:r>
+      <w:r>
+        <w:t xml:space="preserve">in order of increasing edge cost and then used to construct a spanning tree using Kruskal’s algorithm </w:t>
+      </w:r>
+      <w:sdt>
+        <w:sdtPr>
+          <w:id w:val="2009020904"/>
+          <w:citation/>
+        </w:sdtPr>
+        <w:sdtContent>
+          <w:r>
+            <w:fldChar w:fldCharType="begin"/>
+          </w:r>
+          <w:r>
+            <w:instrText xml:space="preserve"> CITATION Cor01 \l 2057 </w:instrText>
+          </w:r>
+          <w:r>
+            <w:fldChar w:fldCharType="separate"/>
+          </w:r>
+          <w:r>
+            <w:rPr>
+              <w:noProof/>
+            </w:rPr>
+            <w:t>[6]</w:t>
+          </w:r>
+          <w:r>
+            <w:fldChar w:fldCharType="end"/>
+          </w:r>
+        </w:sdtContent>
+      </w:sdt>
+      <w:r>
+        <w:t xml:space="preserve"> with a modification to obey </w:t>
+      </w:r>
+      <w:r>
+        <w:t xml:space="preserve">the </w:t>
+      </w:r>
+      <w:r>
+        <w:t>degree constraint.</w:t>
+      </w:r>
+    </w:p>
+    <w:p>
+      <w:pPr>
+        <w:jc w:val="both"/>
+      </w:pPr>
+      <w:r>
+        <w:rPr>
+          <w:b/>
+        </w:rPr>
+        <w:t>(Local) Optimization Phase</w:t>
+      </w:r>
+      <w:r>
+        <w:rPr>
+          <w:b/>
+        </w:rPr>
+        <w:t xml:space="preserve">: </w:t>
+      </w:r>
+      <w:r>
+        <w:t xml:space="preserve">The algorithm tries to optimise the spanning tree by replacing 2 edges in the tree such that the degree constraint is maintained but the cost of the tree is smaller. The algorithm then tries to do the </w:t>
+      </w:r>
+      <w:r>
+        <w:t>same for</w:t>
+      </w:r>
+      <w:r>
+        <w:t xml:space="preserve"> </w:t>
+      </w:r>
+      <w:r>
+        <w:t xml:space="preserve">just </w:t>
+      </w:r>
+      <w:r>
+        <w:t>1 edge. These optimisation functions are called 2-Edge Replacement and 1-Edge replacement respectively.</w:t>
+      </w:r>
+    </w:p>
+    <w:p>
+      <w:pPr>
+        <w:jc w:val="both"/>
+      </w:pPr>
+      <w:r>
+        <w:t xml:space="preserve">After each phase of an iteration is completed there are 5 </w:t>
+      </w:r>
+      <w:r>
+        <w:rPr>
+          <w:b/>
+        </w:rPr>
+        <w:t>post</w:t>
+      </w:r>
+      <w:r>
+        <w:t xml:space="preserve"> </w:t>
+      </w:r>
+      <w:r>
+        <w:rPr>
+          <w:b/>
+        </w:rPr>
+        <w:t>processing</w:t>
+      </w:r>
+      <w:r>
+        <w:t xml:space="preserve"> steps:</w:t>
+      </w:r>
+    </w:p>
+    <w:p>
+      <w:pPr>
+        <w:pStyle w:val="ListParagraph"/>
+        <w:numPr>
+          <w:ilvl w:val="0"/>
+          <w:numId w:val="3"/>
+        </w:numPr>
+        <w:jc w:val="both"/>
+      </w:pPr>
+      <w:r>
+        <w:t>The resulting tree and best are compared with the lowest cost tree being kept.</w:t>
+      </w:r>
+    </w:p>
+    <w:p>
+      <w:pPr>
+        <w:pStyle w:val="ListParagraph"/>
+        <w:numPr>
+          <w:ilvl w:val="0"/>
+          <w:numId w:val="3"/>
+        </w:numPr>
+        <w:jc w:val="both"/>
+      </w:pPr>
+      <w:r>
+        <w:t xml:space="preserve">Pheromone levels </w:t>
+      </w:r>
+      <w:r>
+        <w:t>of the edges in the best tree are enhanced by an enhancement factor.</w:t>
+      </w:r>
+    </w:p>
+    <w:p>
+      <w:pPr>
+        <w:pStyle w:val="ListParagraph"/>
+        <w:numPr>
+          <w:ilvl w:val="0"/>
+          <w:numId w:val="3"/>
+        </w:numPr>
+        <w:jc w:val="both"/>
+      </w:pPr>
+      <w:r>
+        <w:t>The algorithm runs a restart algorithm if stuck in local optimum (no improvement in best tree after set number of iterations).</w:t>
+      </w:r>
+    </w:p>
+    <w:p>
+      <w:pPr>
+        <w:pStyle w:val="ListParagraph"/>
+        <w:numPr>
+          <w:ilvl w:val="0"/>
+          <w:numId w:val="3"/>
+        </w:numPr>
+        <w:jc w:val="both"/>
+      </w:pPr>
+      <w:r>
+        <w:t>Ants are reset ready for the next iteration half the ants retain their current position with the other half are placed at random vertices.</w:t>
+      </w:r>
+    </w:p>
+    <w:p>
+      <w:pPr>
+        <w:pStyle w:val="ListParagraph"/>
+        <w:numPr>
+          <w:ilvl w:val="0"/>
+          <w:numId w:val="3"/>
+        </w:numPr>
+        <w:jc w:val="both"/>
+      </w:pPr>
+      <w:r>
+        <w:t>Enhancement factor (</w:t>
+      </w:r>
+      <w:r>
+        <w:t>γ</w:t>
+      </w:r>
+      <w:r>
+        <w:t>) &amp; evaporation factor (</w:t>
+      </w:r>
+      <w:r>
+        <w:t>η</w:t>
+      </w:r>
+      <w:r>
+        <w:t xml:space="preserve">) are updated. </w:t>
+      </w:r>
+      <w:r>
+        <w:rPr>
+          <w:color w:val="ED7D31" w:themeColor="accent2"/>
+        </w:rPr>
+        <w:t xml:space="preserve">*=1.05 and *=0.95 respectively. </w:t>
+      </w:r>
+      <w:bookmarkStart w:id="0" w:name="_GoBack"/>
+      <w:bookmarkEnd w:id="0"/>
+    </w:p>
+    <w:p>
+      <w:pPr>
+        <w:jc w:val="both"/>
+      </w:pPr>
+    </w:p>
+    <w:p>
+      <w:pPr>
+        <w:rPr>
+          <w:b/>
+        </w:rPr>
+      </w:pPr>
+    </w:p>
+    <w:p>
+      <w:pPr>
+        <w:rPr>
+          <w:b/>
+          <w:color w:val="FF0000"/>
+        </w:rPr>
+      </w:pPr>
+      <w:r>
+        <w:rPr>
+          <w:b/>
+          <w:color w:val="FF0000"/>
+        </w:rPr>
+        <w:t>The pseudocode for the algorithm is below.</w:t>
+      </w:r>
+    </w:p>
+    <w:p>
+      <w:pPr>
+        <w:rPr>
+          <w:noProof/>
+        </w:rPr>
+      </w:pPr>
+      <w:r>
+        <w:rPr>
+          <w:noProof/>
+        </w:rPr>
+        <w:drawing>
+          <wp:inline distT="0" distB="0" distL="0" distR="0" wp14:anchorId="49E43FB7" wp14:editId="39BDACA1">
+            <wp:extent cx="1552575" cy="2571750"/>
+            <wp:effectExtent l="0" t="0" r="9525" b="0"/>
+            <wp:docPr id="1" name="Picture 1"/>
+            <wp:cNvGraphicFramePr>
+              <a:graphicFrameLocks xmlns:a="http://schemas.openxmlformats.org/drawingml/2006/main" noChangeAspect="1"/>
+            </wp:cNvGraphicFramePr>
+            <a:graphic xmlns:a="http://schemas.openxmlformats.org/drawingml/2006/main">
+              <a:graphicData uri="http://schemas.openxmlformats.org/drawingml/2006/picture">
+                <pic:pic xmlns:pic="http://schemas.openxmlformats.org/drawingml/2006/picture">
+                  <pic:nvPicPr>
+                    <pic:cNvPr id="1" name=""/>
+                    <pic:cNvPicPr/>
+                  </pic:nvPicPr>
+                  <pic:blipFill rotWithShape="1">
+                    <a:blip r:embed="rId9"/>
+                    <a:srcRect l="19942" t="10046" r="52969" b="10183"/>
+                    <a:stretch/>
+                  </pic:blipFill>
+                  <pic:spPr bwMode="auto">
+                    <a:xfrm>
+                      <a:off x="0" y="0"/>
+                      <a:ext cx="1552575" cy="2571750"/>
+                    </a:xfrm>
+                    <a:prstGeom prst="rect">
+                      <a:avLst/>
+                    </a:prstGeom>
+                    <a:ln>
+                      <a:noFill/>
+                    </a:ln>
+                    <a:extLst>
+                      <a:ext uri="{53640926-AAD7-44D8-BBD7-CCE9431645EC}">
+                        <a14:shadowObscured xmlns:a14="http://schemas.microsoft.com/office/drawing/2010/main"/>
+                      </a:ext>
+                    </a:extLst>
+                  </pic:spPr>
+                </pic:pic>
+              </a:graphicData>
+            </a:graphic>
+          </wp:inline>
+        </w:drawing>
+      </w:r>
+      <w:r>
+        <w:rPr>
+          <w:noProof/>
+        </w:rPr>
+        <w:t xml:space="preserve"> </w:t>
+      </w:r>
+      <w:r>
+        <w:rPr>
+          <w:noProof/>
+        </w:rPr>
+        <w:drawing>
+          <wp:inline distT="0" distB="0" distL="0" distR="0" wp14:anchorId="007235B6" wp14:editId="050CAE73">
+            <wp:extent cx="2800350" cy="1543050"/>
+            <wp:effectExtent l="0" t="0" r="0" b="0"/>
+            <wp:docPr id="2" name="Picture 2"/>
+            <wp:cNvGraphicFramePr>
+              <a:graphicFrameLocks xmlns:a="http://schemas.openxmlformats.org/drawingml/2006/main" noChangeAspect="1"/>
+            </wp:cNvGraphicFramePr>
+            <a:graphic xmlns:a="http://schemas.openxmlformats.org/drawingml/2006/main">
+              <a:graphicData uri="http://schemas.openxmlformats.org/drawingml/2006/picture">
+                <pic:pic xmlns:pic="http://schemas.openxmlformats.org/drawingml/2006/picture">
+                  <pic:nvPicPr>
+                    <pic:cNvPr id="1" name=""/>
+                    <pic:cNvPicPr/>
+                  </pic:nvPicPr>
+                  <pic:blipFill rotWithShape="1">
+                    <a:blip r:embed="rId10"/>
+                    <a:srcRect l="41382" t="29545" r="9760" b="22592"/>
+                    <a:stretch/>
+                  </pic:blipFill>
+                  <pic:spPr bwMode="auto">
+                    <a:xfrm>
+                      <a:off x="0" y="0"/>
+                      <a:ext cx="2800350" cy="1543050"/>
+                    </a:xfrm>
+                    <a:prstGeom prst="rect">
+                      <a:avLst/>
+                    </a:prstGeom>
+                    <a:ln>
+                      <a:noFill/>
+                    </a:ln>
+                    <a:extLst>
+                      <a:ext uri="{53640926-AAD7-44D8-BBD7-CCE9431645EC}">
+                        <a14:shadowObscured xmlns:a14="http://schemas.microsoft.com/office/drawing/2010/main"/>
+                      </a:ext>
+                    </a:extLst>
+                  </pic:spPr>
+                </pic:pic>
+              </a:graphicData>
+            </a:graphic>
+          </wp:inline>
+        </w:drawing>
+      </w:r>
+    </w:p>
+    <w:p>
+      <w:pPr>
+        <w:rPr>
+          <w:noProof/>
+        </w:rPr>
+      </w:pPr>
+      <w:r>
+        <w:rPr>
+          <w:noProof/>
+        </w:rPr>
+        <w:lastRenderedPageBreak/>
+        <w:drawing>
+          <wp:inline distT="0" distB="0" distL="0" distR="0" wp14:anchorId="32FB293E" wp14:editId="490B64BE">
+            <wp:extent cx="2152650" cy="3476131"/>
+            <wp:effectExtent l="0" t="0" r="0" b="0"/>
+            <wp:docPr id="3" name="Picture 3"/>
+            <wp:cNvGraphicFramePr>
+              <a:graphicFrameLocks xmlns:a="http://schemas.openxmlformats.org/drawingml/2006/main" noChangeAspect="1"/>
+            </wp:cNvGraphicFramePr>
+            <a:graphic xmlns:a="http://schemas.openxmlformats.org/drawingml/2006/main">
+              <a:graphicData uri="http://schemas.openxmlformats.org/drawingml/2006/picture">
+                <pic:pic xmlns:pic="http://schemas.openxmlformats.org/drawingml/2006/picture">
+                  <pic:nvPicPr>
+                    <pic:cNvPr id="1" name=""/>
+                    <pic:cNvPicPr/>
+                  </pic:nvPicPr>
+                  <pic:blipFill rotWithShape="1">
+                    <a:blip r:embed="rId11"/>
+                    <a:srcRect l="26424" t="14182" r="51141" b="21410"/>
+                    <a:stretch/>
+                  </pic:blipFill>
+                  <pic:spPr bwMode="auto">
+                    <a:xfrm>
+                      <a:off x="0" y="0"/>
+                      <a:ext cx="2155689" cy="3481038"/>
+                    </a:xfrm>
+                    <a:prstGeom prst="rect">
+                      <a:avLst/>
+                    </a:prstGeom>
+                    <a:ln>
+                      <a:noFill/>
+                    </a:ln>
+                    <a:extLst>
+                      <a:ext uri="{53640926-AAD7-44D8-BBD7-CCE9431645EC}">
+                        <a14:shadowObscured xmlns:a14="http://schemas.microsoft.com/office/drawing/2010/main"/>
+                      </a:ext>
+                    </a:extLst>
+                  </pic:spPr>
+                </pic:pic>
+              </a:graphicData>
+            </a:graphic>
+          </wp:inline>
+        </w:drawing>
+      </w:r>
+      <w:r>
+        <w:rPr>
+          <w:noProof/>
+        </w:rPr>
+        <w:t xml:space="preserve"> </w:t>
+      </w:r>
+      <w:r>
+        <w:rPr>
+          <w:noProof/>
+        </w:rPr>
+        <w:drawing>
+          <wp:inline distT="0" distB="0" distL="0" distR="0" wp14:anchorId="402B8E76" wp14:editId="54641774">
+            <wp:extent cx="1820179" cy="1781175"/>
+            <wp:effectExtent l="0" t="0" r="8890" b="0"/>
+            <wp:docPr id="4" name="Picture 4"/>
+            <wp:cNvGraphicFramePr>
+              <a:graphicFrameLocks xmlns:a="http://schemas.openxmlformats.org/drawingml/2006/main" noChangeAspect="1"/>
+            </wp:cNvGraphicFramePr>
+            <a:graphic xmlns:a="http://schemas.openxmlformats.org/drawingml/2006/main">
+              <a:graphicData uri="http://schemas.openxmlformats.org/drawingml/2006/picture">
+                <pic:pic xmlns:pic="http://schemas.openxmlformats.org/drawingml/2006/picture">
+                  <pic:nvPicPr>
+                    <pic:cNvPr id="1" name=""/>
+                    <pic:cNvPicPr/>
+                  </pic:nvPicPr>
+                  <pic:blipFill rotWithShape="1">
+                    <a:blip r:embed="rId12"/>
+                    <a:srcRect l="48859" t="14182" r="27875" b="45341"/>
+                    <a:stretch/>
+                  </pic:blipFill>
+                  <pic:spPr bwMode="auto">
+                    <a:xfrm>
+                      <a:off x="0" y="0"/>
+                      <a:ext cx="1822466" cy="1783413"/>
+                    </a:xfrm>
+                    <a:prstGeom prst="rect">
+                      <a:avLst/>
+                    </a:prstGeom>
+                    <a:ln>
+                      <a:noFill/>
+                    </a:ln>
+                    <a:extLst>
+                      <a:ext uri="{53640926-AAD7-44D8-BBD7-CCE9431645EC}">
+                        <a14:shadowObscured xmlns:a14="http://schemas.microsoft.com/office/drawing/2010/main"/>
+                      </a:ext>
+                    </a:extLst>
+                  </pic:spPr>
+                </pic:pic>
+              </a:graphicData>
+            </a:graphic>
+          </wp:inline>
+        </w:drawing>
+      </w:r>
+    </w:p>
+    <w:p>
+      <w:pPr>
+        <w:rPr>
+          <w:b/>
+        </w:rPr>
+      </w:pPr>
+      <w:r>
+        <w:rPr>
+          <w:noProof/>
+        </w:rPr>
+        <w:drawing>
+          <wp:inline distT="0" distB="0" distL="0" distR="0" wp14:anchorId="67C2B8B4" wp14:editId="51FB082C">
+            <wp:extent cx="3914775" cy="2124075"/>
+            <wp:effectExtent l="0" t="0" r="9525" b="9525"/>
+            <wp:docPr id="5" name="Picture 5"/>
+            <wp:cNvGraphicFramePr>
+              <a:graphicFrameLocks xmlns:a="http://schemas.openxmlformats.org/drawingml/2006/main" noChangeAspect="1"/>
+            </wp:cNvGraphicFramePr>
+            <a:graphic xmlns:a="http://schemas.openxmlformats.org/drawingml/2006/main">
+              <a:graphicData uri="http://schemas.openxmlformats.org/drawingml/2006/picture">
+                <pic:pic xmlns:pic="http://schemas.openxmlformats.org/drawingml/2006/picture">
+                  <pic:nvPicPr>
+                    <pic:cNvPr id="1" name=""/>
+                    <pic:cNvPicPr/>
+                  </pic:nvPicPr>
+                  <pic:blipFill rotWithShape="1">
+                    <a:blip r:embed="rId13"/>
+                    <a:srcRect l="14958" t="11522" r="16740" b="22592"/>
+                    <a:stretch/>
+                  </pic:blipFill>
+                  <pic:spPr bwMode="auto">
+                    <a:xfrm>
+                      <a:off x="0" y="0"/>
+                      <a:ext cx="3914775" cy="2124075"/>
+                    </a:xfrm>
+                    <a:prstGeom prst="rect">
+                      <a:avLst/>
+                    </a:prstGeom>
+                    <a:ln>
+                      <a:noFill/>
+                    </a:ln>
+                    <a:extLst>
+                      <a:ext uri="{53640926-AAD7-44D8-BBD7-CCE9431645EC}">
+                        <a14:shadowObscured xmlns:a14="http://schemas.microsoft.com/office/drawing/2010/main"/>
+                      </a:ext>
+                    </a:extLst>
+                  </pic:spPr>
+                </pic:pic>
+              </a:graphicData>
+            </a:graphic>
+          </wp:inline>
+        </w:drawing>
+      </w:r>
+    </w:p>
+    <w:p>
+      <w:pPr>
+        <w:pStyle w:val="Heading2"/>
+      </w:pPr>
+      <w:r>
+        <w:t>Evolutionary Algorithms</w:t>
+      </w:r>
+    </w:p>
+    <w:p>
       <w:r>
         <w:t>TODO</w:t>
       </w:r>
@@ -1562,7 +2577,7 @@
         <w:pStyle w:val="Heading2"/>
       </w:pPr>
       <w:r>
-        <w:t>Evolutionary Algorithms</w:t>
+        <w:t>Simulated Annealing</w:t>
       </w:r>
     </w:p>
     <w:p>
@@ -1575,7 +2590,13 @@
         <w:pStyle w:val="Heading2"/>
       </w:pPr>
       <w:r>
-        <w:t>Simulated Annealing</w:t>
+        <w:t xml:space="preserve">Multi-Hill </w:t>
+      </w:r>
+      <w:r>
+        <w:t>S</w:t>
+      </w:r>
+      <w:r>
+        <w:t>tart Climbing</w:t>
       </w:r>
     </w:p>
     <w:p>
@@ -1730,6 +2751,7 @@
                       <w:rPr>
                         <w:noProof/>
                       </w:rPr>
+                      <w:lastRenderedPageBreak/>
                       <w:t xml:space="preserve">[2] </w:t>
                     </w:r>
                   </w:p>
@@ -1849,7 +2871,7 @@
       </w:pPr>
     </w:p>
     <w:sectPr>
-      <w:footerReference w:type="default" r:id="rId9"/>
+      <w:footerReference w:type="default" r:id="rId14"/>
       <w:pgSz w:w="11906" w:h="16838"/>
       <w:pgMar w:top="1440" w:right="1440" w:bottom="1440" w:left="1440" w:header="708" w:footer="708" w:gutter="0"/>
       <w:cols w:space="708"/>
@@ -1965,6 +2987,92 @@
 <file path=word/numbering.xml><?xml version="1.0" encoding="utf-8"?>
 <w:numbering xmlns:wpc="http://schemas.microsoft.com/office/word/2010/wordprocessingCanvas" xmlns:cx="http://schemas.microsoft.com/office/drawing/2014/chartex" xmlns:cx1="http://schemas.microsoft.com/office/drawing/2015/9/8/chartex" xmlns:cx2="http://schemas.microsoft.com/office/drawing/2015/10/21/chartex" xmlns:cx3="http://schemas.microsoft.com/office/drawing/2016/5/9/chartex" xmlns:cx4="http://schemas.microsoft.com/office/drawing/2016/5/10/chartex" xmlns:cx5="http://schemas.microsoft.com/office/drawing/2016/5/11/chartex" xmlns:cx6="http://schemas.microsoft.com/office/drawing/2016/5/12/chartex" xmlns:cx7="http://schemas.microsoft.com/office/drawing/2016/5/13/chartex" xmlns:cx8="http://schemas.microsoft.com/office/drawing/2016/5/14/chartex" xmlns:mc="http://schemas.openxmlformats.org/markup-compatibility/2006" xmlns:aink="http://schemas.microsoft.com/office/drawing/2016/ink" xmlns:am3d="http://schemas.microsoft.com/office/drawing/2017/model3d" xmlns:o="urn:schemas-microsoft-com:office:office" xmlns:r="http://schemas.openxmlformats.org/officeDocument/2006/relationships" xmlns:m="http://schemas.openxmlformats.org/officeDocument/2006/math" xmlns:v="urn:schemas-microsoft-com:vml" xmlns:wp14="http://schemas.microsoft.com/office/word/2010/wordprocessingDrawing" xmlns:wp="http://schemas.openxmlformats.org/drawingml/2006/wordprocessingDrawing" xmlns:w10="urn:schemas-microsoft-com:office:word" xmlns:w="http://schemas.openxmlformats.org/wordprocessingml/2006/main" xmlns:w14="http://schemas.microsoft.com/office/word/2010/wordml" xmlns:w15="http://schemas.microsoft.com/office/word/2012/wordml" xmlns:w16cid="http://schemas.microsoft.com/office/word/2016/wordml/cid" xmlns:w16se="http://schemas.microsoft.com/office/word/2015/wordml/symex" xmlns:wpg="http://schemas.microsoft.com/office/word/2010/wordprocessingGroup" xmlns:wpi="http://schemas.microsoft.com/office/word/2010/wordprocessingInk" xmlns:wne="http://schemas.microsoft.com/office/word/2006/wordml" xmlns:wps="http://schemas.microsoft.com/office/word/2010/wordprocessingShape" mc:Ignorable="w14 w15 w16se w16cid wp14">
   <w:abstractNum w:abstractNumId="0" w15:restartNumberingAfterBreak="0">
+    <w:nsid w:val="3DEF3B51"/>
+    <w:multiLevelType w:val="hybridMultilevel"/>
+    <w:tmpl w:val="9D5E9038"/>
+    <w:lvl w:ilvl="0" w:tplc="0809000F">
+      <w:start w:val="1"/>
+      <w:numFmt w:val="decimal"/>
+      <w:lvlText w:val="%1."/>
+      <w:lvlJc w:val="left"/>
+      <w:pPr>
+        <w:ind w:left="720" w:hanging="360"/>
+      </w:pPr>
+    </w:lvl>
+    <w:lvl w:ilvl="1" w:tplc="08090019" w:tentative="1">
+      <w:start w:val="1"/>
+      <w:numFmt w:val="lowerLetter"/>
+      <w:lvlText w:val="%2."/>
+      <w:lvlJc w:val="left"/>
+      <w:pPr>
+        <w:ind w:left="1440" w:hanging="360"/>
+      </w:pPr>
+    </w:lvl>
+    <w:lvl w:ilvl="2" w:tplc="0809001B" w:tentative="1">
+      <w:start w:val="1"/>
+      <w:numFmt w:val="lowerRoman"/>
+      <w:lvlText w:val="%3."/>
+      <w:lvlJc w:val="right"/>
+      <w:pPr>
+        <w:ind w:left="2160" w:hanging="180"/>
+      </w:pPr>
+    </w:lvl>
+    <w:lvl w:ilvl="3" w:tplc="0809000F" w:tentative="1">
+      <w:start w:val="1"/>
+      <w:numFmt w:val="decimal"/>
+      <w:lvlText w:val="%4."/>
+      <w:lvlJc w:val="left"/>
+      <w:pPr>
+        <w:ind w:left="2880" w:hanging="360"/>
+      </w:pPr>
+    </w:lvl>
+    <w:lvl w:ilvl="4" w:tplc="08090019" w:tentative="1">
+      <w:start w:val="1"/>
+      <w:numFmt w:val="lowerLetter"/>
+      <w:lvlText w:val="%5."/>
+      <w:lvlJc w:val="left"/>
+      <w:pPr>
+        <w:ind w:left="3600" w:hanging="360"/>
+      </w:pPr>
+    </w:lvl>
+    <w:lvl w:ilvl="5" w:tplc="0809001B" w:tentative="1">
+      <w:start w:val="1"/>
+      <w:numFmt w:val="lowerRoman"/>
+      <w:lvlText w:val="%6."/>
+      <w:lvlJc w:val="right"/>
+      <w:pPr>
+        <w:ind w:left="4320" w:hanging="180"/>
+      </w:pPr>
+    </w:lvl>
+    <w:lvl w:ilvl="6" w:tplc="0809000F" w:tentative="1">
+      <w:start w:val="1"/>
+      <w:numFmt w:val="decimal"/>
+      <w:lvlText w:val="%7."/>
+      <w:lvlJc w:val="left"/>
+      <w:pPr>
+        <w:ind w:left="5040" w:hanging="360"/>
+      </w:pPr>
+    </w:lvl>
+    <w:lvl w:ilvl="7" w:tplc="08090019" w:tentative="1">
+      <w:start w:val="1"/>
+      <w:numFmt w:val="lowerLetter"/>
+      <w:lvlText w:val="%8."/>
+      <w:lvlJc w:val="left"/>
+      <w:pPr>
+        <w:ind w:left="5760" w:hanging="360"/>
+      </w:pPr>
+    </w:lvl>
+    <w:lvl w:ilvl="8" w:tplc="0809001B" w:tentative="1">
+      <w:start w:val="1"/>
+      <w:numFmt w:val="lowerRoman"/>
+      <w:lvlText w:val="%9."/>
+      <w:lvlJc w:val="right"/>
+      <w:pPr>
+        <w:ind w:left="6480" w:hanging="180"/>
+      </w:pPr>
+    </w:lvl>
+  </w:abstractNum>
+  <w:abstractNum w:abstractNumId="1" w15:restartNumberingAfterBreak="0">
     <w:nsid w:val="690A0508"/>
     <w:multiLevelType w:val="hybridMultilevel"/>
     <w:tmpl w:val="77744094"/>
@@ -2077,7 +3185,126 @@
       </w:rPr>
     </w:lvl>
   </w:abstractNum>
+  <w:abstractNum w:abstractNumId="2" w15:restartNumberingAfterBreak="0">
+    <w:nsid w:val="7E9331D6"/>
+    <w:multiLevelType w:val="hybridMultilevel"/>
+    <w:tmpl w:val="5D863E7C"/>
+    <w:lvl w:ilvl="0" w:tplc="08090001">
+      <w:start w:val="1"/>
+      <w:numFmt w:val="bullet"/>
+      <w:lvlText w:val=""/>
+      <w:lvlJc w:val="left"/>
+      <w:pPr>
+        <w:ind w:left="765" w:hanging="360"/>
+      </w:pPr>
+      <w:rPr>
+        <w:rFonts w:ascii="Symbol" w:hAnsi="Symbol" w:hint="default"/>
+      </w:rPr>
+    </w:lvl>
+    <w:lvl w:ilvl="1" w:tplc="08090003" w:tentative="1">
+      <w:start w:val="1"/>
+      <w:numFmt w:val="bullet"/>
+      <w:lvlText w:val="o"/>
+      <w:lvlJc w:val="left"/>
+      <w:pPr>
+        <w:ind w:left="1485" w:hanging="360"/>
+      </w:pPr>
+      <w:rPr>
+        <w:rFonts w:ascii="Courier New" w:hAnsi="Courier New" w:cs="Courier New" w:hint="default"/>
+      </w:rPr>
+    </w:lvl>
+    <w:lvl w:ilvl="2" w:tplc="08090005" w:tentative="1">
+      <w:start w:val="1"/>
+      <w:numFmt w:val="bullet"/>
+      <w:lvlText w:val=""/>
+      <w:lvlJc w:val="left"/>
+      <w:pPr>
+        <w:ind w:left="2205" w:hanging="360"/>
+      </w:pPr>
+      <w:rPr>
+        <w:rFonts w:ascii="Wingdings" w:hAnsi="Wingdings" w:hint="default"/>
+      </w:rPr>
+    </w:lvl>
+    <w:lvl w:ilvl="3" w:tplc="08090001" w:tentative="1">
+      <w:start w:val="1"/>
+      <w:numFmt w:val="bullet"/>
+      <w:lvlText w:val=""/>
+      <w:lvlJc w:val="left"/>
+      <w:pPr>
+        <w:ind w:left="2925" w:hanging="360"/>
+      </w:pPr>
+      <w:rPr>
+        <w:rFonts w:ascii="Symbol" w:hAnsi="Symbol" w:hint="default"/>
+      </w:rPr>
+    </w:lvl>
+    <w:lvl w:ilvl="4" w:tplc="08090003" w:tentative="1">
+      <w:start w:val="1"/>
+      <w:numFmt w:val="bullet"/>
+      <w:lvlText w:val="o"/>
+      <w:lvlJc w:val="left"/>
+      <w:pPr>
+        <w:ind w:left="3645" w:hanging="360"/>
+      </w:pPr>
+      <w:rPr>
+        <w:rFonts w:ascii="Courier New" w:hAnsi="Courier New" w:cs="Courier New" w:hint="default"/>
+      </w:rPr>
+    </w:lvl>
+    <w:lvl w:ilvl="5" w:tplc="08090005" w:tentative="1">
+      <w:start w:val="1"/>
+      <w:numFmt w:val="bullet"/>
+      <w:lvlText w:val=""/>
+      <w:lvlJc w:val="left"/>
+      <w:pPr>
+        <w:ind w:left="4365" w:hanging="360"/>
+      </w:pPr>
+      <w:rPr>
+        <w:rFonts w:ascii="Wingdings" w:hAnsi="Wingdings" w:hint="default"/>
+      </w:rPr>
+    </w:lvl>
+    <w:lvl w:ilvl="6" w:tplc="08090001" w:tentative="1">
+      <w:start w:val="1"/>
+      <w:numFmt w:val="bullet"/>
+      <w:lvlText w:val=""/>
+      <w:lvlJc w:val="left"/>
+      <w:pPr>
+        <w:ind w:left="5085" w:hanging="360"/>
+      </w:pPr>
+      <w:rPr>
+        <w:rFonts w:ascii="Symbol" w:hAnsi="Symbol" w:hint="default"/>
+      </w:rPr>
+    </w:lvl>
+    <w:lvl w:ilvl="7" w:tplc="08090003" w:tentative="1">
+      <w:start w:val="1"/>
+      <w:numFmt w:val="bullet"/>
+      <w:lvlText w:val="o"/>
+      <w:lvlJc w:val="left"/>
+      <w:pPr>
+        <w:ind w:left="5805" w:hanging="360"/>
+      </w:pPr>
+      <w:rPr>
+        <w:rFonts w:ascii="Courier New" w:hAnsi="Courier New" w:cs="Courier New" w:hint="default"/>
+      </w:rPr>
+    </w:lvl>
+    <w:lvl w:ilvl="8" w:tplc="08090005" w:tentative="1">
+      <w:start w:val="1"/>
+      <w:numFmt w:val="bullet"/>
+      <w:lvlText w:val=""/>
+      <w:lvlJc w:val="left"/>
+      <w:pPr>
+        <w:ind w:left="6525" w:hanging="360"/>
+      </w:pPr>
+      <w:rPr>
+        <w:rFonts w:ascii="Wingdings" w:hAnsi="Wingdings" w:hint="default"/>
+      </w:rPr>
+    </w:lvl>
+  </w:abstractNum>
   <w:num w:numId="1">
+    <w:abstractNumId w:val="1"/>
+  </w:num>
+  <w:num w:numId="2">
+    <w:abstractNumId w:val="2"/>
+  </w:num>
+  <w:num w:numId="3">
     <w:abstractNumId w:val="0"/>
   </w:num>
 </w:numbering>
@@ -3124,7 +4351,7 @@
     <b:Pages>91-95</b:Pages>
     <b:Volume>30</b:Volume>
     <b:Issue>2</b:Issue>
-    <b:RefOrder>4</b:RefOrder>
+    <b:RefOrder>7</b:RefOrder>
   </b:Source>
   <b:Source>
     <b:Tag>Bui12</b:Tag>
@@ -3156,7 +4383,7 @@
     <b:Pages>266-278</b:Pages>
     <b:Volume>16</b:Volume>
     <b:Issue>2</b:Issue>
-    <b:RefOrder>5</b:RefOrder>
+    <b:RefOrder>4</b:RefOrder>
   </b:Source>
   <b:Source>
     <b:Tag>Moo70</b:Tag>
@@ -3179,13 +4406,76 @@
     <b:BookTitle>Associating sequences with trees</b:BookTitle>
     <b:City>London</b:City>
     <b:Publisher>William Clowes and Sons, Limited,</b:Publisher>
+    <b:RefOrder>8</b:RefOrder>
+  </b:Source>
+  <b:Source>
+    <b:Tag>Bui06</b:Tag>
+    <b:SourceType>JournalArticle</b:SourceType>
+    <b:Guid>{89A4BC68-4795-4729-8176-FC04F040F10A}</b:Guid>
+    <b:Title>An Ant-Bsed Algorithm for Finding Degree-Constrained Minimum Spanning Tree</b:Title>
+    <b:Year>2006</b:Year>
+    <b:Author>
+      <b:Author>
+        <b:NameList>
+          <b:Person>
+            <b:Last>Bui</b:Last>
+            <b:First>Thang</b:First>
+            <b:Middle>N</b:Middle>
+          </b:Person>
+          <b:Person>
+            <b:Last>Zrncic</b:Last>
+            <b:First>Catherine</b:First>
+            <b:Middle>M</b:Middle>
+          </b:Person>
+        </b:NameList>
+      </b:Author>
+    </b:Author>
+    <b:JournalName>Proceedings of the 8th annual conference on Genetic and evolutionary computation</b:JournalName>
+    <b:Pages>11-18</b:Pages>
+    <b:RefOrder>5</b:RefOrder>
+  </b:Source>
+  <b:Source>
+    <b:Tag>Cor01</b:Tag>
+    <b:SourceType>Book</b:SourceType>
+    <b:Guid>{3F5C384A-7834-431D-8B8D-EF0BDAEF38F8}</b:Guid>
+    <b:Title>Introduction to Algorithms, 2nd ed.</b:Title>
+    <b:Year>2001</b:Year>
+    <b:Author>
+      <b:Author>
+        <b:NameList>
+          <b:Person>
+            <b:Last>Cormen</b:Last>
+            <b:First>T.</b:First>
+            <b:Middle>H</b:Middle>
+          </b:Person>
+          <b:Person>
+            <b:Last>Leiserson</b:Last>
+            <b:First>C.</b:First>
+            <b:Middle>E</b:Middle>
+          </b:Person>
+          <b:Person>
+            <b:Last>Rivest</b:Last>
+          </b:Person>
+          <b:Person>
+            <b:Last>L</b:Last>
+            <b:First>R.</b:First>
+          </b:Person>
+          <b:Person>
+            <b:Last>Stein</b:Last>
+            <b:First>C</b:First>
+          </b:Person>
+        </b:NameList>
+      </b:Author>
+    </b:Author>
+    <b:City>Cambridge, MA</b:City>
+    <b:Publisher>MIT Press</b:Publisher>
     <b:RefOrder>6</b:RefOrder>
   </b:Source>
 </b:Sources>
 </file>
 
 <file path=customXml/itemProps1.xml><?xml version="1.0" encoding="utf-8"?>
-<ds:datastoreItem xmlns:ds="http://schemas.openxmlformats.org/officeDocument/2006/customXml" ds:itemID="{FE8DF35C-5E0C-4A27-905A-95F2213C247A}">
+<ds:datastoreItem xmlns:ds="http://schemas.openxmlformats.org/officeDocument/2006/customXml" ds:itemID="{918B1DBB-C014-4BD2-8183-CF5E06F3C90D}">
   <ds:schemaRefs>
     <ds:schemaRef ds:uri="http://schemas.openxmlformats.org/officeDocument/2006/bibliography"/>
   </ds:schemaRefs>

</xml_diff>

<commit_message>
Added edge-set representation GA section
</commit_message>
<xml_diff>
--- a/CSM6120 Essay.docx
+++ b/CSM6120 Essay.docx
@@ -113,10 +113,22 @@
         <w:t xml:space="preserve">well cited </w:t>
       </w:r>
       <w:r>
-        <w:t>approaches to compare; one from each type of AI approach.</w:t>
-      </w:r>
-      <w:r>
-        <w:t xml:space="preserve"> {</w:t>
+        <w:t>algorithms</w:t>
+      </w:r>
+      <w:r>
+        <w:t xml:space="preserve"> to compare; one from each </w:t>
+      </w:r>
+      <w:r>
+        <w:t>of the following</w:t>
+      </w:r>
+      <w:r>
+        <w:t xml:space="preserve"> AI approach</w:t>
+      </w:r>
+      <w:r>
+        <w:t>es:</w:t>
+      </w:r>
+      <w:r>
+        <w:t xml:space="preserve"> </w:t>
       </w:r>
       <w:r>
         <w:t>Ant Colony Optimization</w:t>
@@ -143,7 +155,7 @@
         <w:t>Multi-Start Hill Climbing</w:t>
       </w:r>
       <w:r>
-        <w:t>}</w:t>
+        <w:t>.</w:t>
       </w:r>
     </w:p>
     <w:p>
@@ -483,6 +495,7 @@
           <w:id w:val="-983300406"/>
           <w:citation/>
         </w:sdtPr>
+        <w:sdtEndPr/>
         <w:sdtContent>
           <w:r>
             <w:rPr>
@@ -2205,7 +2218,7 @@
         <w:jc w:val="both"/>
       </w:pPr>
       <w:r>
-        <w:t xml:space="preserve">After each phase of an iteration is completed there are 5 </w:t>
+        <w:t xml:space="preserve">After an iteration is completed there are 5 </w:t>
       </w:r>
       <w:r>
         <w:rPr>
@@ -2236,7 +2249,13 @@
         <w:jc w:val="both"/>
       </w:pPr>
       <w:r>
-        <w:t>The resulting tree and best are compared with the lowest cost tree being kept.</w:t>
+        <w:t xml:space="preserve">The resulting tree and </w:t>
+      </w:r>
+      <w:r>
+        <w:t xml:space="preserve">current </w:t>
+      </w:r>
+      <w:r>
+        <w:t>best are compared with the lowest cost tree being kept.</w:t>
       </w:r>
     </w:p>
     <w:p>
@@ -2299,8 +2318,6 @@
         </w:rPr>
         <w:t xml:space="preserve">*=1.05 and *=0.95 respectively. </w:t>
       </w:r>
-      <w:bookmarkStart w:id="0" w:name="_GoBack"/>
-      <w:bookmarkEnd w:id="0"/>
     </w:p>
     <w:p>
       <w:pPr>
@@ -2327,13 +2344,84 @@
         <w:pStyle w:val="Heading2"/>
       </w:pPr>
       <w:r>
+        <w:t>Multi-Start Hill Climbing</w:t>
+      </w:r>
+    </w:p>
+    <w:p>
+      <w:pPr>
+        <w:rPr>
+          <w:rFonts w:eastAsiaTheme="minorEastAsia"/>
+        </w:rPr>
+      </w:pPr>
+      <w:r>
+        <w:t xml:space="preserve">Multi-Start Hill Climbing (MHC) is a search method that starts at a random point in search space and greedily moves to the best state in its local neighbourhood. If MHC has failed to improve in a given number of </w:t>
+      </w:r>
+      <m:oMath>
+        <m:r>
+          <w:rPr>
+            <w:rFonts w:ascii="Cambria Math" w:hAnsi="Cambria Math"/>
+          </w:rPr>
+          <m:t>r</m:t>
+        </m:r>
+      </m:oMath>
+      <w:r>
+        <w:rPr>
+          <w:rFonts w:eastAsiaTheme="minorEastAsia"/>
+        </w:rPr>
+        <w:t xml:space="preserve"> iterations it simply restarts its ‘climb’ from another random point in search space. With the best evaluation found so far being continually stored and returned at the end of the algorithm. The algorithm iterates until some stopping criteria is met. Multiple restarts provide a benefit over the standard Hill Climbing algorithm because they allow MHC to escape from local optima.</w:t>
+      </w:r>
+    </w:p>
+    <w:p>
+      <w:pPr>
+        <w:rPr>
+          <w:color w:val="FF0000"/>
+        </w:rPr>
+      </w:pPr>
+      <w:r>
+        <w:rPr>
+          <w:color w:val="FF0000"/>
+        </w:rPr>
+        <w:t>TODO</w:t>
+      </w:r>
+    </w:p>
+    <w:p>
+      <w:pPr>
+        <w:pStyle w:val="Heading2"/>
+      </w:pPr>
+      <w:r>
+        <w:t>Simulated Annealing</w:t>
+      </w:r>
+    </w:p>
+    <w:p>
+      <w:r>
+        <w:t xml:space="preserve">Simulated Annealing (SA) </w:t>
+      </w:r>
+      <w:r>
+        <w:t xml:space="preserve"> </w:t>
+      </w:r>
+    </w:p>
+    <w:p>
+      <w:pPr>
+        <w:rPr>
+          <w:color w:val="FF0000"/>
+        </w:rPr>
+      </w:pPr>
+      <w:r>
+        <w:rPr>
+          <w:color w:val="FF0000"/>
+        </w:rPr>
+        <w:t>TODO</w:t>
+      </w:r>
+    </w:p>
+    <w:p>
+      <w:pPr>
+        <w:pStyle w:val="Heading2"/>
+      </w:pPr>
+      <w:r>
         <w:t>Genetic</w:t>
       </w:r>
       <w:r>
         <w:t xml:space="preserve"> Algorithm</w:t>
-      </w:r>
-      <w:r>
-        <w:t xml:space="preserve"> (RPM)</w:t>
       </w:r>
     </w:p>
     <w:p>
@@ -2430,17 +2518,34 @@
       <w:r>
         <w:t xml:space="preserve">GA </w:t>
       </w:r>
-      <w:r>
-        <w:t>&lt;</w:t>
-      </w:r>
-      <w:r>
-        <w:rPr>
-          <w:color w:val="FF0000"/>
-        </w:rPr>
-        <w:t>REF</w:t>
-      </w:r>
-      <w:r>
-        <w:t xml:space="preserve">&gt; </w:t>
+      <w:sdt>
+        <w:sdtPr>
+          <w:id w:val="1007719409"/>
+          <w:citation/>
+        </w:sdtPr>
+        <w:sdtContent>
+          <w:r>
+            <w:fldChar w:fldCharType="begin"/>
+          </w:r>
+          <w:r>
+            <w:instrText xml:space="preserve"> CITATION Bey02 \l 2057 </w:instrText>
+          </w:r>
+          <w:r>
+            <w:fldChar w:fldCharType="separate"/>
+          </w:r>
+          <w:r>
+            <w:rPr>
+              <w:noProof/>
+            </w:rPr>
+            <w:t>[9]</w:t>
+          </w:r>
+          <w:r>
+            <w:fldChar w:fldCharType="end"/>
+          </w:r>
+        </w:sdtContent>
+      </w:sdt>
+      <w:r>
+        <w:t xml:space="preserve"> </w:t>
       </w:r>
       <w:r>
         <w:t>along with Prüfer</w:t>
@@ -2508,9 +2613,6 @@
     </w:p>
     <w:p>
       <w:pPr>
-        <w:pBdr>
-          <w:bottom w:val="single" w:sz="6" w:space="1" w:color="auto"/>
-        </w:pBdr>
         <w:jc w:val="both"/>
       </w:pPr>
       <w:r>
@@ -2523,7 +2625,13 @@
         <w:t>Prüfer</w:t>
       </w:r>
       <w:r>
-        <w:t xml:space="preserve"> numbers is required after the application of genetic operators because crossover and mutation result in solutions that violate degree constraint. Another issue is similar </w:t>
+        <w:t xml:space="preserve"> numbers is required after the application of genetic operators because crossover and mutation result in solutions that violate degree constraint. Another issue is</w:t>
+      </w:r>
+      <w:r>
+        <w:t xml:space="preserve"> that</w:t>
+      </w:r>
+      <w:r>
+        <w:t xml:space="preserve"> similar </w:t>
       </w:r>
       <w:r>
         <w:t>Prüfer</w:t>
@@ -2534,6 +2642,24 @@
       <w:r>
         <w:t xml:space="preserve"> a GA liable to drift rather than converge within the search space.</w:t>
       </w:r>
+      <w:r>
+        <w:t xml:space="preserve"> The following subsections detail incremental improvements to a GA approach through use of alternate methods for tree representation within the </w:t>
+      </w:r>
+      <w:r>
+        <w:t>GA</w:t>
+      </w:r>
+      <w:r>
+        <w:t>.</w:t>
+      </w:r>
+    </w:p>
+    <w:p>
+      <w:pPr>
+        <w:pStyle w:val="Heading3"/>
+      </w:pPr>
+      <w:r>
+        <w:lastRenderedPageBreak/>
+        <w:t>Randomised Primal Method</w:t>
+      </w:r>
     </w:p>
     <w:p>
       <w:pPr>
@@ -2556,6 +2682,35 @@
       <w:r>
         <w:t xml:space="preserve"> David Corne’s Randomised Primal Method (RPM)</w:t>
       </w:r>
+      <w:r>
+        <w:t xml:space="preserve"> </w:t>
+      </w:r>
+      <w:sdt>
+        <w:sdtPr>
+          <w:id w:val="-1153751848"/>
+          <w:citation/>
+        </w:sdtPr>
+        <w:sdtContent>
+          <w:r>
+            <w:fldChar w:fldCharType="begin"/>
+          </w:r>
+          <w:r>
+            <w:instrText xml:space="preserve"> CITATION Kno00 \l 2057 </w:instrText>
+          </w:r>
+          <w:r>
+            <w:fldChar w:fldCharType="separate"/>
+          </w:r>
+          <w:r>
+            <w:rPr>
+              <w:noProof/>
+            </w:rPr>
+            <w:t>[10]</w:t>
+          </w:r>
+          <w:r>
+            <w:fldChar w:fldCharType="end"/>
+          </w:r>
+        </w:sdtContent>
+      </w:sdt>
       <w:r>
         <w:t>. RPM is an algorithm for decoding a solution vector chromosome into a valid degree constrained spanning tree. It can be applied to stochastic iterative search technique</w:t>
       </w:r>
@@ -2712,7 +2867,6 @@
         <w:jc w:val="both"/>
       </w:pPr>
       <w:r>
-        <w:lastRenderedPageBreak/>
         <w:t xml:space="preserve">In Primm’s when choosing </w:t>
       </w:r>
       <w:r>
@@ -3163,7 +3317,21 @@
         <w:t>Prüfer</w:t>
       </w:r>
       <w:r>
-        <w:t xml:space="preserve"> encoding does and more. This is summarised by the following </w:t>
+        <w:t xml:space="preserve"> encoding does and more. This is </w:t>
+      </w:r>
+      <w:commentRangeStart w:id="0"/>
+      <w:r>
+        <w:t>summarised</w:t>
+      </w:r>
+      <w:commentRangeEnd w:id="0"/>
+      <w:r>
+        <w:rPr>
+          <w:rStyle w:val="CommentReference"/>
+        </w:rPr>
+        <w:commentReference w:id="0"/>
+      </w:r>
+      <w:r>
+        <w:t xml:space="preserve"> by the following </w:t>
       </w:r>
       <w:r>
         <w:t xml:space="preserve">superset of RPM </w:t>
@@ -3326,6 +3494,7 @@
           <w:id w:val="1214154957"/>
           <w:citation/>
         </w:sdtPr>
+        <w:sdtEndPr/>
         <w:sdtContent>
           <w:r>
             <w:fldChar w:fldCharType="begin"/>
@@ -3371,15 +3540,13 @@
     </w:p>
     <w:p>
       <w:pPr>
-        <w:pBdr>
-          <w:bottom w:val="single" w:sz="6" w:space="1" w:color="auto"/>
-        </w:pBdr>
         <w:jc w:val="both"/>
         <w:rPr>
           <w:rFonts w:eastAsiaTheme="minorEastAsia"/>
         </w:rPr>
       </w:pPr>
       <w:r>
+        <w:lastRenderedPageBreak/>
         <w:t xml:space="preserve">The optimal solution is 2256 when the degree-constraint is 3. </w:t>
       </w:r>
       <w:r>
@@ -3422,9 +3589,6 @@
     <w:p>
       <w:pPr>
         <w:jc w:val="both"/>
-        <w:rPr>
-          <w:rFonts w:eastAsiaTheme="minorEastAsia"/>
-        </w:rPr>
       </w:pPr>
       <w:r>
         <w:rPr>
@@ -3439,10 +3603,7 @@
         <w:t>µ</w:t>
       </w:r>
       <w:r>
-        <w:t xml:space="preserve">+λ </w:t>
-      </w:r>
-      <w:r>
-        <w:t>GA with o</w:t>
+        <w:t>+λ GA with o</w:t>
       </w:r>
       <w:r>
         <w:rPr>
@@ -3500,6 +3661,7 @@
           <w:id w:val="540251521"/>
           <w:citation/>
         </w:sdtPr>
+        <w:sdtEndPr/>
         <w:sdtContent>
           <w:r>
             <w:rPr>
@@ -3544,31 +3706,7 @@
         <w:rPr>
           <w:rFonts w:eastAsiaTheme="minorEastAsia"/>
         </w:rPr>
-        <w:t xml:space="preserve">is used to help prevent early convergence meaning only </w:t>
-      </w:r>
-      <w:r>
-        <w:rPr>
-          <w:rFonts w:eastAsiaTheme="minorEastAsia"/>
-        </w:rPr>
-        <w:t xml:space="preserve">chromosomes near to each other </w:t>
-      </w:r>
-      <w:r>
-        <w:rPr>
-          <w:rFonts w:eastAsiaTheme="minorEastAsia"/>
-        </w:rPr>
-        <w:t xml:space="preserve">in the grid </w:t>
-      </w:r>
-      <w:r>
-        <w:rPr>
-          <w:rFonts w:eastAsiaTheme="minorEastAsia"/>
-        </w:rPr>
-        <w:t>can mate</w:t>
-      </w:r>
-      <w:r>
-        <w:rPr>
-          <w:rFonts w:eastAsiaTheme="minorEastAsia"/>
-        </w:rPr>
-        <w:t>.</w:t>
+        <w:t>is used to help prevent early convergence meaning only chromosomes near to each other in the grid can mate.</w:t>
       </w:r>
       <w:r>
         <w:rPr>
@@ -3579,139 +3717,509 @@
     </w:p>
     <w:p>
       <w:pPr>
-        <w:pStyle w:val="Heading2"/>
-      </w:pPr>
-      <w:r>
-        <w:t>Simulated Annealing</w:t>
-      </w:r>
-    </w:p>
-    <w:p>
-      <w:r>
-        <w:t xml:space="preserve">Simulated Annealing (SA) </w:t>
-      </w:r>
-    </w:p>
-    <w:p>
-      <w:pPr>
-        <w:pStyle w:val="Heading2"/>
-      </w:pPr>
-      <w:r>
-        <w:t>Multi-</w:t>
-      </w:r>
-      <w:r>
-        <w:t>S</w:t>
-      </w:r>
-      <w:r>
-        <w:t xml:space="preserve">tart </w:t>
-      </w:r>
-      <w:r>
-        <w:t xml:space="preserve">Hill </w:t>
-      </w:r>
-      <w:r>
-        <w:t>Climbing</w:t>
-      </w:r>
-    </w:p>
-    <w:p>
-      <w:r>
-        <w:t>Multi-</w:t>
-      </w:r>
-      <w:r>
-        <w:t>Start</w:t>
+        <w:pStyle w:val="Heading3"/>
+      </w:pPr>
+      <w:r>
+        <w:t>Edge-Set Representation</w:t>
+      </w:r>
+    </w:p>
+    <w:p>
+      <w:pPr>
+        <w:jc w:val="both"/>
+      </w:pPr>
+      <w:r>
+        <w:t xml:space="preserve">Another </w:t>
+      </w:r>
+      <w:r>
+        <w:t>approach</w:t>
       </w:r>
       <w:r>
         <w:t xml:space="preserve"> </w:t>
       </w:r>
       <w:r>
-        <w:t>Hill</w:t>
+        <w:t>by G</w:t>
+      </w:r>
+      <w:r>
+        <w:t>ü</w:t>
+      </w:r>
+      <w:r>
+        <w:t>nther Raidl &lt;REF&gt; uses an edge-set representation along with specialised genetic operators to achieve an efficient GA solution.</w:t>
       </w:r>
       <w:r>
         <w:t xml:space="preserve"> </w:t>
       </w:r>
       <w:r>
-        <w:t>C</w:t>
-      </w:r>
-      <w:r>
-        <w:t xml:space="preserve">limbing </w:t>
-      </w:r>
-      <w:r>
-        <w:t xml:space="preserve">(MHC) </w:t>
-      </w:r>
-      <w:r>
-        <w:t xml:space="preserve">is a search method </w:t>
-      </w:r>
-      <w:r>
-        <w:t xml:space="preserve">that </w:t>
-      </w:r>
-      <w:r>
-        <w:t xml:space="preserve">starts at a random point in search space and greedily moves to the </w:t>
-      </w:r>
-      <w:r>
-        <w:t>best</w:t>
-      </w:r>
-      <w:r>
-        <w:t xml:space="preserve"> state in its local neighbourhood. </w:t>
-      </w:r>
-      <w:r>
-        <w:t xml:space="preserve">If MHC has failed to improve in a given number of </w:t>
+        <w:t>The representation being all</w:t>
+      </w:r>
+      <w:r>
+        <w:t xml:space="preserve"> edges forming the degree-constrained spanning tree (d-ST) implemented for the sake of efficiency in a hash-table storing each pair of connected vertices as a tuple.  This simple representation along with specialised initialisation, crossover and mutation operators fulfil all of the criteria for an efficient GA DCMST solution as laid out in </w:t>
+      </w:r>
+      <w:r>
+        <w:t>his</w:t>
+      </w:r>
+      <w:r>
+        <w:t xml:space="preserve"> paper &lt;REF&gt;.</w:t>
+      </w:r>
+    </w:p>
+    <w:p>
+      <w:pPr>
+        <w:jc w:val="both"/>
+      </w:pPr>
+      <w:r>
+        <w:rPr>
+          <w:b/>
+        </w:rPr>
+        <w:t xml:space="preserve">Initialisation: </w:t>
+      </w:r>
+      <w:r>
+        <w:t xml:space="preserve">The </w:t>
+      </w:r>
+      <w:r>
+        <w:t>initial population must include only valid d-ST. To ensure this, a procedure derived from Kruskal’s algorithm &lt;&gt; is used to create d-STs. For efficiency Raidl recommends the use of a union-find data structure &lt;REF&gt; when checking if two vertices have some connection while building the d-ST. Given feasible parents new generations of solutions are obtained by the following means.</w:t>
+      </w:r>
+    </w:p>
+    <w:p>
+      <w:pPr>
+        <w:jc w:val="both"/>
+      </w:pPr>
+      <w:r>
+        <w:rPr>
+          <w:b/>
+        </w:rPr>
+        <w:t xml:space="preserve">Edge Crossover: </w:t>
+      </w:r>
+      <w:r>
+        <w:t xml:space="preserve">The idea behind the edge crossover operator is to produce a d-ST that inherits as many edges as possible from its parents. </w:t>
+      </w:r>
+      <w:r>
+        <w:t xml:space="preserve">The </w:t>
+      </w:r>
+      <w:r>
+        <w:t>operator first ensures that whatever edges are in both parents are included in the child. Then, the edges in one or the other (but not both) are checked for inclusion one after another being added to the d-ST if they do not introduce a degree-constraint or cycle.</w:t>
+      </w:r>
+      <w:r>
+        <w:t xml:space="preserve"> If a complete d-ST </w:t>
+      </w:r>
+      <w:r>
+        <w:t>(|V|-1)</w:t>
+      </w:r>
+      <w:r>
+        <w:t xml:space="preserve"> is constructed then the crossover terminates and it is returned. If not, </w:t>
+      </w:r>
+      <w:r>
+        <w:t>the partially built d-ST child is partitioned into disjointed sets containing vertices only connected to each other with a single edge being added to connect each disjoined set to the final d-ST between two vertices that on both sub trees that have both not yet met the degree constraint.</w:t>
+      </w:r>
+      <w:r>
+        <w:t xml:space="preserve"> The </w:t>
+      </w:r>
+      <w:r>
+        <w:t>computational efficiency of the edge crossover is O(|V|).</w:t>
+      </w:r>
+    </w:p>
+    <w:p>
+      <w:pPr>
+        <w:keepNext/>
+        <w:jc w:val="center"/>
+        <w:rPr>
+          <w:noProof/>
+        </w:rPr>
+      </w:pPr>
+      <w:r>
+        <w:rPr>
+          <w:noProof/>
+        </w:rPr>
+        <w:lastRenderedPageBreak/>
+        <w:drawing>
+          <wp:inline distT="0" distB="0" distL="0" distR="0" wp14:anchorId="0BAD7B19" wp14:editId="40EA4AEE">
+            <wp:extent cx="2923200" cy="1605600"/>
+            <wp:effectExtent l="0" t="0" r="0" b="0"/>
+            <wp:docPr id="3" name="Picture 3"/>
+            <wp:cNvGraphicFramePr>
+              <a:graphicFrameLocks xmlns:a="http://schemas.openxmlformats.org/drawingml/2006/main" noChangeAspect="1"/>
+            </wp:cNvGraphicFramePr>
+            <a:graphic xmlns:a="http://schemas.openxmlformats.org/drawingml/2006/main">
+              <a:graphicData uri="http://schemas.openxmlformats.org/drawingml/2006/picture">
+                <pic:pic xmlns:pic="http://schemas.openxmlformats.org/drawingml/2006/picture">
+                  <pic:nvPicPr>
+                    <pic:cNvPr id="2" name="Untitled.png"/>
+                    <pic:cNvPicPr/>
+                  </pic:nvPicPr>
+                  <pic:blipFill rotWithShape="1">
+                    <a:blip r:embed="rId13" cstate="print">
+                      <a:extLst>
+                        <a:ext uri="{28A0092B-C50C-407E-A947-70E740481C1C}">
+                          <a14:useLocalDpi xmlns:a14="http://schemas.microsoft.com/office/drawing/2010/main" val="0"/>
+                        </a:ext>
+                      </a:extLst>
+                    </a:blip>
+                    <a:srcRect b="66520"/>
+                    <a:stretch/>
+                  </pic:blipFill>
+                  <pic:spPr bwMode="auto">
+                    <a:xfrm>
+                      <a:off x="0" y="0"/>
+                      <a:ext cx="2923200" cy="1605600"/>
+                    </a:xfrm>
+                    <a:prstGeom prst="rect">
+                      <a:avLst/>
+                    </a:prstGeom>
+                    <a:ln>
+                      <a:noFill/>
+                    </a:ln>
+                    <a:extLst>
+                      <a:ext uri="{53640926-AAD7-44D8-BBD7-CCE9431645EC}">
+                        <a14:shadowObscured xmlns:a14="http://schemas.microsoft.com/office/drawing/2010/main"/>
+                      </a:ext>
+                    </a:extLst>
+                  </pic:spPr>
+                </pic:pic>
+              </a:graphicData>
+            </a:graphic>
+          </wp:inline>
+        </w:drawing>
+      </w:r>
+      <w:r>
+        <w:rPr>
+          <w:noProof/>
+        </w:rPr>
+        <w:drawing>
+          <wp:inline distT="0" distB="0" distL="0" distR="0" wp14:anchorId="07C3F6D4" wp14:editId="77496878">
+            <wp:extent cx="2656800" cy="1605600"/>
+            <wp:effectExtent l="0" t="0" r="0" b="0"/>
+            <wp:docPr id="4" name="Picture 4"/>
+            <wp:cNvGraphicFramePr>
+              <a:graphicFrameLocks xmlns:a="http://schemas.openxmlformats.org/drawingml/2006/main" noChangeAspect="1"/>
+            </wp:cNvGraphicFramePr>
+            <a:graphic xmlns:a="http://schemas.openxmlformats.org/drawingml/2006/main">
+              <a:graphicData uri="http://schemas.openxmlformats.org/drawingml/2006/picture">
+                <pic:pic xmlns:pic="http://schemas.openxmlformats.org/drawingml/2006/picture">
+                  <pic:nvPicPr>
+                    <pic:cNvPr id="2" name="Untitled.png"/>
+                    <pic:cNvPicPr/>
+                  </pic:nvPicPr>
+                  <pic:blipFill rotWithShape="1">
+                    <a:blip r:embed="rId13" cstate="print">
+                      <a:extLst>
+                        <a:ext uri="{28A0092B-C50C-407E-A947-70E740481C1C}">
+                          <a14:useLocalDpi xmlns:a14="http://schemas.microsoft.com/office/drawing/2010/main" val="0"/>
+                        </a:ext>
+                      </a:extLst>
+                    </a:blip>
+                    <a:srcRect t="32664" b="30443"/>
+                    <a:stretch/>
+                  </pic:blipFill>
+                  <pic:spPr bwMode="auto">
+                    <a:xfrm>
+                      <a:off x="0" y="0"/>
+                      <a:ext cx="2656800" cy="1605600"/>
+                    </a:xfrm>
+                    <a:prstGeom prst="rect">
+                      <a:avLst/>
+                    </a:prstGeom>
+                    <a:ln>
+                      <a:noFill/>
+                    </a:ln>
+                    <a:extLst>
+                      <a:ext uri="{53640926-AAD7-44D8-BBD7-CCE9431645EC}">
+                        <a14:shadowObscured xmlns:a14="http://schemas.microsoft.com/office/drawing/2010/main"/>
+                      </a:ext>
+                    </a:extLst>
+                  </pic:spPr>
+                </pic:pic>
+              </a:graphicData>
+            </a:graphic>
+          </wp:inline>
+        </w:drawing>
+      </w:r>
+    </w:p>
+    <w:p>
+      <w:pPr>
+        <w:keepNext/>
+        <w:jc w:val="center"/>
+      </w:pPr>
+      <w:r>
+        <w:rPr>
+          <w:noProof/>
+        </w:rPr>
+        <w:drawing>
+          <wp:inline distT="0" distB="0" distL="0" distR="0" wp14:anchorId="238507E8" wp14:editId="37204ABF">
+            <wp:extent cx="2781300" cy="1557035"/>
+            <wp:effectExtent l="0" t="0" r="0" b="5080"/>
+            <wp:docPr id="2" name="Picture 2"/>
+            <wp:cNvGraphicFramePr>
+              <a:graphicFrameLocks xmlns:a="http://schemas.openxmlformats.org/drawingml/2006/main" noChangeAspect="1"/>
+            </wp:cNvGraphicFramePr>
+            <a:graphic xmlns:a="http://schemas.openxmlformats.org/drawingml/2006/main">
+              <a:graphicData uri="http://schemas.openxmlformats.org/drawingml/2006/picture">
+                <pic:pic xmlns:pic="http://schemas.openxmlformats.org/drawingml/2006/picture">
+                  <pic:nvPicPr>
+                    <pic:cNvPr id="2" name="Untitled.png"/>
+                    <pic:cNvPicPr/>
+                  </pic:nvPicPr>
+                  <pic:blipFill rotWithShape="1">
+                    <a:blip r:embed="rId13" cstate="print">
+                      <a:extLst>
+                        <a:ext uri="{28A0092B-C50C-407E-A947-70E740481C1C}">
+                          <a14:useLocalDpi xmlns:a14="http://schemas.microsoft.com/office/drawing/2010/main" val="0"/>
+                        </a:ext>
+                      </a:extLst>
+                    </a:blip>
+                    <a:srcRect l="7500" t="68395"/>
+                    <a:stretch/>
+                  </pic:blipFill>
+                  <pic:spPr bwMode="auto">
+                    <a:xfrm>
+                      <a:off x="0" y="0"/>
+                      <a:ext cx="2799747" cy="1567362"/>
+                    </a:xfrm>
+                    <a:prstGeom prst="rect">
+                      <a:avLst/>
+                    </a:prstGeom>
+                    <a:ln>
+                      <a:noFill/>
+                    </a:ln>
+                    <a:extLst>
+                      <a:ext uri="{53640926-AAD7-44D8-BBD7-CCE9431645EC}">
+                        <a14:shadowObscured xmlns:a14="http://schemas.microsoft.com/office/drawing/2010/main"/>
+                      </a:ext>
+                    </a:extLst>
+                  </pic:spPr>
+                </pic:pic>
+              </a:graphicData>
+            </a:graphic>
+          </wp:inline>
+        </w:drawing>
+      </w:r>
+    </w:p>
+    <w:p>
+      <w:pPr>
+        <w:pStyle w:val="Caption"/>
+        <w:jc w:val="center"/>
+      </w:pPr>
+      <w:r>
+        <w:t xml:space="preserve">Figure </w:t>
+      </w:r>
+      <w:r>
+        <w:fldChar w:fldCharType="begin"/>
+      </w:r>
+      <w:r>
+        <w:instrText xml:space="preserve"> SEQ Figure \* ARABIC </w:instrText>
+      </w:r>
+      <w:r>
+        <w:fldChar w:fldCharType="separate"/>
+      </w:r>
+      <w:r>
+        <w:rPr>
+          <w:noProof/>
+        </w:rPr>
+        <w:t>2</w:t>
+      </w:r>
+      <w:r>
+        <w:fldChar w:fldCharType="end"/>
+      </w:r>
+      <w:r>
+        <w:t xml:space="preserve"> - Visualisation of Edge Crossover (d=3)</w:t>
+      </w:r>
+    </w:p>
+    <w:p>
+      <w:pPr>
+        <w:jc w:val="both"/>
+        <w:rPr>
+          <w:rFonts w:eastAsiaTheme="minorEastAsia"/>
+        </w:rPr>
+      </w:pPr>
+      <w:r>
+        <w:rPr>
+          <w:b/>
+        </w:rPr>
+        <w:t>Edge Insertion Mutation</w:t>
+      </w:r>
+      <w:r>
+        <w:t>: The mutation operator inserts a random new edge</w:t>
+      </w:r>
+      <w:r>
+        <w:t xml:space="preserve"> between two vertices</w:t>
+      </w:r>
+      <w:r>
+        <w:t xml:space="preserve"> and deletes another edge lying on the cycle caused by the insertion.</w:t>
+      </w:r>
+      <w:r>
+        <w:t xml:space="preserve"> To prevent degree constraint violation the choice of one of the vertices is restricted so that its degree is less than </w:t>
       </w:r>
       <m:oMath>
         <m:r>
           <w:rPr>
             <w:rFonts w:ascii="Cambria Math" w:hAnsi="Cambria Math"/>
           </w:rPr>
-          <m:t>r</m:t>
+          <m:t>d</m:t>
         </m:r>
       </m:oMath>
       <w:r>
         <w:rPr>
           <w:rFonts w:eastAsiaTheme="minorEastAsia"/>
         </w:rPr>
-        <w:t xml:space="preserve"> iterations it simply restarts its ‘climb’ from another random point in search space. With the best evaluation found so far being continually stored and returned at the end of the algorithm.</w:t>
-      </w:r>
-      <w:r>
-        <w:rPr>
-          <w:rFonts w:eastAsiaTheme="minorEastAsia"/>
-        </w:rPr>
-        <w:t xml:space="preserve"> </w:t>
-      </w:r>
-      <w:r>
-        <w:rPr>
-          <w:rFonts w:eastAsiaTheme="minorEastAsia"/>
-        </w:rPr>
-        <w:lastRenderedPageBreak/>
-        <w:t xml:space="preserve">The algorithm iterates until some stopping criteria is met. Multiple restarts provide a benefit over the standard Hill Climbing algorithm because they allow </w:t>
-      </w:r>
-      <w:r>
-        <w:rPr>
-          <w:rFonts w:eastAsiaTheme="minorEastAsia"/>
-        </w:rPr>
-        <w:t>MHC to</w:t>
-      </w:r>
-      <w:r>
-        <w:rPr>
-          <w:rFonts w:eastAsiaTheme="minorEastAsia"/>
-        </w:rPr>
-        <w:t xml:space="preserve"> escape</w:t>
-      </w:r>
-      <w:r>
-        <w:rPr>
-          <w:rFonts w:eastAsiaTheme="minorEastAsia"/>
-        </w:rPr>
-        <w:t xml:space="preserve"> from</w:t>
-      </w:r>
-      <w:r>
-        <w:rPr>
-          <w:rFonts w:eastAsiaTheme="minorEastAsia"/>
-        </w:rPr>
-        <w:t xml:space="preserve"> local optima</w:t>
-      </w:r>
-      <w:r>
-        <w:rPr>
-          <w:rFonts w:eastAsiaTheme="minorEastAsia"/>
-        </w:rPr>
-        <w:t>.</w:t>
-      </w:r>
-    </w:p>
-    <w:p/>
+        <w:t xml:space="preserve">. </w:t>
+      </w:r>
+      <w:r>
+        <w:rPr>
+          <w:rFonts w:eastAsiaTheme="minorEastAsia"/>
+        </w:rPr>
+        <w:t>The set of edges lying on the path of cycle are obtained through a depth-first search performed on a temporary adjacency list representation.</w:t>
+      </w:r>
+      <w:r>
+        <w:rPr>
+          <w:rFonts w:eastAsiaTheme="minorEastAsia"/>
+        </w:rPr>
+        <w:t xml:space="preserve"> One of these edges is deleted after the edge insertion. The edge insertion mutation operator has a complexity of O(|V|).</w:t>
+      </w:r>
+    </w:p>
+    <w:p>
+      <w:pPr>
+        <w:jc w:val="both"/>
+        <w:rPr>
+          <w:b/>
+          <w:color w:val="FF0000"/>
+        </w:rPr>
+      </w:pPr>
+      <w:r>
+        <w:rPr>
+          <w:b/>
+          <w:color w:val="FF0000"/>
+        </w:rPr>
+        <w:t>EDGE COST HEURISTICS</w:t>
+      </w:r>
+    </w:p>
+    <w:p>
+      <w:pPr>
+        <w:jc w:val="both"/>
+      </w:pPr>
+      <w:r>
+        <w:t>The GA is another steady state algorithm (</w:t>
+      </w:r>
+      <w:r>
+        <w:rPr>
+          <w:rFonts w:cstheme="minorHAnsi"/>
+        </w:rPr>
+        <w:t>µ</w:t>
+      </w:r>
+      <w:r>
+        <w:t>+λ</w:t>
+      </w:r>
+      <w:r>
+        <w:t>) with a population size of 100</w:t>
+      </w:r>
+      <w:r>
+        <w:t xml:space="preserve">. </w:t>
+      </w:r>
+      <w:r>
+        <w:t xml:space="preserve">Binary tournament selection is used with </w:t>
+      </w:r>
+      <w:r>
+        <w:t>the crossover and mutation probability both set to 0.8. New children replace the worst solution in the population with the exception that identical solutions to any already in the population are discarded to preserve diversity.</w:t>
+      </w:r>
+      <w:bookmarkStart w:id="1" w:name="_GoBack"/>
+      <w:bookmarkEnd w:id="1"/>
+    </w:p>
+    <w:p>
+      <w:pPr>
+        <w:pStyle w:val="Heading1"/>
+      </w:pPr>
+      <w:proofErr w:type="spellStart"/>
+      <w:r>
+        <w:t>C</w:t>
+      </w:r>
+      <w:proofErr w:type="spellEnd"/>
+      <w:r>
+        <w:t>omparing the Different Approaches</w:t>
+      </w:r>
+    </w:p>
+    <w:p>
+      <w:pPr>
+        <w:pStyle w:val="ListParagraph"/>
+        <w:numPr>
+          <w:ilvl w:val="0"/>
+          <w:numId w:val="5"/>
+        </w:numPr>
+        <w:rPr>
+          <w:color w:val="FF0000"/>
+        </w:rPr>
+      </w:pPr>
+      <w:r>
+        <w:rPr>
+          <w:color w:val="FF0000"/>
+        </w:rPr>
+        <w:t xml:space="preserve">Summarise the comparisons done by the genetic </w:t>
+      </w:r>
+      <w:r>
+        <w:rPr>
+          <w:color w:val="FF0000"/>
+        </w:rPr>
+        <w:t>algorithms</w:t>
+      </w:r>
+      <w:r>
+        <w:rPr>
+          <w:color w:val="FF0000"/>
+        </w:rPr>
+        <w:t xml:space="preserve"> people (chain of solution encoding improvement)</w:t>
+      </w:r>
+    </w:p>
+    <w:p>
+      <w:pPr>
+        <w:pStyle w:val="ListParagraph"/>
+        <w:numPr>
+          <w:ilvl w:val="0"/>
+          <w:numId w:val="5"/>
+        </w:numPr>
+        <w:rPr>
+          <w:color w:val="FF0000"/>
+        </w:rPr>
+      </w:pPr>
+      <w:r>
+        <w:rPr>
+          <w:color w:val="FF0000"/>
+        </w:rPr>
+        <w:t>Add my own comparison between ant colony and the best GA</w:t>
+      </w:r>
+    </w:p>
+    <w:p>
+      <w:pPr>
+        <w:rPr>
+          <w:color w:val="FF0000"/>
+        </w:rPr>
+      </w:pPr>
+      <w:r>
+        <w:t>The approach by Knowles to use d-Primm’s to decode the solution</w:t>
+      </w:r>
+      <w:r>
+        <w:t xml:space="preserve"> is computationally expensive because the complexity of d-Primm’s O(|V|</w:t>
+      </w:r>
+      <w:r>
+        <w:rPr>
+          <w:vertAlign w:val="superscript"/>
+        </w:rPr>
+        <w:t>2</w:t>
+      </w:r>
+      <w:r>
+        <w:t>log|v</w:t>
+      </w:r>
+      <w:proofErr w:type="gramStart"/>
+      <w:r>
+        <w:t xml:space="preserve">|) </w:t>
+      </w:r>
+      <w:r>
+        <w:rPr>
+          <w:color w:val="FF0000"/>
+        </w:rPr>
+        <w:t>..</w:t>
+      </w:r>
+      <w:proofErr w:type="gramEnd"/>
+      <w:r>
+        <w:rPr>
+          <w:color w:val="FF0000"/>
+        </w:rPr>
+        <w:t>compare to edge-set</w:t>
+      </w:r>
+    </w:p>
     <w:sdt>
       <w:sdtPr>
         <w:rPr>
@@ -3858,6 +4366,7 @@
                       <w:rPr>
                         <w:noProof/>
                       </w:rPr>
+                      <w:lastRenderedPageBreak/>
                       <w:t xml:space="preserve">[2] </w:t>
                     </w:r>
                   </w:p>
@@ -4383,7 +4892,7 @@
       </w:pPr>
     </w:p>
     <w:sectPr>
-      <w:footerReference w:type="default" r:id="rId10"/>
+      <w:footerReference w:type="default" r:id="rId14"/>
       <w:pgSz w:w="11906" w:h="16838"/>
       <w:pgMar w:top="1440" w:right="1440" w:bottom="1440" w:left="1440" w:header="708" w:footer="708" w:gutter="0"/>
       <w:cols w:space="708"/>
@@ -4391,6 +4900,39 @@
     </w:sectPr>
   </w:body>
 </w:document>
+</file>
+
+<file path=word/comments.xml><?xml version="1.0" encoding="utf-8"?>
+<w:comments xmlns:wpc="http://schemas.microsoft.com/office/word/2010/wordprocessingCanvas" xmlns:cx="http://schemas.microsoft.com/office/drawing/2014/chartex" xmlns:cx1="http://schemas.microsoft.com/office/drawing/2015/9/8/chartex" xmlns:cx2="http://schemas.microsoft.com/office/drawing/2015/10/21/chartex" xmlns:cx3="http://schemas.microsoft.com/office/drawing/2016/5/9/chartex" xmlns:cx4="http://schemas.microsoft.com/office/drawing/2016/5/10/chartex" xmlns:cx5="http://schemas.microsoft.com/office/drawing/2016/5/11/chartex" xmlns:cx6="http://schemas.microsoft.com/office/drawing/2016/5/12/chartex" xmlns:cx7="http://schemas.microsoft.com/office/drawing/2016/5/13/chartex" xmlns:cx8="http://schemas.microsoft.com/office/drawing/2016/5/14/chartex" xmlns:mc="http://schemas.openxmlformats.org/markup-compatibility/2006" xmlns:aink="http://schemas.microsoft.com/office/drawing/2016/ink" xmlns:am3d="http://schemas.microsoft.com/office/drawing/2017/model3d" xmlns:o="urn:schemas-microsoft-com:office:office" xmlns:r="http://schemas.openxmlformats.org/officeDocument/2006/relationships" xmlns:m="http://schemas.openxmlformats.org/officeDocument/2006/math" xmlns:v="urn:schemas-microsoft-com:vml" xmlns:wp14="http://schemas.microsoft.com/office/word/2010/wordprocessingDrawing" xmlns:wp="http://schemas.openxmlformats.org/drawingml/2006/wordprocessingDrawing" xmlns:w10="urn:schemas-microsoft-com:office:word" xmlns:w="http://schemas.openxmlformats.org/wordprocessingml/2006/main" xmlns:w14="http://schemas.microsoft.com/office/word/2010/wordml" xmlns:w15="http://schemas.microsoft.com/office/word/2012/wordml" xmlns:w16cid="http://schemas.microsoft.com/office/word/2016/wordml/cid" xmlns:w16se="http://schemas.microsoft.com/office/word/2015/wordml/symex" xmlns:wpg="http://schemas.microsoft.com/office/word/2010/wordprocessingGroup" xmlns:wpi="http://schemas.microsoft.com/office/word/2010/wordprocessingInk" xmlns:wne="http://schemas.microsoft.com/office/word/2006/wordml" xmlns:wps="http://schemas.microsoft.com/office/word/2010/wordprocessingShape" mc:Ignorable="w14 w15 w16se w16cid wp14">
+  <w:comment w:id="0" w:author="Morgan Jones [mwj7]" w:date="2019-12-03T20:45:00Z" w:initials="MJ[">
+    <w:p>
+      <w:pPr>
+        <w:pStyle w:val="CommentText"/>
+      </w:pPr>
+      <w:r>
+        <w:rPr>
+          <w:rStyle w:val="CommentReference"/>
+        </w:rPr>
+        <w:annotationRef/>
+      </w:r>
+      <w:r>
+        <w:t>Move to comparison section?</w:t>
+      </w:r>
+    </w:p>
+  </w:comment>
+</w:comments>
+</file>
+
+<file path=word/commentsExtended.xml><?xml version="1.0" encoding="utf-8"?>
+<w15:commentsEx xmlns:wpc="http://schemas.microsoft.com/office/word/2010/wordprocessingCanvas" xmlns:cx="http://schemas.microsoft.com/office/drawing/2014/chartex" xmlns:cx1="http://schemas.microsoft.com/office/drawing/2015/9/8/chartex" xmlns:cx2="http://schemas.microsoft.com/office/drawing/2015/10/21/chartex" xmlns:cx3="http://schemas.microsoft.com/office/drawing/2016/5/9/chartex" xmlns:cx4="http://schemas.microsoft.com/office/drawing/2016/5/10/chartex" xmlns:cx5="http://schemas.microsoft.com/office/drawing/2016/5/11/chartex" xmlns:cx6="http://schemas.microsoft.com/office/drawing/2016/5/12/chartex" xmlns:cx7="http://schemas.microsoft.com/office/drawing/2016/5/13/chartex" xmlns:cx8="http://schemas.microsoft.com/office/drawing/2016/5/14/chartex" xmlns:mc="http://schemas.openxmlformats.org/markup-compatibility/2006" xmlns:aink="http://schemas.microsoft.com/office/drawing/2016/ink" xmlns:am3d="http://schemas.microsoft.com/office/drawing/2017/model3d" xmlns:o="urn:schemas-microsoft-com:office:office" xmlns:r="http://schemas.openxmlformats.org/officeDocument/2006/relationships" xmlns:m="http://schemas.openxmlformats.org/officeDocument/2006/math" xmlns:v="urn:schemas-microsoft-com:vml" xmlns:wp14="http://schemas.microsoft.com/office/word/2010/wordprocessingDrawing" xmlns:wp="http://schemas.openxmlformats.org/drawingml/2006/wordprocessingDrawing" xmlns:w10="urn:schemas-microsoft-com:office:word" xmlns:w="http://schemas.openxmlformats.org/wordprocessingml/2006/main" xmlns:w14="http://schemas.microsoft.com/office/word/2010/wordml" xmlns:w15="http://schemas.microsoft.com/office/word/2012/wordml" xmlns:w16cid="http://schemas.microsoft.com/office/word/2016/wordml/cid" xmlns:w16se="http://schemas.microsoft.com/office/word/2015/wordml/symex" xmlns:wpg="http://schemas.microsoft.com/office/word/2010/wordprocessingGroup" xmlns:wpi="http://schemas.microsoft.com/office/word/2010/wordprocessingInk" xmlns:wne="http://schemas.microsoft.com/office/word/2006/wordml" xmlns:wps="http://schemas.microsoft.com/office/word/2010/wordprocessingShape" mc:Ignorable="w14 w15 w16se w16cid wp14">
+  <w15:commentEx w15:paraId="7DBAB781" w15:done="0"/>
+</w15:commentsEx>
+</file>
+
+<file path=word/commentsIds.xml><?xml version="1.0" encoding="utf-8"?>
+<w16cid:commentsIds xmlns:wpc="http://schemas.microsoft.com/office/word/2010/wordprocessingCanvas" xmlns:cx="http://schemas.microsoft.com/office/drawing/2014/chartex" xmlns:cx1="http://schemas.microsoft.com/office/drawing/2015/9/8/chartex" xmlns:cx2="http://schemas.microsoft.com/office/drawing/2015/10/21/chartex" xmlns:cx3="http://schemas.microsoft.com/office/drawing/2016/5/9/chartex" xmlns:cx4="http://schemas.microsoft.com/office/drawing/2016/5/10/chartex" xmlns:cx5="http://schemas.microsoft.com/office/drawing/2016/5/11/chartex" xmlns:cx6="http://schemas.microsoft.com/office/drawing/2016/5/12/chartex" xmlns:cx7="http://schemas.microsoft.com/office/drawing/2016/5/13/chartex" xmlns:cx8="http://schemas.microsoft.com/office/drawing/2016/5/14/chartex" xmlns:mc="http://schemas.openxmlformats.org/markup-compatibility/2006" xmlns:aink="http://schemas.microsoft.com/office/drawing/2016/ink" xmlns:am3d="http://schemas.microsoft.com/office/drawing/2017/model3d" xmlns:o="urn:schemas-microsoft-com:office:office" xmlns:r="http://schemas.openxmlformats.org/officeDocument/2006/relationships" xmlns:m="http://schemas.openxmlformats.org/officeDocument/2006/math" xmlns:v="urn:schemas-microsoft-com:vml" xmlns:wp14="http://schemas.microsoft.com/office/word/2010/wordprocessingDrawing" xmlns:wp="http://schemas.openxmlformats.org/drawingml/2006/wordprocessingDrawing" xmlns:w10="urn:schemas-microsoft-com:office:word" xmlns:w="http://schemas.openxmlformats.org/wordprocessingml/2006/main" xmlns:w14="http://schemas.microsoft.com/office/word/2010/wordml" xmlns:w15="http://schemas.microsoft.com/office/word/2012/wordml" xmlns:w16cid="http://schemas.microsoft.com/office/word/2016/wordml/cid" xmlns:w16se="http://schemas.microsoft.com/office/word/2015/wordml/symex" xmlns:wpg="http://schemas.microsoft.com/office/word/2010/wordprocessingGroup" xmlns:wpi="http://schemas.microsoft.com/office/word/2010/wordprocessingInk" xmlns:wne="http://schemas.microsoft.com/office/word/2006/wordml" xmlns:wps="http://schemas.microsoft.com/office/word/2010/wordprocessingShape" mc:Ignorable="w14 w15 w16se w16cid wp14">
+  <w16cid:commentId w16cid:paraId="7DBAB781" w16cid:durableId="21914800"/>
+</w16cid:commentsIds>
 </file>
 
 <file path=word/endnotes.xml><?xml version="1.0" encoding="utf-8"?>
@@ -4499,181 +5041,9 @@
 <file path=word/numbering.xml><?xml version="1.0" encoding="utf-8"?>
 <w:numbering xmlns:wpc="http://schemas.microsoft.com/office/word/2010/wordprocessingCanvas" xmlns:cx="http://schemas.microsoft.com/office/drawing/2014/chartex" xmlns:cx1="http://schemas.microsoft.com/office/drawing/2015/9/8/chartex" xmlns:cx2="http://schemas.microsoft.com/office/drawing/2015/10/21/chartex" xmlns:cx3="http://schemas.microsoft.com/office/drawing/2016/5/9/chartex" xmlns:cx4="http://schemas.microsoft.com/office/drawing/2016/5/10/chartex" xmlns:cx5="http://schemas.microsoft.com/office/drawing/2016/5/11/chartex" xmlns:cx6="http://schemas.microsoft.com/office/drawing/2016/5/12/chartex" xmlns:cx7="http://schemas.microsoft.com/office/drawing/2016/5/13/chartex" xmlns:cx8="http://schemas.microsoft.com/office/drawing/2016/5/14/chartex" xmlns:mc="http://schemas.openxmlformats.org/markup-compatibility/2006" xmlns:aink="http://schemas.microsoft.com/office/drawing/2016/ink" xmlns:am3d="http://schemas.microsoft.com/office/drawing/2017/model3d" xmlns:o="urn:schemas-microsoft-com:office:office" xmlns:r="http://schemas.openxmlformats.org/officeDocument/2006/relationships" xmlns:m="http://schemas.openxmlformats.org/officeDocument/2006/math" xmlns:v="urn:schemas-microsoft-com:vml" xmlns:wp14="http://schemas.microsoft.com/office/word/2010/wordprocessingDrawing" xmlns:wp="http://schemas.openxmlformats.org/drawingml/2006/wordprocessingDrawing" xmlns:w10="urn:schemas-microsoft-com:office:word" xmlns:w="http://schemas.openxmlformats.org/wordprocessingml/2006/main" xmlns:w14="http://schemas.microsoft.com/office/word/2010/wordml" xmlns:w15="http://schemas.microsoft.com/office/word/2012/wordml" xmlns:w16cid="http://schemas.microsoft.com/office/word/2016/wordml/cid" xmlns:w16se="http://schemas.microsoft.com/office/word/2015/wordml/symex" xmlns:wpg="http://schemas.microsoft.com/office/word/2010/wordprocessingGroup" xmlns:wpi="http://schemas.microsoft.com/office/word/2010/wordprocessingInk" xmlns:wne="http://schemas.microsoft.com/office/word/2006/wordml" xmlns:wps="http://schemas.microsoft.com/office/word/2010/wordprocessingShape" mc:Ignorable="w14 w15 w16se w16cid wp14">
   <w:abstractNum w:abstractNumId="0" w15:restartNumberingAfterBreak="0">
-    <w:nsid w:val="3DEF3B51"/>
+    <w:nsid w:val="0DA93C13"/>
     <w:multiLevelType w:val="hybridMultilevel"/>
-    <w:tmpl w:val="9D5E9038"/>
-    <w:lvl w:ilvl="0" w:tplc="0809000F">
-      <w:start w:val="1"/>
-      <w:numFmt w:val="decimal"/>
-      <w:lvlText w:val="%1."/>
-      <w:lvlJc w:val="left"/>
-      <w:pPr>
-        <w:ind w:left="720" w:hanging="360"/>
-      </w:pPr>
-    </w:lvl>
-    <w:lvl w:ilvl="1" w:tplc="08090019" w:tentative="1">
-      <w:start w:val="1"/>
-      <w:numFmt w:val="lowerLetter"/>
-      <w:lvlText w:val="%2."/>
-      <w:lvlJc w:val="left"/>
-      <w:pPr>
-        <w:ind w:left="1440" w:hanging="360"/>
-      </w:pPr>
-    </w:lvl>
-    <w:lvl w:ilvl="2" w:tplc="0809001B" w:tentative="1">
-      <w:start w:val="1"/>
-      <w:numFmt w:val="lowerRoman"/>
-      <w:lvlText w:val="%3."/>
-      <w:lvlJc w:val="right"/>
-      <w:pPr>
-        <w:ind w:left="2160" w:hanging="180"/>
-      </w:pPr>
-    </w:lvl>
-    <w:lvl w:ilvl="3" w:tplc="0809000F" w:tentative="1">
-      <w:start w:val="1"/>
-      <w:numFmt w:val="decimal"/>
-      <w:lvlText w:val="%4."/>
-      <w:lvlJc w:val="left"/>
-      <w:pPr>
-        <w:ind w:left="2880" w:hanging="360"/>
-      </w:pPr>
-    </w:lvl>
-    <w:lvl w:ilvl="4" w:tplc="08090019" w:tentative="1">
-      <w:start w:val="1"/>
-      <w:numFmt w:val="lowerLetter"/>
-      <w:lvlText w:val="%5."/>
-      <w:lvlJc w:val="left"/>
-      <w:pPr>
-        <w:ind w:left="3600" w:hanging="360"/>
-      </w:pPr>
-    </w:lvl>
-    <w:lvl w:ilvl="5" w:tplc="0809001B" w:tentative="1">
-      <w:start w:val="1"/>
-      <w:numFmt w:val="lowerRoman"/>
-      <w:lvlText w:val="%6."/>
-      <w:lvlJc w:val="right"/>
-      <w:pPr>
-        <w:ind w:left="4320" w:hanging="180"/>
-      </w:pPr>
-    </w:lvl>
-    <w:lvl w:ilvl="6" w:tplc="0809000F" w:tentative="1">
-      <w:start w:val="1"/>
-      <w:numFmt w:val="decimal"/>
-      <w:lvlText w:val="%7."/>
-      <w:lvlJc w:val="left"/>
-      <w:pPr>
-        <w:ind w:left="5040" w:hanging="360"/>
-      </w:pPr>
-    </w:lvl>
-    <w:lvl w:ilvl="7" w:tplc="08090019" w:tentative="1">
-      <w:start w:val="1"/>
-      <w:numFmt w:val="lowerLetter"/>
-      <w:lvlText w:val="%8."/>
-      <w:lvlJc w:val="left"/>
-      <w:pPr>
-        <w:ind w:left="5760" w:hanging="360"/>
-      </w:pPr>
-    </w:lvl>
-    <w:lvl w:ilvl="8" w:tplc="0809001B" w:tentative="1">
-      <w:start w:val="1"/>
-      <w:numFmt w:val="lowerRoman"/>
-      <w:lvlText w:val="%9."/>
-      <w:lvlJc w:val="right"/>
-      <w:pPr>
-        <w:ind w:left="6480" w:hanging="180"/>
-      </w:pPr>
-    </w:lvl>
-  </w:abstractNum>
-  <w:abstractNum w:abstractNumId="1" w15:restartNumberingAfterBreak="0">
-    <w:nsid w:val="5555743F"/>
-    <w:multiLevelType w:val="hybridMultilevel"/>
-    <w:tmpl w:val="EE562294"/>
-    <w:lvl w:ilvl="0" w:tplc="0809000F">
-      <w:start w:val="1"/>
-      <w:numFmt w:val="decimal"/>
-      <w:lvlText w:val="%1."/>
-      <w:lvlJc w:val="left"/>
-      <w:pPr>
-        <w:ind w:left="720" w:hanging="360"/>
-      </w:pPr>
-    </w:lvl>
-    <w:lvl w:ilvl="1" w:tplc="08090019" w:tentative="1">
-      <w:start w:val="1"/>
-      <w:numFmt w:val="lowerLetter"/>
-      <w:lvlText w:val="%2."/>
-      <w:lvlJc w:val="left"/>
-      <w:pPr>
-        <w:ind w:left="1440" w:hanging="360"/>
-      </w:pPr>
-    </w:lvl>
-    <w:lvl w:ilvl="2" w:tplc="0809001B" w:tentative="1">
-      <w:start w:val="1"/>
-      <w:numFmt w:val="lowerRoman"/>
-      <w:lvlText w:val="%3."/>
-      <w:lvlJc w:val="right"/>
-      <w:pPr>
-        <w:ind w:left="2160" w:hanging="180"/>
-      </w:pPr>
-    </w:lvl>
-    <w:lvl w:ilvl="3" w:tplc="0809000F" w:tentative="1">
-      <w:start w:val="1"/>
-      <w:numFmt w:val="decimal"/>
-      <w:lvlText w:val="%4."/>
-      <w:lvlJc w:val="left"/>
-      <w:pPr>
-        <w:ind w:left="2880" w:hanging="360"/>
-      </w:pPr>
-    </w:lvl>
-    <w:lvl w:ilvl="4" w:tplc="08090019" w:tentative="1">
-      <w:start w:val="1"/>
-      <w:numFmt w:val="lowerLetter"/>
-      <w:lvlText w:val="%5."/>
-      <w:lvlJc w:val="left"/>
-      <w:pPr>
-        <w:ind w:left="3600" w:hanging="360"/>
-      </w:pPr>
-    </w:lvl>
-    <w:lvl w:ilvl="5" w:tplc="0809001B" w:tentative="1">
-      <w:start w:val="1"/>
-      <w:numFmt w:val="lowerRoman"/>
-      <w:lvlText w:val="%6."/>
-      <w:lvlJc w:val="right"/>
-      <w:pPr>
-        <w:ind w:left="4320" w:hanging="180"/>
-      </w:pPr>
-    </w:lvl>
-    <w:lvl w:ilvl="6" w:tplc="0809000F" w:tentative="1">
-      <w:start w:val="1"/>
-      <w:numFmt w:val="decimal"/>
-      <w:lvlText w:val="%7."/>
-      <w:lvlJc w:val="left"/>
-      <w:pPr>
-        <w:ind w:left="5040" w:hanging="360"/>
-      </w:pPr>
-    </w:lvl>
-    <w:lvl w:ilvl="7" w:tplc="08090019" w:tentative="1">
-      <w:start w:val="1"/>
-      <w:numFmt w:val="lowerLetter"/>
-      <w:lvlText w:val="%8."/>
-      <w:lvlJc w:val="left"/>
-      <w:pPr>
-        <w:ind w:left="5760" w:hanging="360"/>
-      </w:pPr>
-    </w:lvl>
-    <w:lvl w:ilvl="8" w:tplc="0809001B" w:tentative="1">
-      <w:start w:val="1"/>
-      <w:numFmt w:val="lowerRoman"/>
-      <w:lvlText w:val="%9."/>
-      <w:lvlJc w:val="right"/>
-      <w:pPr>
-        <w:ind w:left="6480" w:hanging="180"/>
-      </w:pPr>
-    </w:lvl>
-  </w:abstractNum>
-  <w:abstractNum w:abstractNumId="2" w15:restartNumberingAfterBreak="0">
-    <w:nsid w:val="690A0508"/>
-    <w:multiLevelType w:val="hybridMultilevel"/>
-    <w:tmpl w:val="77744094"/>
+    <w:tmpl w:val="DCDA26BA"/>
     <w:lvl w:ilvl="0" w:tplc="08090001">
       <w:start w:val="1"/>
       <w:numFmt w:val="bullet"/>
@@ -4783,17 +5153,189 @@
       </w:rPr>
     </w:lvl>
   </w:abstractNum>
+  <w:abstractNum w:abstractNumId="1" w15:restartNumberingAfterBreak="0">
+    <w:nsid w:val="3DEF3B51"/>
+    <w:multiLevelType w:val="hybridMultilevel"/>
+    <w:tmpl w:val="9D5E9038"/>
+    <w:lvl w:ilvl="0" w:tplc="0809000F">
+      <w:start w:val="1"/>
+      <w:numFmt w:val="decimal"/>
+      <w:lvlText w:val="%1."/>
+      <w:lvlJc w:val="left"/>
+      <w:pPr>
+        <w:ind w:left="720" w:hanging="360"/>
+      </w:pPr>
+    </w:lvl>
+    <w:lvl w:ilvl="1" w:tplc="08090019" w:tentative="1">
+      <w:start w:val="1"/>
+      <w:numFmt w:val="lowerLetter"/>
+      <w:lvlText w:val="%2."/>
+      <w:lvlJc w:val="left"/>
+      <w:pPr>
+        <w:ind w:left="1440" w:hanging="360"/>
+      </w:pPr>
+    </w:lvl>
+    <w:lvl w:ilvl="2" w:tplc="0809001B" w:tentative="1">
+      <w:start w:val="1"/>
+      <w:numFmt w:val="lowerRoman"/>
+      <w:lvlText w:val="%3."/>
+      <w:lvlJc w:val="right"/>
+      <w:pPr>
+        <w:ind w:left="2160" w:hanging="180"/>
+      </w:pPr>
+    </w:lvl>
+    <w:lvl w:ilvl="3" w:tplc="0809000F" w:tentative="1">
+      <w:start w:val="1"/>
+      <w:numFmt w:val="decimal"/>
+      <w:lvlText w:val="%4."/>
+      <w:lvlJc w:val="left"/>
+      <w:pPr>
+        <w:ind w:left="2880" w:hanging="360"/>
+      </w:pPr>
+    </w:lvl>
+    <w:lvl w:ilvl="4" w:tplc="08090019" w:tentative="1">
+      <w:start w:val="1"/>
+      <w:numFmt w:val="lowerLetter"/>
+      <w:lvlText w:val="%5."/>
+      <w:lvlJc w:val="left"/>
+      <w:pPr>
+        <w:ind w:left="3600" w:hanging="360"/>
+      </w:pPr>
+    </w:lvl>
+    <w:lvl w:ilvl="5" w:tplc="0809001B" w:tentative="1">
+      <w:start w:val="1"/>
+      <w:numFmt w:val="lowerRoman"/>
+      <w:lvlText w:val="%6."/>
+      <w:lvlJc w:val="right"/>
+      <w:pPr>
+        <w:ind w:left="4320" w:hanging="180"/>
+      </w:pPr>
+    </w:lvl>
+    <w:lvl w:ilvl="6" w:tplc="0809000F" w:tentative="1">
+      <w:start w:val="1"/>
+      <w:numFmt w:val="decimal"/>
+      <w:lvlText w:val="%7."/>
+      <w:lvlJc w:val="left"/>
+      <w:pPr>
+        <w:ind w:left="5040" w:hanging="360"/>
+      </w:pPr>
+    </w:lvl>
+    <w:lvl w:ilvl="7" w:tplc="08090019" w:tentative="1">
+      <w:start w:val="1"/>
+      <w:numFmt w:val="lowerLetter"/>
+      <w:lvlText w:val="%8."/>
+      <w:lvlJc w:val="left"/>
+      <w:pPr>
+        <w:ind w:left="5760" w:hanging="360"/>
+      </w:pPr>
+    </w:lvl>
+    <w:lvl w:ilvl="8" w:tplc="0809001B" w:tentative="1">
+      <w:start w:val="1"/>
+      <w:numFmt w:val="lowerRoman"/>
+      <w:lvlText w:val="%9."/>
+      <w:lvlJc w:val="right"/>
+      <w:pPr>
+        <w:ind w:left="6480" w:hanging="180"/>
+      </w:pPr>
+    </w:lvl>
+  </w:abstractNum>
+  <w:abstractNum w:abstractNumId="2" w15:restartNumberingAfterBreak="0">
+    <w:nsid w:val="5555743F"/>
+    <w:multiLevelType w:val="hybridMultilevel"/>
+    <w:tmpl w:val="EE562294"/>
+    <w:lvl w:ilvl="0" w:tplc="0809000F">
+      <w:start w:val="1"/>
+      <w:numFmt w:val="decimal"/>
+      <w:lvlText w:val="%1."/>
+      <w:lvlJc w:val="left"/>
+      <w:pPr>
+        <w:ind w:left="720" w:hanging="360"/>
+      </w:pPr>
+    </w:lvl>
+    <w:lvl w:ilvl="1" w:tplc="08090019" w:tentative="1">
+      <w:start w:val="1"/>
+      <w:numFmt w:val="lowerLetter"/>
+      <w:lvlText w:val="%2."/>
+      <w:lvlJc w:val="left"/>
+      <w:pPr>
+        <w:ind w:left="1440" w:hanging="360"/>
+      </w:pPr>
+    </w:lvl>
+    <w:lvl w:ilvl="2" w:tplc="0809001B" w:tentative="1">
+      <w:start w:val="1"/>
+      <w:numFmt w:val="lowerRoman"/>
+      <w:lvlText w:val="%3."/>
+      <w:lvlJc w:val="right"/>
+      <w:pPr>
+        <w:ind w:left="2160" w:hanging="180"/>
+      </w:pPr>
+    </w:lvl>
+    <w:lvl w:ilvl="3" w:tplc="0809000F" w:tentative="1">
+      <w:start w:val="1"/>
+      <w:numFmt w:val="decimal"/>
+      <w:lvlText w:val="%4."/>
+      <w:lvlJc w:val="left"/>
+      <w:pPr>
+        <w:ind w:left="2880" w:hanging="360"/>
+      </w:pPr>
+    </w:lvl>
+    <w:lvl w:ilvl="4" w:tplc="08090019" w:tentative="1">
+      <w:start w:val="1"/>
+      <w:numFmt w:val="lowerLetter"/>
+      <w:lvlText w:val="%5."/>
+      <w:lvlJc w:val="left"/>
+      <w:pPr>
+        <w:ind w:left="3600" w:hanging="360"/>
+      </w:pPr>
+    </w:lvl>
+    <w:lvl w:ilvl="5" w:tplc="0809001B" w:tentative="1">
+      <w:start w:val="1"/>
+      <w:numFmt w:val="lowerRoman"/>
+      <w:lvlText w:val="%6."/>
+      <w:lvlJc w:val="right"/>
+      <w:pPr>
+        <w:ind w:left="4320" w:hanging="180"/>
+      </w:pPr>
+    </w:lvl>
+    <w:lvl w:ilvl="6" w:tplc="0809000F" w:tentative="1">
+      <w:start w:val="1"/>
+      <w:numFmt w:val="decimal"/>
+      <w:lvlText w:val="%7."/>
+      <w:lvlJc w:val="left"/>
+      <w:pPr>
+        <w:ind w:left="5040" w:hanging="360"/>
+      </w:pPr>
+    </w:lvl>
+    <w:lvl w:ilvl="7" w:tplc="08090019" w:tentative="1">
+      <w:start w:val="1"/>
+      <w:numFmt w:val="lowerLetter"/>
+      <w:lvlText w:val="%8."/>
+      <w:lvlJc w:val="left"/>
+      <w:pPr>
+        <w:ind w:left="5760" w:hanging="360"/>
+      </w:pPr>
+    </w:lvl>
+    <w:lvl w:ilvl="8" w:tplc="0809001B" w:tentative="1">
+      <w:start w:val="1"/>
+      <w:numFmt w:val="lowerRoman"/>
+      <w:lvlText w:val="%9."/>
+      <w:lvlJc w:val="right"/>
+      <w:pPr>
+        <w:ind w:left="6480" w:hanging="180"/>
+      </w:pPr>
+    </w:lvl>
+  </w:abstractNum>
   <w:abstractNum w:abstractNumId="3" w15:restartNumberingAfterBreak="0">
-    <w:nsid w:val="7E9331D6"/>
+    <w:nsid w:val="690A0508"/>
     <w:multiLevelType w:val="hybridMultilevel"/>
-    <w:tmpl w:val="5D863E7C"/>
+    <w:tmpl w:val="77744094"/>
     <w:lvl w:ilvl="0" w:tplc="08090001">
       <w:start w:val="1"/>
       <w:numFmt w:val="bullet"/>
       <w:lvlText w:val=""/>
       <w:lvlJc w:val="left"/>
       <w:pPr>
-        <w:ind w:left="765" w:hanging="360"/>
+        <w:ind w:left="720" w:hanging="360"/>
       </w:pPr>
       <w:rPr>
         <w:rFonts w:ascii="Symbol" w:hAnsi="Symbol" w:hint="default"/>
@@ -4805,7 +5347,7 @@
       <w:lvlText w:val="o"/>
       <w:lvlJc w:val="left"/>
       <w:pPr>
-        <w:ind w:left="1485" w:hanging="360"/>
+        <w:ind w:left="1440" w:hanging="360"/>
       </w:pPr>
       <w:rPr>
         <w:rFonts w:ascii="Courier New" w:hAnsi="Courier New" w:cs="Courier New" w:hint="default"/>
@@ -4817,7 +5359,7 @@
       <w:lvlText w:val=""/>
       <w:lvlJc w:val="left"/>
       <w:pPr>
-        <w:ind w:left="2205" w:hanging="360"/>
+        <w:ind w:left="2160" w:hanging="360"/>
       </w:pPr>
       <w:rPr>
         <w:rFonts w:ascii="Wingdings" w:hAnsi="Wingdings" w:hint="default"/>
@@ -4829,7 +5371,7 @@
       <w:lvlText w:val=""/>
       <w:lvlJc w:val="left"/>
       <w:pPr>
-        <w:ind w:left="2925" w:hanging="360"/>
+        <w:ind w:left="2880" w:hanging="360"/>
       </w:pPr>
       <w:rPr>
         <w:rFonts w:ascii="Symbol" w:hAnsi="Symbol" w:hint="default"/>
@@ -4841,7 +5383,7 @@
       <w:lvlText w:val="o"/>
       <w:lvlJc w:val="left"/>
       <w:pPr>
-        <w:ind w:left="3645" w:hanging="360"/>
+        <w:ind w:left="3600" w:hanging="360"/>
       </w:pPr>
       <w:rPr>
         <w:rFonts w:ascii="Courier New" w:hAnsi="Courier New" w:cs="Courier New" w:hint="default"/>
@@ -4853,7 +5395,7 @@
       <w:lvlText w:val=""/>
       <w:lvlJc w:val="left"/>
       <w:pPr>
-        <w:ind w:left="4365" w:hanging="360"/>
+        <w:ind w:left="4320" w:hanging="360"/>
       </w:pPr>
       <w:rPr>
         <w:rFonts w:ascii="Wingdings" w:hAnsi="Wingdings" w:hint="default"/>
@@ -4865,7 +5407,7 @@
       <w:lvlText w:val=""/>
       <w:lvlJc w:val="left"/>
       <w:pPr>
-        <w:ind w:left="5085" w:hanging="360"/>
+        <w:ind w:left="5040" w:hanging="360"/>
       </w:pPr>
       <w:rPr>
         <w:rFonts w:ascii="Symbol" w:hAnsi="Symbol" w:hint="default"/>
@@ -4877,7 +5419,7 @@
       <w:lvlText w:val="o"/>
       <w:lvlJc w:val="left"/>
       <w:pPr>
-        <w:ind w:left="5805" w:hanging="360"/>
+        <w:ind w:left="5760" w:hanging="360"/>
       </w:pPr>
       <w:rPr>
         <w:rFonts w:ascii="Courier New" w:hAnsi="Courier New" w:cs="Courier New" w:hint="default"/>
@@ -4889,6 +5431,119 @@
       <w:lvlText w:val=""/>
       <w:lvlJc w:val="left"/>
       <w:pPr>
+        <w:ind w:left="6480" w:hanging="360"/>
+      </w:pPr>
+      <w:rPr>
+        <w:rFonts w:ascii="Wingdings" w:hAnsi="Wingdings" w:hint="default"/>
+      </w:rPr>
+    </w:lvl>
+  </w:abstractNum>
+  <w:abstractNum w:abstractNumId="4" w15:restartNumberingAfterBreak="0">
+    <w:nsid w:val="7E9331D6"/>
+    <w:multiLevelType w:val="hybridMultilevel"/>
+    <w:tmpl w:val="5D863E7C"/>
+    <w:lvl w:ilvl="0" w:tplc="08090001">
+      <w:start w:val="1"/>
+      <w:numFmt w:val="bullet"/>
+      <w:lvlText w:val=""/>
+      <w:lvlJc w:val="left"/>
+      <w:pPr>
+        <w:ind w:left="765" w:hanging="360"/>
+      </w:pPr>
+      <w:rPr>
+        <w:rFonts w:ascii="Symbol" w:hAnsi="Symbol" w:hint="default"/>
+      </w:rPr>
+    </w:lvl>
+    <w:lvl w:ilvl="1" w:tplc="08090003" w:tentative="1">
+      <w:start w:val="1"/>
+      <w:numFmt w:val="bullet"/>
+      <w:lvlText w:val="o"/>
+      <w:lvlJc w:val="left"/>
+      <w:pPr>
+        <w:ind w:left="1485" w:hanging="360"/>
+      </w:pPr>
+      <w:rPr>
+        <w:rFonts w:ascii="Courier New" w:hAnsi="Courier New" w:cs="Courier New" w:hint="default"/>
+      </w:rPr>
+    </w:lvl>
+    <w:lvl w:ilvl="2" w:tplc="08090005" w:tentative="1">
+      <w:start w:val="1"/>
+      <w:numFmt w:val="bullet"/>
+      <w:lvlText w:val=""/>
+      <w:lvlJc w:val="left"/>
+      <w:pPr>
+        <w:ind w:left="2205" w:hanging="360"/>
+      </w:pPr>
+      <w:rPr>
+        <w:rFonts w:ascii="Wingdings" w:hAnsi="Wingdings" w:hint="default"/>
+      </w:rPr>
+    </w:lvl>
+    <w:lvl w:ilvl="3" w:tplc="08090001" w:tentative="1">
+      <w:start w:val="1"/>
+      <w:numFmt w:val="bullet"/>
+      <w:lvlText w:val=""/>
+      <w:lvlJc w:val="left"/>
+      <w:pPr>
+        <w:ind w:left="2925" w:hanging="360"/>
+      </w:pPr>
+      <w:rPr>
+        <w:rFonts w:ascii="Symbol" w:hAnsi="Symbol" w:hint="default"/>
+      </w:rPr>
+    </w:lvl>
+    <w:lvl w:ilvl="4" w:tplc="08090003" w:tentative="1">
+      <w:start w:val="1"/>
+      <w:numFmt w:val="bullet"/>
+      <w:lvlText w:val="o"/>
+      <w:lvlJc w:val="left"/>
+      <w:pPr>
+        <w:ind w:left="3645" w:hanging="360"/>
+      </w:pPr>
+      <w:rPr>
+        <w:rFonts w:ascii="Courier New" w:hAnsi="Courier New" w:cs="Courier New" w:hint="default"/>
+      </w:rPr>
+    </w:lvl>
+    <w:lvl w:ilvl="5" w:tplc="08090005" w:tentative="1">
+      <w:start w:val="1"/>
+      <w:numFmt w:val="bullet"/>
+      <w:lvlText w:val=""/>
+      <w:lvlJc w:val="left"/>
+      <w:pPr>
+        <w:ind w:left="4365" w:hanging="360"/>
+      </w:pPr>
+      <w:rPr>
+        <w:rFonts w:ascii="Wingdings" w:hAnsi="Wingdings" w:hint="default"/>
+      </w:rPr>
+    </w:lvl>
+    <w:lvl w:ilvl="6" w:tplc="08090001" w:tentative="1">
+      <w:start w:val="1"/>
+      <w:numFmt w:val="bullet"/>
+      <w:lvlText w:val=""/>
+      <w:lvlJc w:val="left"/>
+      <w:pPr>
+        <w:ind w:left="5085" w:hanging="360"/>
+      </w:pPr>
+      <w:rPr>
+        <w:rFonts w:ascii="Symbol" w:hAnsi="Symbol" w:hint="default"/>
+      </w:rPr>
+    </w:lvl>
+    <w:lvl w:ilvl="7" w:tplc="08090003" w:tentative="1">
+      <w:start w:val="1"/>
+      <w:numFmt w:val="bullet"/>
+      <w:lvlText w:val="o"/>
+      <w:lvlJc w:val="left"/>
+      <w:pPr>
+        <w:ind w:left="5805" w:hanging="360"/>
+      </w:pPr>
+      <w:rPr>
+        <w:rFonts w:ascii="Courier New" w:hAnsi="Courier New" w:cs="Courier New" w:hint="default"/>
+      </w:rPr>
+    </w:lvl>
+    <w:lvl w:ilvl="8" w:tplc="08090005" w:tentative="1">
+      <w:start w:val="1"/>
+      <w:numFmt w:val="bullet"/>
+      <w:lvlText w:val=""/>
+      <w:lvlJc w:val="left"/>
+      <w:pPr>
         <w:ind w:left="6525" w:hanging="360"/>
       </w:pPr>
       <w:rPr>
@@ -4897,18 +5552,29 @@
     </w:lvl>
   </w:abstractNum>
   <w:num w:numId="1">
+    <w:abstractNumId w:val="3"/>
+  </w:num>
+  <w:num w:numId="2">
+    <w:abstractNumId w:val="4"/>
+  </w:num>
+  <w:num w:numId="3">
+    <w:abstractNumId w:val="1"/>
+  </w:num>
+  <w:num w:numId="4">
     <w:abstractNumId w:val="2"/>
   </w:num>
-  <w:num w:numId="2">
-    <w:abstractNumId w:val="3"/>
-  </w:num>
-  <w:num w:numId="3">
+  <w:num w:numId="5">
     <w:abstractNumId w:val="0"/>
   </w:num>
-  <w:num w:numId="4">
-    <w:abstractNumId w:val="1"/>
-  </w:num>
 </w:numbering>
+</file>
+
+<file path=word/people.xml><?xml version="1.0" encoding="utf-8"?>
+<w15:people xmlns:wpc="http://schemas.microsoft.com/office/word/2010/wordprocessingCanvas" xmlns:cx="http://schemas.microsoft.com/office/drawing/2014/chartex" xmlns:cx1="http://schemas.microsoft.com/office/drawing/2015/9/8/chartex" xmlns:cx2="http://schemas.microsoft.com/office/drawing/2015/10/21/chartex" xmlns:cx3="http://schemas.microsoft.com/office/drawing/2016/5/9/chartex" xmlns:cx4="http://schemas.microsoft.com/office/drawing/2016/5/10/chartex" xmlns:cx5="http://schemas.microsoft.com/office/drawing/2016/5/11/chartex" xmlns:cx6="http://schemas.microsoft.com/office/drawing/2016/5/12/chartex" xmlns:cx7="http://schemas.microsoft.com/office/drawing/2016/5/13/chartex" xmlns:cx8="http://schemas.microsoft.com/office/drawing/2016/5/14/chartex" xmlns:mc="http://schemas.openxmlformats.org/markup-compatibility/2006" xmlns:aink="http://schemas.microsoft.com/office/drawing/2016/ink" xmlns:am3d="http://schemas.microsoft.com/office/drawing/2017/model3d" xmlns:o="urn:schemas-microsoft-com:office:office" xmlns:r="http://schemas.openxmlformats.org/officeDocument/2006/relationships" xmlns:m="http://schemas.openxmlformats.org/officeDocument/2006/math" xmlns:v="urn:schemas-microsoft-com:vml" xmlns:wp14="http://schemas.microsoft.com/office/word/2010/wordprocessingDrawing" xmlns:wp="http://schemas.openxmlformats.org/drawingml/2006/wordprocessingDrawing" xmlns:w10="urn:schemas-microsoft-com:office:word" xmlns:w="http://schemas.openxmlformats.org/wordprocessingml/2006/main" xmlns:w14="http://schemas.microsoft.com/office/word/2010/wordml" xmlns:w15="http://schemas.microsoft.com/office/word/2012/wordml" xmlns:w16cid="http://schemas.microsoft.com/office/word/2016/wordml/cid" xmlns:w16se="http://schemas.microsoft.com/office/word/2015/wordml/symex" xmlns:wpg="http://schemas.microsoft.com/office/word/2010/wordprocessingGroup" xmlns:wpi="http://schemas.microsoft.com/office/word/2010/wordprocessingInk" xmlns:wne="http://schemas.microsoft.com/office/word/2006/wordml" xmlns:wps="http://schemas.microsoft.com/office/word/2010/wordprocessingShape" mc:Ignorable="w14 w15 w16se w16cid wp14">
+  <w15:person w15:author="Morgan Jones [mwj7]">
+    <w15:presenceInfo w15:providerId="AD" w15:userId="S-1-5-21-1188958998-4064198499-3386974111-158785"/>
+  </w15:person>
+</w15:people>
 </file>
 
 <file path=word/styles.xml><?xml version="1.0" encoding="utf-8"?>
@@ -5352,6 +6018,28 @@
       <w:szCs w:val="26"/>
     </w:rPr>
   </w:style>
+  <w:style w:type="paragraph" w:styleId="Heading3">
+    <w:name w:val="heading 3"/>
+    <w:basedOn w:val="Normal"/>
+    <w:next w:val="Normal"/>
+    <w:link w:val="Heading3Char"/>
+    <w:uiPriority w:val="9"/>
+    <w:unhideWhenUsed/>
+    <w:qFormat/>
+    <w:rsid w:val="00F00FA8"/>
+    <w:pPr>
+      <w:keepNext/>
+      <w:keepLines/>
+      <w:spacing w:before="40" w:after="0"/>
+      <w:outlineLvl w:val="2"/>
+    </w:pPr>
+    <w:rPr>
+      <w:rFonts w:asciiTheme="majorHAnsi" w:eastAsiaTheme="majorEastAsia" w:hAnsiTheme="majorHAnsi" w:cstheme="majorBidi"/>
+      <w:color w:val="1F3763" w:themeColor="accent1" w:themeShade="7F"/>
+      <w:sz w:val="24"/>
+      <w:szCs w:val="24"/>
+    </w:rPr>
+  </w:style>
   <w:style w:type="character" w:default="1" w:styleId="DefaultParagraphFont">
     <w:name w:val="Default Paragraph Font"/>
     <w:uiPriority w:val="1"/>
@@ -5600,6 +6288,117 @@
       <w:i/>
       <w:iCs/>
       <w:color w:val="44546A" w:themeColor="text2"/>
+      <w:sz w:val="18"/>
+      <w:szCs w:val="18"/>
+    </w:rPr>
+  </w:style>
+  <w:style w:type="character" w:customStyle="1" w:styleId="Heading3Char">
+    <w:name w:val="Heading 3 Char"/>
+    <w:basedOn w:val="DefaultParagraphFont"/>
+    <w:link w:val="Heading3"/>
+    <w:uiPriority w:val="9"/>
+    <w:rsid w:val="00F00FA8"/>
+    <w:rPr>
+      <w:rFonts w:asciiTheme="majorHAnsi" w:eastAsiaTheme="majorEastAsia" w:hAnsiTheme="majorHAnsi" w:cstheme="majorBidi"/>
+      <w:color w:val="1F3763" w:themeColor="accent1" w:themeShade="7F"/>
+      <w:sz w:val="24"/>
+      <w:szCs w:val="24"/>
+    </w:rPr>
+  </w:style>
+  <w:style w:type="character" w:styleId="CommentReference">
+    <w:name w:val="annotation reference"/>
+    <w:basedOn w:val="DefaultParagraphFont"/>
+    <w:uiPriority w:val="99"/>
+    <w:semiHidden/>
+    <w:unhideWhenUsed/>
+    <w:rsid w:val="00721F6D"/>
+    <w:rPr>
+      <w:sz w:val="16"/>
+      <w:szCs w:val="16"/>
+    </w:rPr>
+  </w:style>
+  <w:style w:type="paragraph" w:styleId="CommentText">
+    <w:name w:val="annotation text"/>
+    <w:basedOn w:val="Normal"/>
+    <w:link w:val="CommentTextChar"/>
+    <w:uiPriority w:val="99"/>
+    <w:semiHidden/>
+    <w:unhideWhenUsed/>
+    <w:rsid w:val="00721F6D"/>
+    <w:pPr>
+      <w:spacing w:line="240" w:lineRule="auto"/>
+    </w:pPr>
+    <w:rPr>
+      <w:sz w:val="20"/>
+      <w:szCs w:val="20"/>
+    </w:rPr>
+  </w:style>
+  <w:style w:type="character" w:customStyle="1" w:styleId="CommentTextChar">
+    <w:name w:val="Comment Text Char"/>
+    <w:basedOn w:val="DefaultParagraphFont"/>
+    <w:link w:val="CommentText"/>
+    <w:uiPriority w:val="99"/>
+    <w:semiHidden/>
+    <w:rsid w:val="00721F6D"/>
+    <w:rPr>
+      <w:sz w:val="20"/>
+      <w:szCs w:val="20"/>
+    </w:rPr>
+  </w:style>
+  <w:style w:type="paragraph" w:styleId="CommentSubject">
+    <w:name w:val="annotation subject"/>
+    <w:basedOn w:val="CommentText"/>
+    <w:next w:val="CommentText"/>
+    <w:link w:val="CommentSubjectChar"/>
+    <w:uiPriority w:val="99"/>
+    <w:semiHidden/>
+    <w:unhideWhenUsed/>
+    <w:rsid w:val="00721F6D"/>
+    <w:rPr>
+      <w:b/>
+      <w:bCs/>
+    </w:rPr>
+  </w:style>
+  <w:style w:type="character" w:customStyle="1" w:styleId="CommentSubjectChar">
+    <w:name w:val="Comment Subject Char"/>
+    <w:basedOn w:val="CommentTextChar"/>
+    <w:link w:val="CommentSubject"/>
+    <w:uiPriority w:val="99"/>
+    <w:semiHidden/>
+    <w:rsid w:val="00721F6D"/>
+    <w:rPr>
+      <w:b/>
+      <w:bCs/>
+      <w:sz w:val="20"/>
+      <w:szCs w:val="20"/>
+    </w:rPr>
+  </w:style>
+  <w:style w:type="paragraph" w:styleId="BalloonText">
+    <w:name w:val="Balloon Text"/>
+    <w:basedOn w:val="Normal"/>
+    <w:link w:val="BalloonTextChar"/>
+    <w:uiPriority w:val="99"/>
+    <w:semiHidden/>
+    <w:unhideWhenUsed/>
+    <w:rsid w:val="00721F6D"/>
+    <w:pPr>
+      <w:spacing w:after="0" w:line="240" w:lineRule="auto"/>
+    </w:pPr>
+    <w:rPr>
+      <w:rFonts w:ascii="Segoe UI" w:hAnsi="Segoe UI" w:cs="Segoe UI"/>
+      <w:sz w:val="18"/>
+      <w:szCs w:val="18"/>
+    </w:rPr>
+  </w:style>
+  <w:style w:type="character" w:customStyle="1" w:styleId="BalloonTextChar">
+    <w:name w:val="Balloon Text Char"/>
+    <w:basedOn w:val="DefaultParagraphFont"/>
+    <w:link w:val="BalloonText"/>
+    <w:uiPriority w:val="99"/>
+    <w:semiHidden/>
+    <w:rsid w:val="00721F6D"/>
+    <w:rPr>
+      <w:rFonts w:ascii="Segoe UI" w:hAnsi="Segoe UI" w:cs="Segoe UI"/>
       <w:sz w:val="18"/>
       <w:szCs w:val="18"/>
     </w:rPr>
@@ -6026,7 +6825,7 @@
     <b:BookTitle>Associating sequences with trees</b:BookTitle>
     <b:City>London</b:City>
     <b:Publisher>William Clowes and Sons, Limited,</b:Publisher>
-    <b:RefOrder>9</b:RefOrder>
+    <b:RefOrder>10</b:RefOrder>
   </b:Source>
   <b:Source>
     <b:Tag>Bui06</b:Tag>
@@ -6110,7 +6909,7 @@
     </b:Author>
     <b:JournalName>Bell System Technical Journal</b:JournalName>
     <b:Pages>1389-1401</b:Pages>
-    <b:RefOrder>10</b:RefOrder>
+    <b:RefOrder>12</b:RefOrder>
   </b:Source>
   <b:Source>
     <b:Tag>Col91</b:Tag>
@@ -6136,7 +6935,7 @@
     <b:Year>1991</b:Year>
     <b:City>San Mateo, CA</b:City>
     <b:ConferenceName>4th Int. Conf. Genetic Algorithms</b:ConferenceName>
-    <b:RefOrder>11</b:RefOrder>
+    <b:RefOrder>13</b:RefOrder>
   </b:Source>
   <b:Source>
     <b:Tag>Kri01</b:Tag>
@@ -6166,7 +6965,7 @@
     </b:Author>
     <b:JournalName>Journal of Heuristics</b:JournalName>
     <b:Pages>587-611</b:Pages>
-    <b:RefOrder>12</b:RefOrder>
+    <b:RefOrder>14</b:RefOrder>
   </b:Source>
   <b:Source>
     <b:Tag>Vol89</b:Tag>
@@ -6189,11 +6988,63 @@
     <b:Issue>39</b:Issue>
     <b:RefOrder>4</b:RefOrder>
   </b:Source>
+  <b:Source>
+    <b:Tag>Kno00</b:Tag>
+    <b:SourceType>JournalArticle</b:SourceType>
+    <b:Guid>{819C421C-5203-4947-A10E-EED77416392E}</b:Guid>
+    <b:Author>
+      <b:Author>
+        <b:NameList>
+          <b:Person>
+            <b:Last>Knowles</b:Last>
+            <b:First>J</b:First>
+          </b:Person>
+          <b:Person>
+            <b:Last>D</b:Last>
+            <b:First>Corne</b:First>
+          </b:Person>
+        </b:NameList>
+      </b:Author>
+    </b:Author>
+    <b:Title>A New Evolutionary Approach to the Degree-Constrained Minimum Spanning Tree Problem</b:Title>
+    <b:Year>2000</b:Year>
+    <b:JournalName>IEEE Transactions On Evolutionary Computation</b:JournalName>
+    <b:Pages>125-134</b:Pages>
+    <b:Volume>4</b:Volume>
+    <b:Issue>2</b:Issue>
+    <b:RefOrder>11</b:RefOrder>
+  </b:Source>
+  <b:Source>
+    <b:Tag>Bey02</b:Tag>
+    <b:SourceType>JournalArticle</b:SourceType>
+    <b:Guid>{D38B9ACD-BB8A-4CF1-9FD7-BEC3135D5E27}</b:Guid>
+    <b:Author>
+      <b:Author>
+        <b:NameList>
+          <b:Person>
+            <b:Last>Beyer</b:Last>
+            <b:First>Hans-Georg</b:First>
+          </b:Person>
+          <b:Person>
+            <b:Last>Schwefel</b:Last>
+            <b:First>Hans-Paul</b:First>
+          </b:Person>
+        </b:NameList>
+      </b:Author>
+    </b:Author>
+    <b:Title>Evolution strategiesc A comprehensive introduction.</b:Title>
+    <b:JournalName>Natural Computing</b:JournalName>
+    <b:Year>2002</b:Year>
+    <b:Pages>3-52</b:Pages>
+    <b:Volume>1</b:Volume>
+    <b:Issue>1</b:Issue>
+    <b:RefOrder>9</b:RefOrder>
+  </b:Source>
 </b:Sources>
 </file>
 
 <file path=customXml/itemProps1.xml><?xml version="1.0" encoding="utf-8"?>
-<ds:datastoreItem xmlns:ds="http://schemas.openxmlformats.org/officeDocument/2006/customXml" ds:itemID="{3D41953A-2D62-4AB8-9423-04C107BC4336}">
+<ds:datastoreItem xmlns:ds="http://schemas.openxmlformats.org/officeDocument/2006/customXml" ds:itemID="{49E80C38-B8CD-40A6-A6D2-8EFCDF37EABC}">
   <ds:schemaRefs>
     <ds:schemaRef ds:uri="http://schemas.openxmlformats.org/officeDocument/2006/bibliography"/>
   </ds:schemaRefs>

</xml_diff>

<commit_message>
Added references and started writing more for edge-cost representation GA
</commit_message>
<xml_diff>
--- a/CSM6120 Essay.docx
+++ b/CSM6120 Essay.docx
@@ -1691,7 +1691,7 @@
             <w:rPr>
               <w:noProof/>
             </w:rPr>
-            <w:t>[4]</w:t>
+            <w:t>[5]</w:t>
           </w:r>
           <w:r>
             <w:fldChar w:fldCharType="end"/>
@@ -1792,7 +1792,7 @@
             <w:rPr>
               <w:noProof/>
             </w:rPr>
-            <w:t>[5]</w:t>
+            <w:t>[6]</w:t>
           </w:r>
           <w:r>
             <w:fldChar w:fldCharType="end"/>
@@ -2164,7 +2164,7 @@
             <w:rPr>
               <w:noProof/>
             </w:rPr>
-            <w:t>[6]</w:t>
+            <w:t>[7]</w:t>
           </w:r>
           <w:r>
             <w:fldChar w:fldCharType="end"/>
@@ -2349,6 +2349,7 @@
     </w:p>
     <w:p>
       <w:pPr>
+        <w:jc w:val="both"/>
         <w:rPr>
           <w:rFonts w:eastAsiaTheme="minorEastAsia"/>
         </w:rPr>
@@ -2394,10 +2395,7 @@
     </w:p>
     <w:p>
       <w:r>
-        <w:t xml:space="preserve">Simulated Annealing (SA) </w:t>
-      </w:r>
-      <w:r>
-        <w:t xml:space="preserve"> </w:t>
+        <w:t xml:space="preserve">Simulated Annealing (SA)  </w:t>
       </w:r>
     </w:p>
     <w:p>
@@ -2493,7 +2491,7 @@
             <w:rPr>
               <w:noProof/>
             </w:rPr>
-            <w:t>[7]</w:t>
+            <w:t>[8]</w:t>
           </w:r>
           <w:r>
             <w:fldChar w:fldCharType="end"/>
@@ -2523,6 +2521,7 @@
           <w:id w:val="1007719409"/>
           <w:citation/>
         </w:sdtPr>
+        <w:sdtEndPr/>
         <w:sdtContent>
           <w:r>
             <w:fldChar w:fldCharType="begin"/>
@@ -2573,7 +2572,7 @@
             <w:rPr>
               <w:noProof/>
             </w:rPr>
-            <w:t>[8]</w:t>
+            <w:t>[10]</w:t>
           </w:r>
           <w:r>
             <w:fldChar w:fldCharType="end"/>
@@ -2672,15 +2671,7 @@
         <w:t>Prüfer</w:t>
       </w:r>
       <w:r>
-        <w:t xml:space="preserve"> encoding is Joshua </w:t>
-      </w:r>
-      <w:proofErr w:type="gramStart"/>
-      <w:r>
-        <w:t>Knowles‘ and</w:t>
-      </w:r>
-      <w:proofErr w:type="gramEnd"/>
-      <w:r>
-        <w:t xml:space="preserve"> David Corne’s Randomised Primal Method (RPM)</w:t>
+        <w:t xml:space="preserve"> encoding is Joshua Knowles‘ and David Corne’s Randomised Primal Method (RPM)</w:t>
       </w:r>
       <w:r>
         <w:t xml:space="preserve"> </w:t>
@@ -2690,6 +2681,7 @@
           <w:id w:val="-1153751848"/>
           <w:citation/>
         </w:sdtPr>
+        <w:sdtEndPr/>
         <w:sdtContent>
           <w:r>
             <w:fldChar w:fldCharType="begin"/>
@@ -2704,7 +2696,7 @@
             <w:rPr>
               <w:noProof/>
             </w:rPr>
-            <w:t>[10]</w:t>
+            <w:t>[11]</w:t>
           </w:r>
           <w:r>
             <w:fldChar w:fldCharType="end"/>
@@ -2784,7 +2776,7 @@
             <w:rPr>
               <w:noProof/>
             </w:rPr>
-            <w:t>[9]</w:t>
+            <w:t>[12]</w:t>
           </w:r>
           <w:r>
             <w:fldChar w:fldCharType="end"/>
@@ -2870,7 +2862,13 @@
         <w:t xml:space="preserve">In Primm’s when choosing </w:t>
       </w:r>
       <w:r>
-        <w:t xml:space="preserve">the lowest weight edge to add the tree, if using the suggest table data structure, a low-weight edge set L would be created from the first in each vertex edge-list and then the </w:t>
+        <w:t>the lowest weight edge to add the tree, if using the suggest</w:t>
+      </w:r>
+      <w:r>
+        <w:t>ed</w:t>
+      </w:r>
+      <w:r>
+        <w:t xml:space="preserve"> table data structure, a low-weight edge set L would be created from the first in each vertex edge-list and then the </w:t>
       </w:r>
       <w:r>
         <w:t>cheapest edge</w:t>
@@ -3291,55 +3289,73 @@
     <w:p>
       <w:pPr>
         <w:jc w:val="both"/>
-      </w:pPr>
-      <w:r>
-        <w:rPr>
-          <w:rFonts w:eastAsiaTheme="minorEastAsia"/>
+        <w:rPr>
+          <w:color w:val="ED7D31" w:themeColor="accent2"/>
+        </w:rPr>
+      </w:pPr>
+      <w:r>
+        <w:rPr>
+          <w:rFonts w:eastAsiaTheme="minorEastAsia"/>
+          <w:color w:val="ED7D31" w:themeColor="accent2"/>
         </w:rPr>
         <w:t xml:space="preserve">RPM </w:t>
       </w:r>
       <w:r>
         <w:rPr>
           <w:rFonts w:eastAsiaTheme="minorEastAsia"/>
+          <w:color w:val="ED7D31" w:themeColor="accent2"/>
         </w:rPr>
         <w:t xml:space="preserve">dominates </w:t>
       </w:r>
       <w:r>
-        <w:t>Prüfer</w:t>
-      </w:r>
-      <w:r>
-        <w:t xml:space="preserve"> encoding </w:t>
-      </w:r>
-      <w:r>
-        <w:t xml:space="preserve">because it does all </w:t>
-      </w:r>
-      <w:r>
-        <w:t>Prüfer</w:t>
-      </w:r>
-      <w:r>
-        <w:t xml:space="preserve"> encoding does and more. This is </w:t>
+        <w:rPr>
+          <w:color w:val="ED7D31" w:themeColor="accent2"/>
+        </w:rPr>
+        <w:t xml:space="preserve">Prüfer encoding </w:t>
+      </w:r>
+      <w:r>
+        <w:rPr>
+          <w:color w:val="ED7D31" w:themeColor="accent2"/>
+        </w:rPr>
+        <w:t xml:space="preserve">because it does all Prüfer encoding does and more. This is </w:t>
       </w:r>
       <w:commentRangeStart w:id="0"/>
       <w:r>
+        <w:rPr>
+          <w:color w:val="ED7D31" w:themeColor="accent2"/>
+        </w:rPr>
         <w:t>summarised</w:t>
       </w:r>
       <w:commentRangeEnd w:id="0"/>
       <w:r>
         <w:rPr>
           <w:rStyle w:val="CommentReference"/>
+          <w:color w:val="ED7D31" w:themeColor="accent2"/>
         </w:rPr>
         <w:commentReference w:id="0"/>
       </w:r>
       <w:r>
+        <w:rPr>
+          <w:color w:val="ED7D31" w:themeColor="accent2"/>
+        </w:rPr>
         <w:t xml:space="preserve"> by the following </w:t>
       </w:r>
       <w:r>
+        <w:rPr>
+          <w:color w:val="ED7D31" w:themeColor="accent2"/>
+        </w:rPr>
         <w:t xml:space="preserve">superset of RPM </w:t>
       </w:r>
       <w:r>
+        <w:rPr>
+          <w:color w:val="ED7D31" w:themeColor="accent2"/>
+        </w:rPr>
         <w:t>properties</w:t>
       </w:r>
       <w:r>
+        <w:rPr>
+          <w:color w:val="ED7D31" w:themeColor="accent2"/>
+        </w:rPr>
         <w:t>:</w:t>
       </w:r>
     </w:p>
@@ -3353,11 +3369,13 @@
         <w:jc w:val="both"/>
         <w:rPr>
           <w:rFonts w:eastAsiaTheme="minorEastAsia"/>
-        </w:rPr>
-      </w:pPr>
-      <w:r>
-        <w:rPr>
-          <w:rFonts w:eastAsiaTheme="minorEastAsia"/>
+          <w:color w:val="ED7D31" w:themeColor="accent2"/>
+        </w:rPr>
+      </w:pPr>
+      <w:r>
+        <w:rPr>
+          <w:rFonts w:eastAsiaTheme="minorEastAsia"/>
+          <w:color w:val="ED7D31" w:themeColor="accent2"/>
         </w:rPr>
         <w:t>RPM encodes only valid trees;</w:t>
       </w:r>
@@ -3372,11 +3390,13 @@
         <w:jc w:val="both"/>
         <w:rPr>
           <w:rFonts w:eastAsiaTheme="minorEastAsia"/>
-        </w:rPr>
-      </w:pPr>
-      <w:r>
-        <w:rPr>
-          <w:rFonts w:eastAsiaTheme="minorEastAsia"/>
+          <w:color w:val="ED7D31" w:themeColor="accent2"/>
+        </w:rPr>
+      </w:pPr>
+      <w:r>
+        <w:rPr>
+          <w:rFonts w:eastAsiaTheme="minorEastAsia"/>
+          <w:color w:val="ED7D31" w:themeColor="accent2"/>
         </w:rPr>
         <w:t>RPM encodes only tress which meet the degree-constraint;</w:t>
       </w:r>
@@ -3391,11 +3411,13 @@
         <w:jc w:val="both"/>
         <w:rPr>
           <w:rFonts w:eastAsiaTheme="minorEastAsia"/>
-        </w:rPr>
-      </w:pPr>
-      <w:r>
-        <w:rPr>
-          <w:rFonts w:eastAsiaTheme="minorEastAsia"/>
+          <w:color w:val="ED7D31" w:themeColor="accent2"/>
+        </w:rPr>
+      </w:pPr>
+      <w:r>
+        <w:rPr>
+          <w:rFonts w:eastAsiaTheme="minorEastAsia"/>
+          <w:color w:val="ED7D31" w:themeColor="accent2"/>
         </w:rPr>
         <w:t>Similar representations (solution vectors) correspond to similar trees with common edges.</w:t>
       </w:r>
@@ -3410,11 +3432,13 @@
         <w:jc w:val="both"/>
         <w:rPr>
           <w:rFonts w:eastAsiaTheme="minorEastAsia"/>
-        </w:rPr>
-      </w:pPr>
-      <w:r>
-        <w:rPr>
-          <w:rFonts w:eastAsiaTheme="minorEastAsia"/>
+          <w:color w:val="ED7D31" w:themeColor="accent2"/>
+        </w:rPr>
+      </w:pPr>
+      <w:r>
+        <w:rPr>
+          <w:rFonts w:eastAsiaTheme="minorEastAsia"/>
+          <w:color w:val="ED7D31" w:themeColor="accent2"/>
         </w:rPr>
         <w:t>Edge cost information is used so high-cost solutions are rarely generated.</w:t>
       </w:r>
@@ -3422,119 +3446,194 @@
     <w:p>
       <w:pPr>
         <w:jc w:val="both"/>
-      </w:pPr>
-      <w:r>
-        <w:rPr>
-          <w:rFonts w:eastAsiaTheme="minorEastAsia"/>
+        <w:rPr>
+          <w:color w:val="ED7D31" w:themeColor="accent2"/>
+        </w:rPr>
+      </w:pPr>
+      <w:r>
+        <w:rPr>
+          <w:rFonts w:eastAsiaTheme="minorEastAsia"/>
+          <w:color w:val="ED7D31" w:themeColor="accent2"/>
         </w:rPr>
         <w:t xml:space="preserve">This is </w:t>
       </w:r>
       <w:r>
         <w:rPr>
           <w:rFonts w:eastAsiaTheme="minorEastAsia"/>
+          <w:color w:val="ED7D31" w:themeColor="accent2"/>
         </w:rPr>
         <w:t>also shown</w:t>
       </w:r>
       <w:r>
         <w:rPr>
           <w:rFonts w:eastAsiaTheme="minorEastAsia"/>
+          <w:color w:val="ED7D31" w:themeColor="accent2"/>
         </w:rPr>
         <w:t xml:space="preserve"> in the paper</w:t>
       </w:r>
       <w:r>
         <w:rPr>
           <w:rFonts w:eastAsiaTheme="minorEastAsia"/>
+          <w:color w:val="ED7D31" w:themeColor="accent2"/>
         </w:rPr>
         <w:t xml:space="preserve"> where Knowles and Corne demonstrate</w:t>
       </w:r>
       <w:r>
         <w:rPr>
           <w:rFonts w:eastAsiaTheme="minorEastAsia"/>
+          <w:color w:val="ED7D31" w:themeColor="accent2"/>
         </w:rPr>
         <w:t xml:space="preserve"> that a GA employing RPM is superior to a GA employing </w:t>
       </w:r>
       <w:r>
-        <w:t>Prüfer</w:t>
-      </w:r>
-      <w:r>
-        <w:t xml:space="preserve"> numbering</w:t>
-      </w:r>
-      <w:r>
+        <w:rPr>
+          <w:color w:val="ED7D31" w:themeColor="accent2"/>
+        </w:rPr>
+        <w:t>Prüfer numbering</w:t>
+      </w:r>
+      <w:r>
+        <w:rPr>
+          <w:color w:val="ED7D31" w:themeColor="accent2"/>
+        </w:rPr>
         <w:t>.</w:t>
       </w:r>
       <w:r>
+        <w:rPr>
+          <w:color w:val="ED7D31" w:themeColor="accent2"/>
+        </w:rPr>
         <w:t xml:space="preserve"> </w:t>
       </w:r>
       <w:r>
+        <w:rPr>
+          <w:color w:val="ED7D31" w:themeColor="accent2"/>
+        </w:rPr>
         <w:t>They present</w:t>
       </w:r>
       <w:r>
+        <w:rPr>
+          <w:color w:val="ED7D31" w:themeColor="accent2"/>
+        </w:rPr>
         <w:t xml:space="preserve"> the results o</w:t>
       </w:r>
       <w:r>
+        <w:rPr>
+          <w:color w:val="ED7D31" w:themeColor="accent2"/>
+        </w:rPr>
         <w:t>f</w:t>
       </w:r>
       <w:r>
+        <w:rPr>
+          <w:color w:val="ED7D31" w:themeColor="accent2"/>
+        </w:rPr>
         <w:t xml:space="preserve"> </w:t>
       </w:r>
       <w:r>
+        <w:rPr>
+          <w:color w:val="ED7D31" w:themeColor="accent2"/>
+        </w:rPr>
         <w:t>the</w:t>
       </w:r>
       <w:r>
+        <w:rPr>
+          <w:color w:val="ED7D31" w:themeColor="accent2"/>
+        </w:rPr>
         <w:t xml:space="preserve"> 9-node </w:t>
       </w:r>
       <w:r>
+        <w:rPr>
+          <w:color w:val="ED7D31" w:themeColor="accent2"/>
+        </w:rPr>
         <w:t xml:space="preserve">problem instance </w:t>
       </w:r>
       <w:r>
+        <w:rPr>
+          <w:color w:val="ED7D31" w:themeColor="accent2"/>
+        </w:rPr>
         <w:t xml:space="preserve">which Zhou and Gen </w:t>
       </w:r>
       <w:sdt>
         <w:sdtPr>
+          <w:rPr>
+            <w:color w:val="ED7D31" w:themeColor="accent2"/>
+          </w:rPr>
           <w:id w:val="1214154957"/>
           <w:citation/>
         </w:sdtPr>
         <w:sdtEndPr/>
         <w:sdtContent>
           <w:r>
+            <w:rPr>
+              <w:color w:val="ED7D31" w:themeColor="accent2"/>
+            </w:rPr>
             <w:fldChar w:fldCharType="begin"/>
           </w:r>
           <w:r>
+            <w:rPr>
+              <w:color w:val="ED7D31" w:themeColor="accent2"/>
+            </w:rPr>
             <w:instrText xml:space="preserve"> CITATION Zho97 \l 2057 </w:instrText>
           </w:r>
           <w:r>
+            <w:rPr>
+              <w:color w:val="ED7D31" w:themeColor="accent2"/>
+            </w:rPr>
             <w:fldChar w:fldCharType="separate"/>
           </w:r>
           <w:r>
             <w:rPr>
               <w:noProof/>
+              <w:color w:val="ED7D31" w:themeColor="accent2"/>
             </w:rPr>
-            <w:t>[7]</w:t>
-          </w:r>
-          <w:r>
+            <w:t>[8]</w:t>
+          </w:r>
+          <w:r>
+            <w:rPr>
+              <w:color w:val="ED7D31" w:themeColor="accent2"/>
+            </w:rPr>
             <w:fldChar w:fldCharType="end"/>
           </w:r>
         </w:sdtContent>
       </w:sdt>
       <w:r>
+        <w:rPr>
+          <w:color w:val="ED7D31" w:themeColor="accent2"/>
+        </w:rPr>
         <w:t xml:space="preserve"> </w:t>
       </w:r>
       <w:r>
+        <w:rPr>
+          <w:color w:val="ED7D31" w:themeColor="accent2"/>
+        </w:rPr>
         <w:t xml:space="preserve">originally </w:t>
       </w:r>
       <w:r>
+        <w:rPr>
+          <w:color w:val="ED7D31" w:themeColor="accent2"/>
+        </w:rPr>
         <w:t xml:space="preserve">used to </w:t>
       </w:r>
       <w:r>
+        <w:rPr>
+          <w:color w:val="ED7D31" w:themeColor="accent2"/>
+        </w:rPr>
         <w:t>demonstrate</w:t>
       </w:r>
       <w:r>
+        <w:rPr>
+          <w:color w:val="ED7D31" w:themeColor="accent2"/>
+        </w:rPr>
         <w:t xml:space="preserve"> the quality of </w:t>
       </w:r>
       <w:r>
+        <w:rPr>
+          <w:color w:val="ED7D31" w:themeColor="accent2"/>
+        </w:rPr>
         <w:t>their</w:t>
       </w:r>
       <w:r>
+        <w:rPr>
+          <w:color w:val="ED7D31" w:themeColor="accent2"/>
+        </w:rPr>
         <w:t xml:space="preserve"> GA.</w:t>
       </w:r>
     </w:p>
@@ -3543,47 +3642,29 @@
         <w:jc w:val="both"/>
         <w:rPr>
           <w:rFonts w:eastAsiaTheme="minorEastAsia"/>
-        </w:rPr>
-      </w:pPr>
-      <w:r>
+          <w:color w:val="ED7D31" w:themeColor="accent2"/>
+        </w:rPr>
+      </w:pPr>
+      <w:r>
+        <w:rPr>
+          <w:color w:val="ED7D31" w:themeColor="accent2"/>
+        </w:rPr>
         <w:lastRenderedPageBreak/>
         <w:t xml:space="preserve">The optimal solution is 2256 when the degree-constraint is 3. </w:t>
       </w:r>
       <w:r>
         <w:rPr>
           <w:rFonts w:eastAsiaTheme="minorEastAsia"/>
+          <w:color w:val="ED7D31" w:themeColor="accent2"/>
         </w:rPr>
         <w:t xml:space="preserve">The original GA </w:t>
       </w:r>
       <w:r>
         <w:rPr>
           <w:rFonts w:eastAsiaTheme="minorEastAsia"/>
-        </w:rPr>
-        <w:t>found the optimal solution</w:t>
-      </w:r>
-      <w:r>
-        <w:rPr>
-          <w:rFonts w:eastAsiaTheme="minorEastAsia"/>
-        </w:rPr>
-        <w:t xml:space="preserve"> 66.7% of the time in 25</w:t>
-      </w:r>
-      <w:r>
-        <w:rPr>
-          <w:rFonts w:eastAsiaTheme="minorEastAsia"/>
-        </w:rPr>
-        <w:t>,</w:t>
-      </w:r>
-      <w:r>
-        <w:rPr>
-          <w:rFonts w:eastAsiaTheme="minorEastAsia"/>
-        </w:rPr>
-        <w:t>000 evaluations</w:t>
-      </w:r>
-      <w:r>
-        <w:rPr>
-          <w:rFonts w:eastAsiaTheme="minorEastAsia"/>
-        </w:rPr>
-        <w:t>. The GA with RPM found the optimal solution 99% of the time in 500 evaluations.</w:t>
+          <w:color w:val="ED7D31" w:themeColor="accent2"/>
+        </w:rPr>
+        <w:t>found the optimal solution 66.7% of the time in 25,000 evaluations. The GA with RPM found the optimal solution 99% of the time in 500 evaluations.</w:t>
       </w:r>
     </w:p>
     <w:p>
@@ -3686,7 +3767,7 @@
               <w:rFonts w:eastAsiaTheme="minorEastAsia"/>
               <w:noProof/>
             </w:rPr>
-            <w:t>[10]</w:t>
+            <w:t>[13]</w:t>
           </w:r>
           <w:r>
             <w:rPr>
@@ -3743,7 +3824,36 @@
         <w:t>ü</w:t>
       </w:r>
       <w:r>
-        <w:t>nther Raidl &lt;REF&gt; uses an edge-set representation along with specialised genetic operators to achieve an efficient GA solution.</w:t>
+        <w:t xml:space="preserve">nther Raidl </w:t>
+      </w:r>
+      <w:sdt>
+        <w:sdtPr>
+          <w:id w:val="228116813"/>
+          <w:citation/>
+        </w:sdtPr>
+        <w:sdtContent>
+          <w:r>
+            <w:fldChar w:fldCharType="begin"/>
+          </w:r>
+          <w:r>
+            <w:instrText xml:space="preserve"> CITATION Rai00 \l 2057 </w:instrText>
+          </w:r>
+          <w:r>
+            <w:fldChar w:fldCharType="separate"/>
+          </w:r>
+          <w:r>
+            <w:rPr>
+              <w:noProof/>
+            </w:rPr>
+            <w:t>[14]</w:t>
+          </w:r>
+          <w:r>
+            <w:fldChar w:fldCharType="end"/>
+          </w:r>
+        </w:sdtContent>
+      </w:sdt>
+      <w:r>
+        <w:t xml:space="preserve"> uses an edge-set representation along with specialised genetic operators to achieve an efficient GA solution.</w:t>
       </w:r>
       <w:r>
         <w:t xml:space="preserve"> </w:t>
@@ -3758,7 +3868,36 @@
         <w:t>his</w:t>
       </w:r>
       <w:r>
-        <w:t xml:space="preserve"> paper &lt;REF&gt;.</w:t>
+        <w:t xml:space="preserve"> paper </w:t>
+      </w:r>
+      <w:sdt>
+        <w:sdtPr>
+          <w:id w:val="143944222"/>
+          <w:citation/>
+        </w:sdtPr>
+        <w:sdtContent>
+          <w:r>
+            <w:fldChar w:fldCharType="begin"/>
+          </w:r>
+          <w:r>
+            <w:instrText xml:space="preserve"> CITATION Rai00 \l 2057 </w:instrText>
+          </w:r>
+          <w:r>
+            <w:fldChar w:fldCharType="separate"/>
+          </w:r>
+          <w:r>
+            <w:rPr>
+              <w:noProof/>
+            </w:rPr>
+            <w:t>[14]</w:t>
+          </w:r>
+          <w:r>
+            <w:fldChar w:fldCharType="end"/>
+          </w:r>
+        </w:sdtContent>
+      </w:sdt>
+      <w:r>
+        <w:t>.</w:t>
       </w:r>
     </w:p>
     <w:p>
@@ -3775,7 +3914,71 @@
         <w:t xml:space="preserve">The </w:t>
       </w:r>
       <w:r>
-        <w:t>initial population must include only valid d-ST. To ensure this, a procedure derived from Kruskal’s algorithm &lt;&gt; is used to create d-STs. For efficiency Raidl recommends the use of a union-find data structure &lt;REF&gt; when checking if two vertices have some connection while building the d-ST. Given feasible parents new generations of solutions are obtained by the following means.</w:t>
+        <w:t>initial population must include only valid d-ST</w:t>
+      </w:r>
+      <w:r>
+        <w:t>s</w:t>
+      </w:r>
+      <w:r>
+        <w:t xml:space="preserve">. To ensure this, a procedure derived from Kruskal’s algorithm </w:t>
+      </w:r>
+      <w:sdt>
+        <w:sdtPr>
+          <w:id w:val="-392582788"/>
+          <w:citation/>
+        </w:sdtPr>
+        <w:sdtContent>
+          <w:r>
+            <w:fldChar w:fldCharType="begin"/>
+          </w:r>
+          <w:r>
+            <w:instrText xml:space="preserve"> CITATION Kru56 \l 2057 </w:instrText>
+          </w:r>
+          <w:r>
+            <w:fldChar w:fldCharType="separate"/>
+          </w:r>
+          <w:r>
+            <w:rPr>
+              <w:noProof/>
+            </w:rPr>
+            <w:t>[15]</w:t>
+          </w:r>
+          <w:r>
+            <w:fldChar w:fldCharType="end"/>
+          </w:r>
+        </w:sdtContent>
+      </w:sdt>
+      <w:r>
+        <w:t xml:space="preserve"> is used to create d-STs. For efficiency Raidl recommends the use of a union-find data structure </w:t>
+      </w:r>
+      <w:sdt>
+        <w:sdtPr>
+          <w:id w:val="505323514"/>
+          <w:citation/>
+        </w:sdtPr>
+        <w:sdtContent>
+          <w:r>
+            <w:fldChar w:fldCharType="begin"/>
+          </w:r>
+          <w:r>
+            <w:instrText xml:space="preserve"> CITATION Kin90 \l 2057 </w:instrText>
+          </w:r>
+          <w:r>
+            <w:fldChar w:fldCharType="separate"/>
+          </w:r>
+          <w:r>
+            <w:rPr>
+              <w:noProof/>
+            </w:rPr>
+            <w:t>[16]</w:t>
+          </w:r>
+          <w:r>
+            <w:fldChar w:fldCharType="end"/>
+          </w:r>
+        </w:sdtContent>
+      </w:sdt>
+      <w:r>
+        <w:t xml:space="preserve"> when checking if two vertices have some connection while building the d-ST. Given feasible parents new generations of solutions are obtained by the following means.</w:t>
       </w:r>
     </w:p>
     <w:p>
@@ -3798,16 +4001,46 @@
         <w:t>operator first ensures that whatever edges are in both parents are included in the child. Then, the edges in one or the other (but not both) are checked for inclusion one after another being added to the d-ST if they do not introduce a degree-constraint or cycle.</w:t>
       </w:r>
       <w:r>
-        <w:t xml:space="preserve"> If a complete d-ST </w:t>
-      </w:r>
-      <w:r>
-        <w:t>(|V|-1)</w:t>
-      </w:r>
-      <w:r>
-        <w:t xml:space="preserve"> is constructed then the crossover terminates and it is returned. If not, </w:t>
-      </w:r>
-      <w:r>
-        <w:t>the partially built d-ST child is partitioned into disjointed sets containing vertices only connected to each other with a single edge being added to connect each disjoined set to the final d-ST between two vertices that on both sub trees that have both not yet met the degree constraint.</w:t>
+        <w:t xml:space="preserve"> If a complete d-ST (|V|-1) is constructed then the crossover terminates and it is returned. If not, </w:t>
+      </w:r>
+      <w:r>
+        <w:t>the partially built d-ST child is partitioned into disjointed sets containing vertices only connected to each other</w:t>
+      </w:r>
+      <w:r>
+        <w:t>.</w:t>
+      </w:r>
+      <w:r>
+        <w:t xml:space="preserve"> </w:t>
+      </w:r>
+      <w:r>
+        <w:t>A</w:t>
+      </w:r>
+      <w:r>
+        <w:t xml:space="preserve"> single edge </w:t>
+      </w:r>
+      <w:r>
+        <w:t xml:space="preserve">is then </w:t>
+      </w:r>
+      <w:r>
+        <w:t>added to connect each disjoined set to the final d-ST</w:t>
+      </w:r>
+      <w:r>
+        <w:t>.</w:t>
+      </w:r>
+      <w:r>
+        <w:t xml:space="preserve"> </w:t>
+      </w:r>
+      <w:r>
+        <w:t xml:space="preserve">The edge is added </w:t>
+      </w:r>
+      <w:r>
+        <w:t>between two vertices</w:t>
+      </w:r>
+      <w:r>
+        <w:t>, one on each sub tree,</w:t>
+      </w:r>
+      <w:r>
+        <w:t xml:space="preserve"> that have both not yet met the degree constraint.</w:t>
       </w:r>
       <w:r>
         <w:t xml:space="preserve"> The </w:t>
@@ -4015,6 +4248,9 @@
         <w:t>2</w:t>
       </w:r>
       <w:r>
+        <w:rPr>
+          <w:noProof/>
+        </w:rPr>
         <w:fldChar w:fldCharType="end"/>
       </w:r>
       <w:r>
@@ -4077,60 +4313,257 @@
       <w:pPr>
         <w:jc w:val="both"/>
         <w:rPr>
+          <w:i/>
+        </w:rPr>
+      </w:pPr>
+      <w:r>
+        <w:rPr>
+          <w:i/>
+        </w:rPr>
+        <w:t xml:space="preserve">A </w:t>
+      </w:r>
+      <w:r>
+        <w:rPr>
           <w:b/>
+          <w:i/>
+        </w:rPr>
+        <w:t>heuristic assumption</w:t>
+      </w:r>
+      <w:r>
+        <w:rPr>
+          <w:i/>
+        </w:rPr>
+        <w:t xml:space="preserve"> is incorporated into the </w:t>
+      </w:r>
+      <w:r>
+        <w:rPr>
+          <w:i/>
+        </w:rPr>
+        <w:t>procedures</w:t>
+      </w:r>
+      <w:r>
+        <w:rPr>
+          <w:i/>
+        </w:rPr>
+        <w:t xml:space="preserve"> that says edges with smaller costs should be preferred over more expensive edges. </w:t>
+      </w:r>
+      <w:r>
+        <w:rPr>
+          <w:i/>
+        </w:rPr>
+        <w:t xml:space="preserve"> The </w:t>
+      </w:r>
+      <w:r>
+        <w:rPr>
+          <w:b/>
+          <w:i/>
+        </w:rPr>
+        <w:t xml:space="preserve">edge-cost </w:t>
+      </w:r>
+      <w:r>
+        <w:rPr>
+          <w:b/>
+          <w:i/>
+        </w:rPr>
+        <w:t>heuristic</w:t>
+      </w:r>
+      <w:r>
+        <w:rPr>
+          <w:i/>
+        </w:rPr>
+        <w:t xml:space="preserve"> is incorporated in the following ways.</w:t>
+      </w:r>
+    </w:p>
+    <w:p>
+      <w:pPr>
+        <w:jc w:val="both"/>
+        <w:rPr>
+          <w:rFonts w:eastAsiaTheme="minorEastAsia"/>
+        </w:rPr>
+      </w:pPr>
+      <w:r>
+        <w:rPr>
+          <w:b/>
+        </w:rPr>
+        <w:t xml:space="preserve">Heuristic </w:t>
+      </w:r>
+      <w:r>
+        <w:rPr>
+          <w:b/>
+        </w:rPr>
+        <w:t>Initialisation</w:t>
+      </w:r>
+      <w:r>
+        <w:rPr>
+          <w:b/>
+        </w:rPr>
+        <w:t>:</w:t>
+      </w:r>
+      <w:r>
+        <w:rPr>
+          <w:b/>
+        </w:rPr>
+        <w:t xml:space="preserve"> </w:t>
+      </w:r>
+      <w:r>
+        <w:t xml:space="preserve">Instead of trying to add edges in a random order the edges are sorted by increasing cost. The first candidate solution of the initial population is created by the Kruskal-like initialisation procedure using this edge ordering. To ensure diversity all proceeding solutions are created with less heuristic bias (denoted by </w:t>
+      </w:r>
+      <w:r>
+        <w:rPr>
+          <w:rFonts w:cstheme="minorHAnsi"/>
+        </w:rPr>
+        <w:t>α</w:t>
+      </w:r>
+      <w:r>
+        <w:t xml:space="preserve">) by randomly permuting the cheapest k edges to be out of the initial sorted order. Number of shuffled edges </w:t>
+      </w:r>
+      <m:oMath>
+        <m:r>
+          <w:rPr>
+            <w:rFonts w:ascii="Cambria Math" w:hAnsi="Cambria Math"/>
+          </w:rPr>
+          <m:t>k</m:t>
+        </m:r>
+      </m:oMath>
+      <w:r>
+        <w:rPr>
+          <w:rFonts w:eastAsiaTheme="minorEastAsia"/>
+        </w:rPr>
+        <w:t xml:space="preserve"> increases with time throughout the initialisation phase</w:t>
+      </w:r>
+      <w:r>
+        <w:rPr>
+          <w:rFonts w:eastAsiaTheme="minorEastAsia"/>
+        </w:rPr>
+        <w:t xml:space="preserve"> (</w:t>
+      </w:r>
+      <m:oMath>
+        <m:r>
+          <w:rPr>
+            <w:rFonts w:ascii="Cambria Math" w:eastAsiaTheme="minorEastAsia" w:hAnsi="Cambria Math"/>
+          </w:rPr>
+          <m:t>k=α</m:t>
+        </m:r>
+        <m:d>
+          <m:dPr>
+            <m:ctrlPr>
+              <w:rPr>
+                <w:rFonts w:ascii="Cambria Math" w:eastAsiaTheme="minorEastAsia" w:hAnsi="Cambria Math"/>
+                <w:i/>
+              </w:rPr>
+            </m:ctrlPr>
+          </m:dPr>
+          <m:e>
+            <m:r>
+              <w:rPr>
+                <w:rFonts w:ascii="Cambria Math" w:eastAsiaTheme="minorEastAsia" w:hAnsi="Cambria Math"/>
+              </w:rPr>
+              <m:t>i-1</m:t>
+            </m:r>
+          </m:e>
+        </m:d>
+        <m:d>
+          <m:dPr>
+            <m:begChr m:val="|"/>
+            <m:endChr m:val="|"/>
+            <m:ctrlPr>
+              <w:rPr>
+                <w:rFonts w:ascii="Cambria Math" w:eastAsiaTheme="minorEastAsia" w:hAnsi="Cambria Math"/>
+                <w:i/>
+              </w:rPr>
+            </m:ctrlPr>
+          </m:dPr>
+          <m:e>
+            <m:r>
+              <w:rPr>
+                <w:rFonts w:ascii="Cambria Math" w:eastAsiaTheme="minorEastAsia" w:hAnsi="Cambria Math"/>
+              </w:rPr>
+              <m:t>V</m:t>
+            </m:r>
+          </m:e>
+        </m:d>
+        <m:r>
+          <w:rPr>
+            <w:rFonts w:ascii="Cambria Math" w:eastAsiaTheme="minorEastAsia" w:hAnsi="Cambria Math"/>
+          </w:rPr>
+          <m:t>/P</m:t>
+        </m:r>
+      </m:oMath>
+      <w:r>
+        <w:rPr>
+          <w:rFonts w:eastAsiaTheme="minorEastAsia"/>
+        </w:rPr>
+        <w:t>).</w:t>
+      </w:r>
+      <w:r>
+        <w:rPr>
+          <w:rFonts w:eastAsiaTheme="minorEastAsia"/>
+        </w:rPr>
+        <w:t xml:space="preserve"> </w:t>
+      </w:r>
+    </w:p>
+    <w:p>
+      <w:pPr>
+        <w:jc w:val="both"/>
+        <w:rPr>
+          <w:b/>
+        </w:rPr>
+      </w:pPr>
+      <w:r>
+        <w:rPr>
+          <w:b/>
+        </w:rPr>
+        <w:t>Heur</w:t>
+      </w:r>
+      <w:r>
+        <w:rPr>
+          <w:b/>
+        </w:rPr>
+        <w:t xml:space="preserve">istic Edge Crossover: </w:t>
+      </w:r>
+    </w:p>
+    <w:p>
+      <w:pPr>
+        <w:jc w:val="both"/>
+        <w:rPr>
           <w:color w:val="FF0000"/>
         </w:rPr>
       </w:pPr>
       <w:r>
         <w:rPr>
-          <w:b/>
           <w:color w:val="FF0000"/>
         </w:rPr>
-        <w:t>EDGE COST HEURISTICS</w:t>
-      </w:r>
-    </w:p>
-    <w:p>
-      <w:pPr>
-        <w:jc w:val="both"/>
-      </w:pPr>
-      <w:r>
-        <w:t>The GA is another steady state algorithm (</w:t>
-      </w:r>
-      <w:r>
-        <w:rPr>
-          <w:rFonts w:cstheme="minorHAnsi"/>
-        </w:rPr>
-        <w:t>µ</w:t>
-      </w:r>
-      <w:r>
-        <w:t>+λ</w:t>
-      </w:r>
-      <w:r>
-        <w:t>) with a population size of 100</w:t>
-      </w:r>
-      <w:r>
-        <w:t xml:space="preserve">. </w:t>
-      </w:r>
-      <w:r>
-        <w:t xml:space="preserve">Binary tournament selection is used with </w:t>
-      </w:r>
-      <w:r>
-        <w:t>the crossover and mutation probability both set to 0.8. New children replace the worst solution in the population with the exception that identical solutions to any already in the population are discarded to preserve diversity.</w:t>
+        <w:t>CURRENT TODO…</w:t>
       </w:r>
       <w:bookmarkStart w:id="1" w:name="_GoBack"/>
       <w:bookmarkEnd w:id="1"/>
     </w:p>
     <w:p>
       <w:pPr>
+        <w:jc w:val="both"/>
+      </w:pPr>
+      <w:r>
+        <w:t>The GA is another steady state algorithm (</w:t>
+      </w:r>
+      <w:r>
+        <w:rPr>
+          <w:rFonts w:cstheme="minorHAnsi"/>
+        </w:rPr>
+        <w:t>µ</w:t>
+      </w:r>
+      <w:r>
+        <w:t>+λ) with a population size of 100</w:t>
+      </w:r>
+      <w:r>
+        <w:t>. Binary tournament selection is used with the crossover and mutation probability both set to 0.8. New children replace the worst solution in the population with the exception that identical solutions to any already in the population are discarded to preserve diversity.</w:t>
+      </w:r>
+    </w:p>
+    <w:p>
+      <w:pPr>
         <w:pStyle w:val="Heading1"/>
       </w:pPr>
-      <w:proofErr w:type="spellStart"/>
-      <w:r>
-        <w:t>C</w:t>
-      </w:r>
-      <w:proofErr w:type="spellEnd"/>
-      <w:r>
-        <w:t>omparing the Different Approaches</w:t>
+      <w:r>
+        <w:t>Comparing the Different Approaches</w:t>
       </w:r>
     </w:p>
     <w:p>
@@ -4188,10 +4621,8 @@
         </w:rPr>
       </w:pPr>
       <w:r>
-        <w:t>The approach by Knowles to use d-Primm’s to decode the solution</w:t>
-      </w:r>
-      <w:r>
-        <w:t xml:space="preserve"> is computationally expensive because the complexity of d-Primm’s O(|V|</w:t>
+        <w:lastRenderedPageBreak/>
+        <w:t>The approach by Knowles to use d-Primm’s to decode the solution is computationally expensive because the complexity of d-Primm’s O(|V|</w:t>
       </w:r>
       <w:r>
         <w:rPr>
@@ -4285,7 +4716,7 @@
               </w:tblGrid>
               <w:tr>
                 <w:trPr>
-                  <w:divId w:val="61022866"/>
+                  <w:divId w:val="1666083868"/>
                   <w:tblCellSpacing w:w="15" w:type="dxa"/>
                 </w:trPr>
                 <w:tc>
@@ -4347,7 +4778,7 @@
               </w:tr>
               <w:tr>
                 <w:trPr>
-                  <w:divId w:val="61022866"/>
+                  <w:divId w:val="1666083868"/>
                   <w:tblCellSpacing w:w="15" w:type="dxa"/>
                 </w:trPr>
                 <w:tc>
@@ -4366,7 +4797,6 @@
                       <w:rPr>
                         <w:noProof/>
                       </w:rPr>
-                      <w:lastRenderedPageBreak/>
                       <w:t xml:space="preserve">[2] </w:t>
                     </w:r>
                   </w:p>
@@ -4408,7 +4838,7 @@
               </w:tr>
               <w:tr>
                 <w:trPr>
-                  <w:divId w:val="61022866"/>
+                  <w:divId w:val="1666083868"/>
                   <w:tblCellSpacing w:w="15" w:type="dxa"/>
                 </w:trPr>
                 <w:tc>
@@ -4454,7 +4884,7 @@
               </w:tr>
               <w:tr>
                 <w:trPr>
-                  <w:divId w:val="61022866"/>
+                  <w:divId w:val="1666083868"/>
                   <w:tblCellSpacing w:w="15" w:type="dxa"/>
                 </w:trPr>
                 <w:tc>
@@ -4493,7 +4923,7 @@
                       <w:rPr>
                         <w:noProof/>
                       </w:rPr>
-                      <w:t xml:space="preserve">T. N. Bui, X. Deng and C. M. Zrncic, “An Improved Ant-Based Algorithm for the Degree-Constrained Minimum Spanning Tree Problem,” </w:t>
+                      <w:t xml:space="preserve">A. Volgenant, “A Langrangean Approach to the Degree Constrained Minimum Spanning Tree Problem.,” </w:t>
                     </w:r>
                     <w:r>
                       <w:rPr>
@@ -4501,20 +4931,20 @@
                         <w:iCs/>
                         <w:noProof/>
                       </w:rPr>
-                      <w:t xml:space="preserve">IEEE Transactions on Evolutionary Computation, </w:t>
+                      <w:t xml:space="preserve">European Journal of Operational Research, </w:t>
                     </w:r>
                     <w:r>
                       <w:rPr>
                         <w:noProof/>
                       </w:rPr>
-                      <w:t xml:space="preserve">vol. 16, no. 2, pp. 266-278, 2012. </w:t>
+                      <w:t xml:space="preserve">no. 39, pp. 325-331, 1989. </w:t>
                     </w:r>
                   </w:p>
                 </w:tc>
               </w:tr>
               <w:tr>
                 <w:trPr>
-                  <w:divId w:val="61022866"/>
+                  <w:divId w:val="1666083868"/>
                   <w:tblCellSpacing w:w="15" w:type="dxa"/>
                 </w:trPr>
                 <w:tc>
@@ -4553,7 +4983,7 @@
                       <w:rPr>
                         <w:noProof/>
                       </w:rPr>
-                      <w:t xml:space="preserve">T. N. Bui and C. M. Zrncic, “An Ant-Bsed Algorithm for Finding Degree-Constrained Minimum Spanning Tree,” </w:t>
+                      <w:t xml:space="preserve">T. N. Bui, X. Deng and C. M. Zrncic, “An Improved Ant-Based Algorithm for the Degree-Constrained Minimum Spanning Tree Problem,” </w:t>
                     </w:r>
                     <w:r>
                       <w:rPr>
@@ -4561,20 +4991,20 @@
                         <w:iCs/>
                         <w:noProof/>
                       </w:rPr>
-                      <w:t xml:space="preserve">Proceedings of the 8th annual conference on Genetic and evolutionary computation, </w:t>
+                      <w:t xml:space="preserve">IEEE Transactions on Evolutionary Computation, </w:t>
                     </w:r>
                     <w:r>
                       <w:rPr>
                         <w:noProof/>
                       </w:rPr>
-                      <w:t xml:space="preserve">pp. 11-18, 2006. </w:t>
+                      <w:t xml:space="preserve">vol. 16, no. 2, pp. 266-278, 2012. </w:t>
                     </w:r>
                   </w:p>
                 </w:tc>
               </w:tr>
               <w:tr>
                 <w:trPr>
-                  <w:divId w:val="61022866"/>
+                  <w:divId w:val="1666083868"/>
                   <w:tblCellSpacing w:w="15" w:type="dxa"/>
                 </w:trPr>
                 <w:tc>
@@ -4613,14 +5043,28 @@
                       <w:rPr>
                         <w:noProof/>
                       </w:rPr>
-                      <w:t xml:space="preserve">T. H. Cormen, C. E. Leiserson, Rivest, R. L and C. Stein, Introduction to Algorithms, 2nd ed., Cambridge, MA: MIT Press, 2001. </w:t>
+                      <w:t xml:space="preserve">T. N. Bui and C. M. Zrncic, “An Ant-Bsed Algorithm for Finding Degree-Constrained Minimum Spanning Tree,” </w:t>
+                    </w:r>
+                    <w:r>
+                      <w:rPr>
+                        <w:i/>
+                        <w:iCs/>
+                        <w:noProof/>
+                      </w:rPr>
+                      <w:t xml:space="preserve">Proceedings of the 8th annual conference on Genetic and evolutionary computation, </w:t>
+                    </w:r>
+                    <w:r>
+                      <w:rPr>
+                        <w:noProof/>
+                      </w:rPr>
+                      <w:t xml:space="preserve">pp. 11-18, 2006. </w:t>
                     </w:r>
                   </w:p>
                 </w:tc>
               </w:tr>
               <w:tr>
                 <w:trPr>
-                  <w:divId w:val="61022866"/>
+                  <w:divId w:val="1666083868"/>
                   <w:tblCellSpacing w:w="15" w:type="dxa"/>
                 </w:trPr>
                 <w:tc>
@@ -4659,28 +5103,14 @@
                       <w:rPr>
                         <w:noProof/>
                       </w:rPr>
-                      <w:t xml:space="preserve">G. Zhou and M. Gen, “A Note on Genetic Algorithms for Degree-Constrained Spanning Tree Problems,” </w:t>
-                    </w:r>
-                    <w:r>
-                      <w:rPr>
-                        <w:i/>
-                        <w:iCs/>
-                        <w:noProof/>
-                      </w:rPr>
-                      <w:t xml:space="preserve">Networks, </w:t>
-                    </w:r>
-                    <w:r>
-                      <w:rPr>
-                        <w:noProof/>
-                      </w:rPr>
-                      <w:t xml:space="preserve">vol. 30, no. 2, pp. 91-95, 1997. </w:t>
+                      <w:t xml:space="preserve">T. H. Cormen, C. E. Leiserson, Rivest, R. L and C. Stein, Introduction to Algorithms, 2nd ed., Cambridge, MA: MIT Press, 2001. </w:t>
                     </w:r>
                   </w:p>
                 </w:tc>
               </w:tr>
               <w:tr>
                 <w:trPr>
-                  <w:divId w:val="61022866"/>
+                  <w:divId w:val="1666083868"/>
                   <w:tblCellSpacing w:w="15" w:type="dxa"/>
                 </w:trPr>
                 <w:tc>
@@ -4719,7 +5149,7 @@
                       <w:rPr>
                         <w:noProof/>
                       </w:rPr>
-                      <w:t xml:space="preserve">J. W. Moon, “Counting Labelled Trees,” in </w:t>
+                      <w:t xml:space="preserve">G. Zhou and M. Gen, “A Note on Genetic Algorithms for Degree-Constrained Spanning Tree Problems,” </w:t>
                     </w:r>
                     <w:r>
                       <w:rPr>
@@ -4727,20 +5157,20 @@
                         <w:iCs/>
                         <w:noProof/>
                       </w:rPr>
-                      <w:t>Associating sequences with trees</w:t>
+                      <w:t xml:space="preserve">Networks, </w:t>
                     </w:r>
                     <w:r>
                       <w:rPr>
                         <w:noProof/>
                       </w:rPr>
-                      <w:t>, London, William Clowes and Sons, Limited,, 1970, pp. 4-8.</w:t>
+                      <w:t xml:space="preserve">vol. 30, no. 2, pp. 91-95, 1997. </w:t>
                     </w:r>
                   </w:p>
                 </w:tc>
               </w:tr>
               <w:tr>
                 <w:trPr>
-                  <w:divId w:val="61022866"/>
+                  <w:divId w:val="1666083868"/>
                   <w:tblCellSpacing w:w="15" w:type="dxa"/>
                 </w:trPr>
                 <w:tc>
@@ -4779,7 +5209,7 @@
                       <w:rPr>
                         <w:noProof/>
                       </w:rPr>
-                      <w:t xml:space="preserve">R. C. Prim, “Shortest Connection Networks And Some Generalizations,” </w:t>
+                      <w:t xml:space="preserve">H.-G. Beyer and H.-P. Schwefel, “Evolution strategiesc A comprehensive introduction.,” </w:t>
                     </w:r>
                     <w:r>
                       <w:rPr>
@@ -4787,20 +5217,20 @@
                         <w:iCs/>
                         <w:noProof/>
                       </w:rPr>
-                      <w:t xml:space="preserve">Bell System Technical Journal, </w:t>
+                      <w:t xml:space="preserve">Natural Computing, </w:t>
                     </w:r>
                     <w:r>
                       <w:rPr>
                         <w:noProof/>
                       </w:rPr>
-                      <w:t xml:space="preserve">pp. 1389-1401, 1957. </w:t>
+                      <w:t xml:space="preserve">vol. 1, no. 1, pp. 3-52, 2002. </w:t>
                     </w:r>
                   </w:p>
                 </w:tc>
               </w:tr>
               <w:tr>
                 <w:trPr>
-                  <w:divId w:val="61022866"/>
+                  <w:divId w:val="1666083868"/>
                   <w:tblCellSpacing w:w="15" w:type="dxa"/>
                 </w:trPr>
                 <w:tc>
@@ -4839,6 +5269,186 @@
                       <w:rPr>
                         <w:noProof/>
                       </w:rPr>
+                      <w:t xml:space="preserve">J. W. Moon, “Counting Labelled Trees,” in </w:t>
+                    </w:r>
+                    <w:r>
+                      <w:rPr>
+                        <w:i/>
+                        <w:iCs/>
+                        <w:noProof/>
+                      </w:rPr>
+                      <w:t>Associating sequences with trees</w:t>
+                    </w:r>
+                    <w:r>
+                      <w:rPr>
+                        <w:noProof/>
+                      </w:rPr>
+                      <w:t>, London, William Clowes and Sons, Limited,, 1970, pp. 4-8.</w:t>
+                    </w:r>
+                  </w:p>
+                </w:tc>
+              </w:tr>
+              <w:tr>
+                <w:trPr>
+                  <w:divId w:val="1666083868"/>
+                  <w:tblCellSpacing w:w="15" w:type="dxa"/>
+                </w:trPr>
+                <w:tc>
+                  <w:tcPr>
+                    <w:tcW w:w="50" w:type="pct"/>
+                    <w:hideMark/>
+                  </w:tcPr>
+                  <w:p>
+                    <w:pPr>
+                      <w:pStyle w:val="Bibliography"/>
+                      <w:rPr>
+                        <w:noProof/>
+                      </w:rPr>
+                    </w:pPr>
+                    <w:r>
+                      <w:rPr>
+                        <w:noProof/>
+                      </w:rPr>
+                      <w:t xml:space="preserve">[11] </w:t>
+                    </w:r>
+                  </w:p>
+                </w:tc>
+                <w:tc>
+                  <w:tcPr>
+                    <w:tcW w:w="0" w:type="auto"/>
+                    <w:hideMark/>
+                  </w:tcPr>
+                  <w:p>
+                    <w:pPr>
+                      <w:pStyle w:val="Bibliography"/>
+                      <w:rPr>
+                        <w:noProof/>
+                      </w:rPr>
+                    </w:pPr>
+                    <w:r>
+                      <w:rPr>
+                        <w:noProof/>
+                      </w:rPr>
+                      <w:t xml:space="preserve">J. Knowles and C. D, “A New Evolutionary Approach to the Degree-Constrained Minimum Spanning Tree Problem,” </w:t>
+                    </w:r>
+                    <w:r>
+                      <w:rPr>
+                        <w:i/>
+                        <w:iCs/>
+                        <w:noProof/>
+                      </w:rPr>
+                      <w:t xml:space="preserve">IEEE Transactions On Evolutionary Computation, </w:t>
+                    </w:r>
+                    <w:r>
+                      <w:rPr>
+                        <w:noProof/>
+                      </w:rPr>
+                      <w:t xml:space="preserve">vol. 4, no. 2, pp. 125-134, 2000. </w:t>
+                    </w:r>
+                  </w:p>
+                </w:tc>
+              </w:tr>
+              <w:tr>
+                <w:trPr>
+                  <w:divId w:val="1666083868"/>
+                  <w:tblCellSpacing w:w="15" w:type="dxa"/>
+                </w:trPr>
+                <w:tc>
+                  <w:tcPr>
+                    <w:tcW w:w="50" w:type="pct"/>
+                    <w:hideMark/>
+                  </w:tcPr>
+                  <w:p>
+                    <w:pPr>
+                      <w:pStyle w:val="Bibliography"/>
+                      <w:rPr>
+                        <w:noProof/>
+                      </w:rPr>
+                    </w:pPr>
+                    <w:r>
+                      <w:rPr>
+                        <w:noProof/>
+                      </w:rPr>
+                      <w:t xml:space="preserve">[12] </w:t>
+                    </w:r>
+                  </w:p>
+                </w:tc>
+                <w:tc>
+                  <w:tcPr>
+                    <w:tcW w:w="0" w:type="auto"/>
+                    <w:hideMark/>
+                  </w:tcPr>
+                  <w:p>
+                    <w:pPr>
+                      <w:pStyle w:val="Bibliography"/>
+                      <w:rPr>
+                        <w:noProof/>
+                      </w:rPr>
+                    </w:pPr>
+                    <w:r>
+                      <w:rPr>
+                        <w:noProof/>
+                      </w:rPr>
+                      <w:t xml:space="preserve">R. C. Prim, “Shortest Connection Networks And Some Generalizations,” </w:t>
+                    </w:r>
+                    <w:r>
+                      <w:rPr>
+                        <w:i/>
+                        <w:iCs/>
+                        <w:noProof/>
+                      </w:rPr>
+                      <w:t xml:space="preserve">Bell System Technical Journal, </w:t>
+                    </w:r>
+                    <w:r>
+                      <w:rPr>
+                        <w:noProof/>
+                      </w:rPr>
+                      <w:t xml:space="preserve">pp. 1389-1401, 1957. </w:t>
+                    </w:r>
+                  </w:p>
+                </w:tc>
+              </w:tr>
+              <w:tr>
+                <w:trPr>
+                  <w:divId w:val="1666083868"/>
+                  <w:tblCellSpacing w:w="15" w:type="dxa"/>
+                </w:trPr>
+                <w:tc>
+                  <w:tcPr>
+                    <w:tcW w:w="50" w:type="pct"/>
+                    <w:hideMark/>
+                  </w:tcPr>
+                  <w:p>
+                    <w:pPr>
+                      <w:pStyle w:val="Bibliography"/>
+                      <w:rPr>
+                        <w:noProof/>
+                      </w:rPr>
+                    </w:pPr>
+                    <w:r>
+                      <w:rPr>
+                        <w:noProof/>
+                      </w:rPr>
+                      <w:t xml:space="preserve">[13] </w:t>
+                    </w:r>
+                  </w:p>
+                </w:tc>
+                <w:tc>
+                  <w:tcPr>
+                    <w:tcW w:w="0" w:type="auto"/>
+                    <w:hideMark/>
+                  </w:tcPr>
+                  <w:p>
+                    <w:pPr>
+                      <w:pStyle w:val="Bibliography"/>
+                      <w:rPr>
+                        <w:noProof/>
+                      </w:rPr>
+                    </w:pPr>
+                    <w:r>
+                      <w:rPr>
+                        <w:noProof/>
+                      </w:rPr>
                       <w:t xml:space="preserve">R. J. Collins and D. R. Jefferson, “Selection in Massively Parallel Genetic Algorithms,” in </w:t>
                     </w:r>
                     <w:r>
@@ -4854,6 +5464,187 @@
                         <w:noProof/>
                       </w:rPr>
                       <w:t xml:space="preserve">, San Mateo, CA, 1991. </w:t>
+                    </w:r>
+                  </w:p>
+                </w:tc>
+              </w:tr>
+              <w:tr>
+                <w:trPr>
+                  <w:divId w:val="1666083868"/>
+                  <w:tblCellSpacing w:w="15" w:type="dxa"/>
+                </w:trPr>
+                <w:tc>
+                  <w:tcPr>
+                    <w:tcW w:w="50" w:type="pct"/>
+                    <w:hideMark/>
+                  </w:tcPr>
+                  <w:p>
+                    <w:pPr>
+                      <w:pStyle w:val="Bibliography"/>
+                      <w:rPr>
+                        <w:noProof/>
+                      </w:rPr>
+                    </w:pPr>
+                    <w:r>
+                      <w:rPr>
+                        <w:noProof/>
+                      </w:rPr>
+                      <w:lastRenderedPageBreak/>
+                      <w:t xml:space="preserve">[14] </w:t>
+                    </w:r>
+                  </w:p>
+                </w:tc>
+                <w:tc>
+                  <w:tcPr>
+                    <w:tcW w:w="0" w:type="auto"/>
+                    <w:hideMark/>
+                  </w:tcPr>
+                  <w:p>
+                    <w:pPr>
+                      <w:pStyle w:val="Bibliography"/>
+                      <w:rPr>
+                        <w:noProof/>
+                      </w:rPr>
+                    </w:pPr>
+                    <w:r>
+                      <w:rPr>
+                        <w:noProof/>
+                      </w:rPr>
+                      <w:t xml:space="preserve">G. R. Raidl, “An Efﬁcient Evolutionary Algorithm for the Degree-Constrained Minimum Spanning Tree Problem,” in </w:t>
+                    </w:r>
+                    <w:r>
+                      <w:rPr>
+                        <w:i/>
+                        <w:iCs/>
+                        <w:noProof/>
+                      </w:rPr>
+                      <w:t>Proceedings of the 2000 Congress on Evolutionary Computation. CEC00</w:t>
+                    </w:r>
+                    <w:r>
+                      <w:rPr>
+                        <w:noProof/>
+                      </w:rPr>
+                      <w:t xml:space="preserve">, Vancouver, 2000. </w:t>
+                    </w:r>
+                  </w:p>
+                </w:tc>
+              </w:tr>
+              <w:tr>
+                <w:trPr>
+                  <w:divId w:val="1666083868"/>
+                  <w:tblCellSpacing w:w="15" w:type="dxa"/>
+                </w:trPr>
+                <w:tc>
+                  <w:tcPr>
+                    <w:tcW w:w="50" w:type="pct"/>
+                    <w:hideMark/>
+                  </w:tcPr>
+                  <w:p>
+                    <w:pPr>
+                      <w:pStyle w:val="Bibliography"/>
+                      <w:rPr>
+                        <w:noProof/>
+                      </w:rPr>
+                    </w:pPr>
+                    <w:r>
+                      <w:rPr>
+                        <w:noProof/>
+                      </w:rPr>
+                      <w:t xml:space="preserve">[15] </w:t>
+                    </w:r>
+                  </w:p>
+                </w:tc>
+                <w:tc>
+                  <w:tcPr>
+                    <w:tcW w:w="0" w:type="auto"/>
+                    <w:hideMark/>
+                  </w:tcPr>
+                  <w:p>
+                    <w:pPr>
+                      <w:pStyle w:val="Bibliography"/>
+                      <w:rPr>
+                        <w:noProof/>
+                      </w:rPr>
+                    </w:pPr>
+                    <w:r>
+                      <w:rPr>
+                        <w:noProof/>
+                      </w:rPr>
+                      <w:t xml:space="preserve">J. B. Kruskal, “On the shortest spanning subtree of a graph and the traveling salesman problem.,” </w:t>
+                    </w:r>
+                    <w:r>
+                      <w:rPr>
+                        <w:i/>
+                        <w:iCs/>
+                        <w:noProof/>
+                      </w:rPr>
+                      <w:t xml:space="preserve">Proceedings of the American Mathematics Society, </w:t>
+                    </w:r>
+                    <w:r>
+                      <w:rPr>
+                        <w:noProof/>
+                      </w:rPr>
+                      <w:t xml:space="preserve">vol. 7, no. 1, pp. 48-50, 1956. </w:t>
+                    </w:r>
+                  </w:p>
+                </w:tc>
+              </w:tr>
+              <w:tr>
+                <w:trPr>
+                  <w:divId w:val="1666083868"/>
+                  <w:tblCellSpacing w:w="15" w:type="dxa"/>
+                </w:trPr>
+                <w:tc>
+                  <w:tcPr>
+                    <w:tcW w:w="50" w:type="pct"/>
+                    <w:hideMark/>
+                  </w:tcPr>
+                  <w:p>
+                    <w:pPr>
+                      <w:pStyle w:val="Bibliography"/>
+                      <w:rPr>
+                        <w:noProof/>
+                      </w:rPr>
+                    </w:pPr>
+                    <w:r>
+                      <w:rPr>
+                        <w:noProof/>
+                      </w:rPr>
+                      <w:t xml:space="preserve">[16] </w:t>
+                    </w:r>
+                  </w:p>
+                </w:tc>
+                <w:tc>
+                  <w:tcPr>
+                    <w:tcW w:w="0" w:type="auto"/>
+                    <w:hideMark/>
+                  </w:tcPr>
+                  <w:p>
+                    <w:pPr>
+                      <w:pStyle w:val="Bibliography"/>
+                      <w:rPr>
+                        <w:noProof/>
+                      </w:rPr>
+                    </w:pPr>
+                    <w:r>
+                      <w:rPr>
+                        <w:noProof/>
+                      </w:rPr>
+                      <w:t xml:space="preserve">M. Krishnamoorthy, A. T. Ernst and Y. M. Sharaiha, “Comparison of Algorithms for the Degree Constrained,” </w:t>
+                    </w:r>
+                    <w:r>
+                      <w:rPr>
+                        <w:i/>
+                        <w:iCs/>
+                        <w:noProof/>
+                      </w:rPr>
+                      <w:t xml:space="preserve">Journal of Heuristics, </w:t>
+                    </w:r>
+                    <w:r>
+                      <w:rPr>
+                        <w:noProof/>
+                      </w:rPr>
+                      <w:t xml:space="preserve">pp. 587-611, 2001. </w:t>
                     </w:r>
                   </w:p>
                 </w:tc>
@@ -4861,7 +5652,7 @@
             </w:tbl>
             <w:p>
               <w:pPr>
-                <w:divId w:val="61022866"/>
+                <w:divId w:val="1666083868"/>
                 <w:rPr>
                   <w:rFonts w:eastAsia="Times New Roman"/>
                   <w:noProof/>
@@ -6965,7 +7756,7 @@
     </b:Author>
     <b:JournalName>Journal of Heuristics</b:JournalName>
     <b:Pages>587-611</b:Pages>
-    <b:RefOrder>14</b:RefOrder>
+    <b:RefOrder>17</b:RefOrder>
   </b:Source>
   <b:Source>
     <b:Tag>Vol89</b:Tag>
@@ -7040,11 +7831,76 @@
     <b:Issue>1</b:Issue>
     <b:RefOrder>9</b:RefOrder>
   </b:Source>
+  <b:Source>
+    <b:Tag>Kru56</b:Tag>
+    <b:SourceType>JournalArticle</b:SourceType>
+    <b:Guid>{4455F052-CDD3-4404-9257-FEB0F66BDCA2}</b:Guid>
+    <b:Author>
+      <b:Author>
+        <b:NameList>
+          <b:Person>
+            <b:Last>Kruskal</b:Last>
+            <b:First>J.</b:First>
+            <b:Middle>B</b:Middle>
+          </b:Person>
+        </b:NameList>
+      </b:Author>
+    </b:Author>
+    <b:Title>On the shortest spanning subtree of a graph and the traveling salesman problem.</b:Title>
+    <b:Year>1956</b:Year>
+    <b:JournalName>Proceedings of the American Mathematics Society</b:JournalName>
+    <b:Pages>48-50</b:Pages>
+    <b:Volume>7</b:Volume>
+    <b:Issue>1</b:Issue>
+    <b:RefOrder>15</b:RefOrder>
+  </b:Source>
+  <b:Source>
+    <b:Tag>Rai00</b:Tag>
+    <b:SourceType>ConferenceProceedings</b:SourceType>
+    <b:Guid>{7472370D-8401-4253-8769-8121FF6D3FD8}</b:Guid>
+    <b:Author>
+      <b:Author>
+        <b:NameList>
+          <b:Person>
+            <b:Last>Raidl</b:Last>
+            <b:First>G.</b:First>
+            <b:Middle>R</b:Middle>
+          </b:Person>
+        </b:NameList>
+      </b:Author>
+    </b:Author>
+    <b:Title>An Efﬁcient Evolutionary Algorithm for the Degree-Constrained Minimum Spanning Tree Problem</b:Title>
+    <b:Year>2000</b:Year>
+    <b:ConferenceName>Proceedings of the 2000 Congress on Evolutionary Computation. CEC00</b:ConferenceName>
+    <b:City>Vancouver</b:City>
+    <b:RefOrder>14</b:RefOrder>
+  </b:Source>
+  <b:Source>
+    <b:Tag>Kin90</b:Tag>
+    <b:SourceType>Book</b:SourceType>
+    <b:Guid>{AC236880-E464-41A5-B678-D24633BFE21D}</b:Guid>
+    <b:Title>Algorithms and Data Structures – Design, Correctness, Analysis</b:Title>
+    <b:Year>1990</b:Year>
+    <b:City>Singapore</b:City>
+    <b:Author>
+      <b:Author>
+        <b:NameList>
+          <b:Person>
+            <b:Last>Kingston</b:Last>
+            <b:First>J.</b:First>
+            <b:Middle>H</b:Middle>
+          </b:Person>
+        </b:NameList>
+      </b:Author>
+    </b:Author>
+    <b:Publisher>Addison-Wesley</b:Publisher>
+    <b:RefOrder>16</b:RefOrder>
+  </b:Source>
 </b:Sources>
 </file>
 
 <file path=customXml/itemProps1.xml><?xml version="1.0" encoding="utf-8"?>
-<ds:datastoreItem xmlns:ds="http://schemas.openxmlformats.org/officeDocument/2006/customXml" ds:itemID="{49E80C38-B8CD-40A6-A6D2-8EFCDF37EABC}">
+<ds:datastoreItem xmlns:ds="http://schemas.openxmlformats.org/officeDocument/2006/customXml" ds:itemID="{DFF43689-44BD-432A-A561-4FCE94C632DF}">
   <ds:schemaRefs>
     <ds:schemaRef ds:uri="http://schemas.openxmlformats.org/officeDocument/2006/bibliography"/>
   </ds:schemaRefs>

</xml_diff>

<commit_message>
Added GA comparison summary
</commit_message>
<xml_diff>
--- a/CSM6120 Essay.docx
+++ b/CSM6120 Essay.docx
@@ -116,43 +116,7 @@
         <w:t>algorithms</w:t>
       </w:r>
       <w:r>
-        <w:t xml:space="preserve"> to compare; one from each </w:t>
-      </w:r>
-      <w:r>
-        <w:t>of the following</w:t>
-      </w:r>
-      <w:r>
-        <w:t xml:space="preserve"> AI approach</w:t>
-      </w:r>
-      <w:r>
-        <w:t>es:</w:t>
-      </w:r>
-      <w:r>
-        <w:t xml:space="preserve"> </w:t>
-      </w:r>
-      <w:r>
-        <w:t>Ant Colony Optimization</w:t>
-      </w:r>
-      <w:r>
-        <w:t>,</w:t>
-      </w:r>
-      <w:r>
-        <w:t xml:space="preserve"> </w:t>
-      </w:r>
-      <w:r>
-        <w:t>Genetic Algorithms</w:t>
-      </w:r>
-      <w:r>
-        <w:t>,</w:t>
-      </w:r>
-      <w:r>
-        <w:t xml:space="preserve"> </w:t>
-      </w:r>
-      <w:r>
-        <w:t xml:space="preserve">Simulated Annealing &amp; </w:t>
-      </w:r>
-      <w:r>
-        <w:t>Multi-Start Hill Climbing</w:t>
+        <w:t xml:space="preserve"> to compare</w:t>
       </w:r>
       <w:r>
         <w:t>.</w:t>
@@ -173,6 +137,15 @@
           <w:rFonts w:eastAsiaTheme="minorEastAsia"/>
         </w:rPr>
       </w:pPr>
+      <w:r>
+        <w:rPr>
+          <w:color w:val="ED7D31" w:themeColor="accent2"/>
+        </w:rPr>
+        <w:t>The DCMST is a combinatorial optimization problem within graph theory</w:t>
+      </w:r>
+      <w:r>
+        <w:t xml:space="preserve">. </w:t>
+      </w:r>
       <w:r>
         <w:t xml:space="preserve">The goal of the DCMST problem </w:t>
       </w:r>
@@ -181,7 +154,6 @@
           <w:id w:val="1808284537"/>
           <w:citation/>
         </w:sdtPr>
-        <w:sdtEndPr/>
         <w:sdtContent>
           <w:r>
             <w:fldChar w:fldCharType="begin"/>
@@ -214,7 +186,6 @@
           <w:id w:val="-1271476982"/>
           <w:citation/>
         </w:sdtPr>
-        <w:sdtEndPr/>
         <w:sdtContent>
           <w:r>
             <w:fldChar w:fldCharType="begin"/>
@@ -378,7 +349,6 @@
           <w:id w:val="-1031569629"/>
           <w:citation/>
         </w:sdtPr>
-        <w:sdtEndPr/>
         <w:sdtContent>
           <w:r>
             <w:rPr>
@@ -495,7 +465,6 @@
           <w:id w:val="-983300406"/>
           <w:citation/>
         </w:sdtPr>
-        <w:sdtEndPr/>
         <w:sdtContent>
           <w:r>
             <w:rPr>
@@ -1677,7 +1646,6 @@
           <w:id w:val="1619342221"/>
           <w:citation/>
         </w:sdtPr>
-        <w:sdtEndPr/>
         <w:sdtContent>
           <w:r>
             <w:fldChar w:fldCharType="begin"/>
@@ -1719,7 +1687,6 @@
           <w:id w:val="1111713639"/>
           <w:citation/>
         </w:sdtPr>
-        <w:sdtEndPr/>
         <w:sdtContent>
           <w:r>
             <w:fldChar w:fldCharType="begin"/>
@@ -1805,7 +1772,6 @@
           <w:id w:val="-942228637"/>
           <w:citation/>
         </w:sdtPr>
-        <w:sdtEndPr/>
         <w:sdtContent>
           <w:r>
             <w:fldChar w:fldCharType="begin"/>
@@ -2176,7 +2142,6 @@
           <w:id w:val="2009020904"/>
           <w:citation/>
         </w:sdtPr>
-        <w:sdtEndPr/>
         <w:sdtContent>
           <w:r>
             <w:fldChar w:fldCharType="begin"/>
@@ -2440,7 +2405,6 @@
           <w:id w:val="-1752422086"/>
           <w:citation/>
         </w:sdtPr>
-        <w:sdtEndPr/>
         <w:sdtContent>
           <w:r>
             <w:fldChar w:fldCharType="begin"/>
@@ -2485,7 +2449,6 @@
           <w:id w:val="1007719409"/>
           <w:citation/>
         </w:sdtPr>
-        <w:sdtEndPr/>
         <w:sdtContent>
           <w:r>
             <w:fldChar w:fldCharType="begin"/>
@@ -2521,7 +2484,6 @@
           <w:id w:val="-185292174"/>
           <w:citation/>
         </w:sdtPr>
-        <w:sdtEndPr/>
         <w:sdtContent>
           <w:r>
             <w:fldChar w:fldCharType="begin"/>
@@ -2644,7 +2606,6 @@
           <w:id w:val="-1153751848"/>
           <w:citation/>
         </w:sdtPr>
-        <w:sdtEndPr/>
         <w:sdtContent>
           <w:r>
             <w:fldChar w:fldCharType="begin"/>
@@ -2698,6 +2659,188 @@
       </w:r>
       <w:r>
         <w:t xml:space="preserve">. </w:t>
+      </w:r>
+    </w:p>
+    <w:p>
+      <w:pPr>
+        <w:jc w:val="both"/>
+      </w:pPr>
+      <w:r>
+        <w:rPr>
+          <w:rFonts w:eastAsiaTheme="minorEastAsia"/>
+        </w:rPr>
+        <w:t xml:space="preserve">RPM dominates </w:t>
+      </w:r>
+      <w:proofErr w:type="spellStart"/>
+      <w:r>
+        <w:t>Prüfer</w:t>
+      </w:r>
+      <w:proofErr w:type="spellEnd"/>
+      <w:r>
+        <w:t xml:space="preserve"> encoding because it does all </w:t>
+      </w:r>
+      <w:proofErr w:type="spellStart"/>
+      <w:r>
+        <w:t>Prüfer</w:t>
+      </w:r>
+      <w:proofErr w:type="spellEnd"/>
+      <w:r>
+        <w:t xml:space="preserve"> encoding does and more. This is </w:t>
+      </w:r>
+      <w:commentRangeStart w:id="0"/>
+      <w:r>
+        <w:t>summarised</w:t>
+      </w:r>
+      <w:commentRangeEnd w:id="0"/>
+      <w:r>
+        <w:rPr>
+          <w:rStyle w:val="CommentReference"/>
+        </w:rPr>
+        <w:commentReference w:id="0"/>
+      </w:r>
+      <w:r>
+        <w:t xml:space="preserve"> by the following superset of RPM properties:</w:t>
+      </w:r>
+    </w:p>
+    <w:p>
+      <w:pPr>
+        <w:pStyle w:val="ListParagraph"/>
+        <w:numPr>
+          <w:ilvl w:val="0"/>
+          <w:numId w:val="4"/>
+        </w:numPr>
+        <w:jc w:val="both"/>
+        <w:rPr>
+          <w:rFonts w:eastAsiaTheme="minorEastAsia"/>
+        </w:rPr>
+      </w:pPr>
+      <w:r>
+        <w:rPr>
+          <w:rFonts w:eastAsiaTheme="minorEastAsia"/>
+        </w:rPr>
+        <w:t>RPM encodes only valid trees;</w:t>
+      </w:r>
+    </w:p>
+    <w:p>
+      <w:pPr>
+        <w:pStyle w:val="ListParagraph"/>
+        <w:numPr>
+          <w:ilvl w:val="0"/>
+          <w:numId w:val="4"/>
+        </w:numPr>
+        <w:jc w:val="both"/>
+        <w:rPr>
+          <w:rFonts w:eastAsiaTheme="minorEastAsia"/>
+        </w:rPr>
+      </w:pPr>
+      <w:r>
+        <w:rPr>
+          <w:rFonts w:eastAsiaTheme="minorEastAsia"/>
+        </w:rPr>
+        <w:t>RPM encodes only tress which meet the degree-constraint;</w:t>
+      </w:r>
+    </w:p>
+    <w:p>
+      <w:pPr>
+        <w:pStyle w:val="ListParagraph"/>
+        <w:numPr>
+          <w:ilvl w:val="0"/>
+          <w:numId w:val="4"/>
+        </w:numPr>
+        <w:jc w:val="both"/>
+        <w:rPr>
+          <w:rFonts w:eastAsiaTheme="minorEastAsia"/>
+        </w:rPr>
+      </w:pPr>
+      <w:r>
+        <w:rPr>
+          <w:rFonts w:eastAsiaTheme="minorEastAsia"/>
+        </w:rPr>
+        <w:t>Similar representations (solution vectors) correspond to similar trees with common edges.</w:t>
+      </w:r>
+    </w:p>
+    <w:p>
+      <w:pPr>
+        <w:pStyle w:val="ListParagraph"/>
+        <w:numPr>
+          <w:ilvl w:val="0"/>
+          <w:numId w:val="4"/>
+        </w:numPr>
+        <w:jc w:val="both"/>
+        <w:rPr>
+          <w:rFonts w:eastAsiaTheme="minorEastAsia"/>
+        </w:rPr>
+      </w:pPr>
+      <w:r>
+        <w:rPr>
+          <w:rFonts w:eastAsiaTheme="minorEastAsia"/>
+        </w:rPr>
+        <w:t>Edge cost information is used so high-cost solutions are rarely generated.</w:t>
+      </w:r>
+    </w:p>
+    <w:p>
+      <w:pPr>
+        <w:jc w:val="both"/>
+      </w:pPr>
+      <w:r>
+        <w:rPr>
+          <w:rFonts w:eastAsiaTheme="minorEastAsia"/>
+        </w:rPr>
+        <w:t xml:space="preserve">This is also shown in the paper where Knowles and Corne demonstrate that a GA employing RPM is superior to a GA employing </w:t>
+      </w:r>
+      <w:proofErr w:type="spellStart"/>
+      <w:r>
+        <w:t>Prüfer</w:t>
+      </w:r>
+      <w:proofErr w:type="spellEnd"/>
+      <w:r>
+        <w:t xml:space="preserve"> numbering. They present the results of the 9-node problem instance which Zhou and Gen </w:t>
+      </w:r>
+      <w:sdt>
+        <w:sdtPr>
+          <w:id w:val="1214154957"/>
+          <w:citation/>
+        </w:sdtPr>
+        <w:sdtContent>
+          <w:r>
+            <w:fldChar w:fldCharType="begin"/>
+          </w:r>
+          <w:r>
+            <w:instrText xml:space="preserve"> CITATION Zho97 \l 2057 </w:instrText>
+          </w:r>
+          <w:r>
+            <w:fldChar w:fldCharType="separate"/>
+          </w:r>
+          <w:r>
+            <w:rPr>
+              <w:noProof/>
+            </w:rPr>
+            <w:t>[8]</w:t>
+          </w:r>
+          <w:r>
+            <w:fldChar w:fldCharType="end"/>
+          </w:r>
+        </w:sdtContent>
+      </w:sdt>
+      <w:r>
+        <w:t xml:space="preserve"> originally used to demonstrate the quality of their GA.</w:t>
+      </w:r>
+    </w:p>
+    <w:p>
+      <w:pPr>
+        <w:jc w:val="both"/>
+        <w:rPr>
+          <w:rFonts w:eastAsiaTheme="minorEastAsia"/>
+        </w:rPr>
+      </w:pPr>
+      <w:r>
+        <w:t xml:space="preserve">The optimal solution is 2256 when the degree-constraint is 3. </w:t>
+      </w:r>
+      <w:r>
+        <w:rPr>
+          <w:rFonts w:eastAsiaTheme="minorEastAsia"/>
+        </w:rPr>
+        <w:t>The original GA found the optimal solution 66.7% of the time in 25,000 evaluations. The GA with RPM found the optimal solution 99% of the time in 500 evaluations.</w:t>
       </w:r>
     </w:p>
     <w:p>
@@ -2724,7 +2867,6 @@
           <w:id w:val="-2086214032"/>
           <w:citation/>
         </w:sdtPr>
-        <w:sdtEndPr/>
         <w:sdtContent>
           <w:r>
             <w:fldChar w:fldCharType="begin"/>
@@ -2773,6 +2915,7 @@
         <w:rPr>
           <w:noProof/>
         </w:rPr>
+        <w:lastRenderedPageBreak/>
         <w:drawing>
           <wp:inline distT="0" distB="0" distL="0" distR="0" wp14:anchorId="1C0AB525" wp14:editId="4CDF7FA7">
             <wp:extent cx="3867150" cy="1247775"/>
@@ -2789,7 +2932,7 @@
                     <pic:cNvPicPr/>
                   </pic:nvPicPr>
                   <pic:blipFill rotWithShape="1">
-                    <a:blip r:embed="rId8"/>
+                    <a:blip r:embed="rId11"/>
                     <a:srcRect l="15455" t="41067" r="17073" b="20228"/>
                     <a:stretch/>
                   </pic:blipFill>
@@ -3129,7 +3272,6 @@
         <w:rPr>
           <w:noProof/>
         </w:rPr>
-        <w:lastRenderedPageBreak/>
         <w:drawing>
           <wp:inline distT="0" distB="0" distL="0" distR="0" wp14:anchorId="543632B1" wp14:editId="4BF434A1">
             <wp:extent cx="2695575" cy="819150"/>
@@ -3146,7 +3288,7 @@
                     <pic:cNvPicPr/>
                   </pic:nvPicPr>
                   <pic:blipFill rotWithShape="1">
-                    <a:blip r:embed="rId9"/>
+                    <a:blip r:embed="rId12"/>
                     <a:srcRect l="9806" t="51408" r="43163" b="23183"/>
                     <a:stretch/>
                   </pic:blipFill>
@@ -3187,27 +3329,14 @@
       <w:r>
         <w:t xml:space="preserve">Figure </w:t>
       </w:r>
-      <w:r>
-        <w:fldChar w:fldCharType="begin"/>
-      </w:r>
-      <w:r>
-        <w:instrText xml:space="preserve"> SEQ Figure \* ARABIC </w:instrText>
-      </w:r>
-      <w:r>
-        <w:fldChar w:fldCharType="separate"/>
-      </w:r>
-      <w:r>
-        <w:rPr>
-          <w:noProof/>
-        </w:rPr>
-        <w:t>1</w:t>
-      </w:r>
-      <w:r>
-        <w:rPr>
-          <w:noProof/>
-        </w:rPr>
-        <w:fldChar w:fldCharType="end"/>
-      </w:r>
+      <w:fldSimple w:instr=" SEQ Figure \* ARABIC ">
+        <w:r>
+          <w:rPr>
+            <w:noProof/>
+          </w:rPr>
+          <w:t>1</w:t>
+        </w:r>
+      </w:fldSimple>
       <w:r>
         <w:t xml:space="preserve"> - Example of Tabular Chromosome in RPM</w:t>
       </w:r>
@@ -3253,386 +3382,6 @@
     <w:p>
       <w:pPr>
         <w:jc w:val="both"/>
-        <w:rPr>
-          <w:color w:val="ED7D31" w:themeColor="accent2"/>
-        </w:rPr>
-      </w:pPr>
-      <w:r>
-        <w:rPr>
-          <w:rFonts w:eastAsiaTheme="minorEastAsia"/>
-          <w:color w:val="ED7D31" w:themeColor="accent2"/>
-        </w:rPr>
-        <w:t xml:space="preserve">RPM </w:t>
-      </w:r>
-      <w:r>
-        <w:rPr>
-          <w:rFonts w:eastAsiaTheme="minorEastAsia"/>
-          <w:color w:val="ED7D31" w:themeColor="accent2"/>
-        </w:rPr>
-        <w:t xml:space="preserve">dominates </w:t>
-      </w:r>
-      <w:r>
-        <w:rPr>
-          <w:color w:val="ED7D31" w:themeColor="accent2"/>
-        </w:rPr>
-        <w:t xml:space="preserve">Prüfer encoding </w:t>
-      </w:r>
-      <w:r>
-        <w:rPr>
-          <w:color w:val="ED7D31" w:themeColor="accent2"/>
-        </w:rPr>
-        <w:t xml:space="preserve">because it does all Prüfer encoding does and more. This is </w:t>
-      </w:r>
-      <w:commentRangeStart w:id="0"/>
-      <w:r>
-        <w:rPr>
-          <w:color w:val="ED7D31" w:themeColor="accent2"/>
-        </w:rPr>
-        <w:t>summarised</w:t>
-      </w:r>
-      <w:commentRangeEnd w:id="0"/>
-      <w:r>
-        <w:rPr>
-          <w:rStyle w:val="CommentReference"/>
-          <w:color w:val="ED7D31" w:themeColor="accent2"/>
-        </w:rPr>
-        <w:commentReference w:id="0"/>
-      </w:r>
-      <w:r>
-        <w:rPr>
-          <w:color w:val="ED7D31" w:themeColor="accent2"/>
-        </w:rPr>
-        <w:t xml:space="preserve"> by the following </w:t>
-      </w:r>
-      <w:r>
-        <w:rPr>
-          <w:color w:val="ED7D31" w:themeColor="accent2"/>
-        </w:rPr>
-        <w:t xml:space="preserve">superset of RPM </w:t>
-      </w:r>
-      <w:r>
-        <w:rPr>
-          <w:color w:val="ED7D31" w:themeColor="accent2"/>
-        </w:rPr>
-        <w:t>properties</w:t>
-      </w:r>
-      <w:r>
-        <w:rPr>
-          <w:color w:val="ED7D31" w:themeColor="accent2"/>
-        </w:rPr>
-        <w:t>:</w:t>
-      </w:r>
-    </w:p>
-    <w:p>
-      <w:pPr>
-        <w:pStyle w:val="ListParagraph"/>
-        <w:numPr>
-          <w:ilvl w:val="0"/>
-          <w:numId w:val="4"/>
-        </w:numPr>
-        <w:jc w:val="both"/>
-        <w:rPr>
-          <w:rFonts w:eastAsiaTheme="minorEastAsia"/>
-          <w:color w:val="ED7D31" w:themeColor="accent2"/>
-        </w:rPr>
-      </w:pPr>
-      <w:r>
-        <w:rPr>
-          <w:rFonts w:eastAsiaTheme="minorEastAsia"/>
-          <w:color w:val="ED7D31" w:themeColor="accent2"/>
-        </w:rPr>
-        <w:t>RPM encodes only valid trees;</w:t>
-      </w:r>
-    </w:p>
-    <w:p>
-      <w:pPr>
-        <w:pStyle w:val="ListParagraph"/>
-        <w:numPr>
-          <w:ilvl w:val="0"/>
-          <w:numId w:val="4"/>
-        </w:numPr>
-        <w:jc w:val="both"/>
-        <w:rPr>
-          <w:rFonts w:eastAsiaTheme="minorEastAsia"/>
-          <w:color w:val="ED7D31" w:themeColor="accent2"/>
-        </w:rPr>
-      </w:pPr>
-      <w:r>
-        <w:rPr>
-          <w:rFonts w:eastAsiaTheme="minorEastAsia"/>
-          <w:color w:val="ED7D31" w:themeColor="accent2"/>
-        </w:rPr>
-        <w:t>RPM encodes only tress which meet the degree-constraint;</w:t>
-      </w:r>
-    </w:p>
-    <w:p>
-      <w:pPr>
-        <w:pStyle w:val="ListParagraph"/>
-        <w:numPr>
-          <w:ilvl w:val="0"/>
-          <w:numId w:val="4"/>
-        </w:numPr>
-        <w:jc w:val="both"/>
-        <w:rPr>
-          <w:rFonts w:eastAsiaTheme="minorEastAsia"/>
-          <w:color w:val="ED7D31" w:themeColor="accent2"/>
-        </w:rPr>
-      </w:pPr>
-      <w:r>
-        <w:rPr>
-          <w:rFonts w:eastAsiaTheme="minorEastAsia"/>
-          <w:color w:val="ED7D31" w:themeColor="accent2"/>
-        </w:rPr>
-        <w:t>Similar representations (solution vectors) correspond to similar trees with common edges.</w:t>
-      </w:r>
-    </w:p>
-    <w:p>
-      <w:pPr>
-        <w:pStyle w:val="ListParagraph"/>
-        <w:numPr>
-          <w:ilvl w:val="0"/>
-          <w:numId w:val="4"/>
-        </w:numPr>
-        <w:jc w:val="both"/>
-        <w:rPr>
-          <w:rFonts w:eastAsiaTheme="minorEastAsia"/>
-          <w:color w:val="ED7D31" w:themeColor="accent2"/>
-        </w:rPr>
-      </w:pPr>
-      <w:r>
-        <w:rPr>
-          <w:rFonts w:eastAsiaTheme="minorEastAsia"/>
-          <w:color w:val="ED7D31" w:themeColor="accent2"/>
-        </w:rPr>
-        <w:t>Edge cost information is used so high-cost solutions are rarely generated.</w:t>
-      </w:r>
-    </w:p>
-    <w:p>
-      <w:pPr>
-        <w:jc w:val="both"/>
-        <w:rPr>
-          <w:color w:val="ED7D31" w:themeColor="accent2"/>
-        </w:rPr>
-      </w:pPr>
-      <w:r>
-        <w:rPr>
-          <w:rFonts w:eastAsiaTheme="minorEastAsia"/>
-          <w:color w:val="ED7D31" w:themeColor="accent2"/>
-        </w:rPr>
-        <w:t xml:space="preserve">This is </w:t>
-      </w:r>
-      <w:r>
-        <w:rPr>
-          <w:rFonts w:eastAsiaTheme="minorEastAsia"/>
-          <w:color w:val="ED7D31" w:themeColor="accent2"/>
-        </w:rPr>
-        <w:t>also shown</w:t>
-      </w:r>
-      <w:r>
-        <w:rPr>
-          <w:rFonts w:eastAsiaTheme="minorEastAsia"/>
-          <w:color w:val="ED7D31" w:themeColor="accent2"/>
-        </w:rPr>
-        <w:t xml:space="preserve"> in the paper</w:t>
-      </w:r>
-      <w:r>
-        <w:rPr>
-          <w:rFonts w:eastAsiaTheme="minorEastAsia"/>
-          <w:color w:val="ED7D31" w:themeColor="accent2"/>
-        </w:rPr>
-        <w:t xml:space="preserve"> where Knowles and Corne demonstrate</w:t>
-      </w:r>
-      <w:r>
-        <w:rPr>
-          <w:rFonts w:eastAsiaTheme="minorEastAsia"/>
-          <w:color w:val="ED7D31" w:themeColor="accent2"/>
-        </w:rPr>
-        <w:t xml:space="preserve"> that a GA employing RPM is superior to a GA employing </w:t>
-      </w:r>
-      <w:r>
-        <w:rPr>
-          <w:color w:val="ED7D31" w:themeColor="accent2"/>
-        </w:rPr>
-        <w:t>Prüfer numbering</w:t>
-      </w:r>
-      <w:r>
-        <w:rPr>
-          <w:color w:val="ED7D31" w:themeColor="accent2"/>
-        </w:rPr>
-        <w:t>.</w:t>
-      </w:r>
-      <w:r>
-        <w:rPr>
-          <w:color w:val="ED7D31" w:themeColor="accent2"/>
-        </w:rPr>
-        <w:t xml:space="preserve"> </w:t>
-      </w:r>
-      <w:r>
-        <w:rPr>
-          <w:color w:val="ED7D31" w:themeColor="accent2"/>
-        </w:rPr>
-        <w:t>They present</w:t>
-      </w:r>
-      <w:r>
-        <w:rPr>
-          <w:color w:val="ED7D31" w:themeColor="accent2"/>
-        </w:rPr>
-        <w:t xml:space="preserve"> the results o</w:t>
-      </w:r>
-      <w:r>
-        <w:rPr>
-          <w:color w:val="ED7D31" w:themeColor="accent2"/>
-        </w:rPr>
-        <w:t>f</w:t>
-      </w:r>
-      <w:r>
-        <w:rPr>
-          <w:color w:val="ED7D31" w:themeColor="accent2"/>
-        </w:rPr>
-        <w:t xml:space="preserve"> </w:t>
-      </w:r>
-      <w:r>
-        <w:rPr>
-          <w:color w:val="ED7D31" w:themeColor="accent2"/>
-        </w:rPr>
-        <w:t>the</w:t>
-      </w:r>
-      <w:r>
-        <w:rPr>
-          <w:color w:val="ED7D31" w:themeColor="accent2"/>
-        </w:rPr>
-        <w:t xml:space="preserve"> 9-node </w:t>
-      </w:r>
-      <w:r>
-        <w:rPr>
-          <w:color w:val="ED7D31" w:themeColor="accent2"/>
-        </w:rPr>
-        <w:t xml:space="preserve">problem instance </w:t>
-      </w:r>
-      <w:r>
-        <w:rPr>
-          <w:color w:val="ED7D31" w:themeColor="accent2"/>
-        </w:rPr>
-        <w:t xml:space="preserve">which Zhou and Gen </w:t>
-      </w:r>
-      <w:sdt>
-        <w:sdtPr>
-          <w:rPr>
-            <w:color w:val="ED7D31" w:themeColor="accent2"/>
-          </w:rPr>
-          <w:id w:val="1214154957"/>
-          <w:citation/>
-        </w:sdtPr>
-        <w:sdtEndPr/>
-        <w:sdtContent>
-          <w:r>
-            <w:rPr>
-              <w:color w:val="ED7D31" w:themeColor="accent2"/>
-            </w:rPr>
-            <w:fldChar w:fldCharType="begin"/>
-          </w:r>
-          <w:r>
-            <w:rPr>
-              <w:color w:val="ED7D31" w:themeColor="accent2"/>
-            </w:rPr>
-            <w:instrText xml:space="preserve"> CITATION Zho97 \l 2057 </w:instrText>
-          </w:r>
-          <w:r>
-            <w:rPr>
-              <w:color w:val="ED7D31" w:themeColor="accent2"/>
-            </w:rPr>
-            <w:fldChar w:fldCharType="separate"/>
-          </w:r>
-          <w:r>
-            <w:rPr>
-              <w:noProof/>
-              <w:color w:val="ED7D31" w:themeColor="accent2"/>
-            </w:rPr>
-            <w:t>[8]</w:t>
-          </w:r>
-          <w:r>
-            <w:rPr>
-              <w:color w:val="ED7D31" w:themeColor="accent2"/>
-            </w:rPr>
-            <w:fldChar w:fldCharType="end"/>
-          </w:r>
-        </w:sdtContent>
-      </w:sdt>
-      <w:r>
-        <w:rPr>
-          <w:color w:val="ED7D31" w:themeColor="accent2"/>
-        </w:rPr>
-        <w:t xml:space="preserve"> </w:t>
-      </w:r>
-      <w:r>
-        <w:rPr>
-          <w:color w:val="ED7D31" w:themeColor="accent2"/>
-        </w:rPr>
-        <w:t xml:space="preserve">originally </w:t>
-      </w:r>
-      <w:r>
-        <w:rPr>
-          <w:color w:val="ED7D31" w:themeColor="accent2"/>
-        </w:rPr>
-        <w:t xml:space="preserve">used to </w:t>
-      </w:r>
-      <w:r>
-        <w:rPr>
-          <w:color w:val="ED7D31" w:themeColor="accent2"/>
-        </w:rPr>
-        <w:t>demonstrate</w:t>
-      </w:r>
-      <w:r>
-        <w:rPr>
-          <w:color w:val="ED7D31" w:themeColor="accent2"/>
-        </w:rPr>
-        <w:t xml:space="preserve"> the quality of </w:t>
-      </w:r>
-      <w:r>
-        <w:rPr>
-          <w:color w:val="ED7D31" w:themeColor="accent2"/>
-        </w:rPr>
-        <w:t>their</w:t>
-      </w:r>
-      <w:r>
-        <w:rPr>
-          <w:color w:val="ED7D31" w:themeColor="accent2"/>
-        </w:rPr>
-        <w:t xml:space="preserve"> GA.</w:t>
-      </w:r>
-    </w:p>
-    <w:p>
-      <w:pPr>
-        <w:jc w:val="both"/>
-        <w:rPr>
-          <w:rFonts w:eastAsiaTheme="minorEastAsia"/>
-          <w:color w:val="ED7D31" w:themeColor="accent2"/>
-        </w:rPr>
-      </w:pPr>
-      <w:r>
-        <w:rPr>
-          <w:color w:val="ED7D31" w:themeColor="accent2"/>
-        </w:rPr>
-        <w:t xml:space="preserve">The optimal solution is 2256 when the degree-constraint is 3. </w:t>
-      </w:r>
-      <w:r>
-        <w:rPr>
-          <w:rFonts w:eastAsiaTheme="minorEastAsia"/>
-          <w:color w:val="ED7D31" w:themeColor="accent2"/>
-        </w:rPr>
-        <w:t xml:space="preserve">The original GA </w:t>
-      </w:r>
-      <w:r>
-        <w:rPr>
-          <w:rFonts w:eastAsiaTheme="minorEastAsia"/>
-          <w:color w:val="ED7D31" w:themeColor="accent2"/>
-        </w:rPr>
-        <w:t>found the optimal solution 66.7% of the time in 25,000 evaluations. The GA with RPM found the optimal solution 99% of the time in 500 evaluations.</w:t>
-      </w:r>
-    </w:p>
-    <w:p>
-      <w:pPr>
-        <w:jc w:val="both"/>
       </w:pPr>
       <w:r>
         <w:rPr>
@@ -3705,7 +3454,6 @@
           <w:id w:val="540251521"/>
           <w:citation/>
         </w:sdtPr>
-        <w:sdtEndPr/>
         <w:sdtContent>
           <w:r>
             <w:rPr>
@@ -3794,7 +3542,6 @@
           <w:id w:val="228116813"/>
           <w:citation/>
         </w:sdtPr>
-        <w:sdtEndPr/>
         <w:sdtContent>
           <w:r>
             <w:fldChar w:fldCharType="begin"/>
@@ -3839,7 +3586,6 @@
           <w:id w:val="143944222"/>
           <w:citation/>
         </w:sdtPr>
-        <w:sdtEndPr/>
         <w:sdtContent>
           <w:r>
             <w:fldChar w:fldCharType="begin"/>
@@ -3892,7 +3638,6 @@
           <w:id w:val="-392582788"/>
           <w:citation/>
         </w:sdtPr>
-        <w:sdtEndPr/>
         <w:sdtContent>
           <w:r>
             <w:fldChar w:fldCharType="begin"/>
@@ -3922,7 +3667,6 @@
           <w:id w:val="505323514"/>
           <w:citation/>
         </w:sdtPr>
-        <w:sdtEndPr/>
         <w:sdtContent>
           <w:r>
             <w:fldChar w:fldCharType="begin"/>
@@ -3965,13 +3709,16 @@
         <w:t xml:space="preserve">The </w:t>
       </w:r>
       <w:r>
-        <w:t>operator first ensures that whatever edges are in both parents are included in the child. Then, the edges in one or the other (but not both) are checked for inclusion one after another being added to the d-ST if they do not introduce a degree-constraint or cycle.</w:t>
+        <w:t xml:space="preserve">operator first ensures that whatever edges are in both </w:t>
+      </w:r>
+      <w:r>
+        <w:lastRenderedPageBreak/>
+        <w:t>parents are included in the child. Then, the edges in one or the other (but not both) are checked for inclusion one after another being added to the d-ST if they do not introduce a degree-constraint or cycle.</w:t>
       </w:r>
       <w:r>
         <w:t xml:space="preserve"> If a complete d-ST (|V|-1) is constructed then the crossover terminates and it is returned. If not, </w:t>
       </w:r>
       <w:r>
-        <w:lastRenderedPageBreak/>
         <w:t>the partially built d-ST child is partitioned into disjointed sets containing vertices only connected to each other</w:t>
       </w:r>
       <w:r>
@@ -4199,27 +3946,14 @@
       <w:r>
         <w:t xml:space="preserve">Figure </w:t>
       </w:r>
-      <w:r>
-        <w:fldChar w:fldCharType="begin"/>
-      </w:r>
-      <w:r>
-        <w:instrText xml:space="preserve"> SEQ Figure \* ARABIC </w:instrText>
-      </w:r>
-      <w:r>
-        <w:fldChar w:fldCharType="separate"/>
-      </w:r>
-      <w:r>
-        <w:rPr>
-          <w:noProof/>
-        </w:rPr>
-        <w:t>2</w:t>
-      </w:r>
-      <w:r>
-        <w:rPr>
-          <w:noProof/>
-        </w:rPr>
-        <w:fldChar w:fldCharType="end"/>
-      </w:r>
+      <w:fldSimple w:instr=" SEQ Figure \* ARABIC ">
+        <w:r>
+          <w:rPr>
+            <w:noProof/>
+          </w:rPr>
+          <w:t>2</w:t>
+        </w:r>
+      </w:fldSimple>
       <w:r>
         <w:t xml:space="preserve"> - Visualisation of Edge Crossover (d=3)</w:t>
       </w:r>
@@ -4340,27 +4074,14 @@
       <w:r>
         <w:t xml:space="preserve">Figure </w:t>
       </w:r>
-      <w:r>
-        <w:fldChar w:fldCharType="begin"/>
-      </w:r>
-      <w:r>
-        <w:instrText xml:space="preserve"> SEQ Figure \* ARABIC </w:instrText>
-      </w:r>
-      <w:r>
-        <w:fldChar w:fldCharType="separate"/>
-      </w:r>
-      <w:r>
-        <w:rPr>
-          <w:noProof/>
-        </w:rPr>
-        <w:t>3</w:t>
-      </w:r>
-      <w:r>
-        <w:rPr>
-          <w:noProof/>
-        </w:rPr>
-        <w:fldChar w:fldCharType="end"/>
-      </w:r>
+      <w:fldSimple w:instr=" SEQ Figure \* ARABIC ">
+        <w:r>
+          <w:rPr>
+            <w:noProof/>
+          </w:rPr>
+          <w:t>3</w:t>
+        </w:r>
+      </w:fldSimple>
       <w:r>
         <w:t xml:space="preserve"> - Visualisation of Insertion Mutation</w:t>
       </w:r>
@@ -4441,6 +4162,7 @@
         <w:rPr>
           <w:b/>
         </w:rPr>
+        <w:lastRenderedPageBreak/>
         <w:t xml:space="preserve">Heuristic </w:t>
       </w:r>
       <w:r>
@@ -4468,11 +4190,7 @@
         <w:t xml:space="preserve"> at the beginning of a run</w:t>
       </w:r>
       <w:r>
-        <w:t xml:space="preserve">. The first candidate solution of the initial population is created by the Kruskal-like initialisation procedure using this edge ordering. To ensure diversity all proceeding </w:t>
-      </w:r>
-      <w:r>
-        <w:lastRenderedPageBreak/>
-        <w:t xml:space="preserve">solutions are created with less heuristic bias (denoted by </w:t>
+        <w:t xml:space="preserve">. The first candidate solution of the initial population is created by the Kruskal-like initialisation procedure using this edge ordering. To ensure diversity all proceeding solutions are created with less heuristic bias (denoted by </w:t>
       </w:r>
       <w:r>
         <w:rPr>
@@ -5055,15 +4773,7 @@
         <w:jc w:val="both"/>
       </w:pPr>
       <w:r>
-        <w:t xml:space="preserve">The search algorithms below are well mentioned in literature as solutions to the DCMST. However, both were compared in the results of Knowles’ and </w:t>
-      </w:r>
-      <w:proofErr w:type="spellStart"/>
-      <w:r>
-        <w:t>Corne’s</w:t>
-      </w:r>
-      <w:proofErr w:type="spellEnd"/>
-      <w:r>
-        <w:t xml:space="preserve"> paper</w:t>
+        <w:t>The search algorithms below are well mentioned in literature as solutions to the DCMST. However, both were compared in the results of Knowles’ and Corne’s paper</w:t>
       </w:r>
       <w:r>
         <w:t xml:space="preserve"> </w:t>
@@ -5279,13 +4989,7 @@
         <w:rPr>
           <w:rFonts w:eastAsiaTheme="minorEastAsia"/>
         </w:rPr>
-        <w:t xml:space="preserve"> </w:t>
-      </w:r>
-      <w:r>
-        <w:rPr>
-          <w:rFonts w:eastAsiaTheme="minorEastAsia"/>
-        </w:rPr>
-        <w:t>The algorithm iterates until some stopping criteria is met.</w:t>
+        <w:t xml:space="preserve"> The algorithm iterates until some stopping criteria is met.</w:t>
       </w:r>
     </w:p>
     <w:p>
@@ -5447,10 +5151,7 @@
         </w:sdtContent>
       </w:sdt>
       <w:r>
-        <w:t xml:space="preserve"> that </w:t>
-      </w:r>
-      <w:r>
-        <w:t xml:space="preserve">A </w:t>
+        <w:t xml:space="preserve"> that A </w:t>
       </w:r>
       <w:r>
         <w:t>GA</w:t>
@@ -5522,10 +5223,7 @@
         <w:t>nnealing</w:t>
       </w:r>
       <w:r>
-        <w:t xml:space="preserve"> and </w:t>
-      </w:r>
-      <w:r>
-        <w:t>a GA using Prüfer</w:t>
+        <w:t xml:space="preserve"> and a GA using Prüfer</w:t>
       </w:r>
       <w:r>
         <w:t xml:space="preserve"> </w:t>
@@ -5546,7 +5244,11 @@
         <w:t xml:space="preserve">GA </w:t>
       </w:r>
       <w:r>
-        <w:t>is then shown to be better than an RPM GA by a direct comparison in the results section of Raidl’s paper</w:t>
+        <w:t xml:space="preserve">is then shown to be better than an RPM GA by a direct comparison in the results section of Raidl’s </w:t>
+      </w:r>
+      <w:r>
+        <w:lastRenderedPageBreak/>
+        <w:t>paper</w:t>
       </w:r>
       <w:r>
         <w:t xml:space="preserve"> </w:t>
@@ -5637,16 +5339,1045 @@
       <w:r>
         <w:t xml:space="preserve"> optimisation</w:t>
       </w:r>
+      <w:r>
+        <w:t xml:space="preserve"> </w:t>
+      </w:r>
+      <w:r>
+        <w:t>algorithm</w:t>
+      </w:r>
+      <w:r>
+        <w:t>.</w:t>
+      </w:r>
+    </w:p>
+    <w:p>
+      <w:pPr>
+        <w:pStyle w:val="Heading2"/>
+      </w:pPr>
+      <w:r>
+        <w:t>GA Comparisons Summary</w:t>
+      </w:r>
+    </w:p>
+    <w:p>
+      <w:pPr>
+        <w:jc w:val="both"/>
+      </w:pPr>
+      <w:r>
+        <w:t>Knowles and Corne present their results as a ratio between the best d-MST weight found and the known MST weight of the graph as calculated by Primm’s algorithm.</w:t>
+      </w:r>
+      <w:r>
+        <w:t xml:space="preserve"> They first use a single 250 node </w:t>
+      </w:r>
+      <w:r>
+        <w:t>M-graph</w:t>
+      </w:r>
+      <w:r>
+        <w:rPr>
+          <w:rStyle w:val="FootnoteReference"/>
+        </w:rPr>
+        <w:footnoteReference w:id="1"/>
+      </w:r>
+      <w:r>
+        <w:t xml:space="preserve"> </w:t>
+      </w:r>
+      <w:r>
+        <w:t>with a maximum node degree of 10 to compare methods. The three search algorithms (MHC, SA, GA) using RPM were run 20 times each on the graph with each run stopping after 10,000 evaluations. The best result for each algorithm is plotted on the below graph. The d-Primm’s and BF2 algorithms are deterministic</w:t>
+      </w:r>
+      <w:r>
+        <w:t>; t</w:t>
+      </w:r>
+      <w:r>
+        <w:t xml:space="preserve">he result of their </w:t>
+      </w:r>
+      <w:r>
+        <w:t>single</w:t>
+      </w:r>
+      <w:r>
+        <w:t xml:space="preserve"> run </w:t>
+      </w:r>
+      <w:r>
+        <w:t>is</w:t>
+      </w:r>
+      <w:r>
+        <w:t xml:space="preserve"> plotted for comparison. </w:t>
+      </w:r>
+    </w:p>
+    <w:p>
+      <w:pPr>
+        <w:keepNext/>
+        <w:jc w:val="center"/>
+      </w:pPr>
+      <w:r>
+        <w:rPr>
+          <w:noProof/>
+        </w:rPr>
+        <w:drawing>
+          <wp:inline distT="0" distB="0" distL="0" distR="0" wp14:anchorId="2A5A458A" wp14:editId="59E036BE">
+            <wp:extent cx="3733800" cy="2609850"/>
+            <wp:effectExtent l="0" t="0" r="0" b="0"/>
+            <wp:docPr id="5" name="Picture 5"/>
+            <wp:cNvGraphicFramePr>
+              <a:graphicFrameLocks xmlns:a="http://schemas.openxmlformats.org/drawingml/2006/main" noChangeAspect="1"/>
+            </wp:cNvGraphicFramePr>
+            <a:graphic xmlns:a="http://schemas.openxmlformats.org/drawingml/2006/main">
+              <a:graphicData uri="http://schemas.openxmlformats.org/drawingml/2006/picture">
+                <pic:pic xmlns:pic="http://schemas.openxmlformats.org/drawingml/2006/picture">
+                  <pic:nvPicPr>
+                    <pic:cNvPr id="1" name=""/>
+                    <pic:cNvPicPr/>
+                  </pic:nvPicPr>
+                  <pic:blipFill rotWithShape="1">
+                    <a:blip r:embed="rId15"/>
+                    <a:srcRect l="15622" t="12999" r="19233" b="6047"/>
+                    <a:stretch/>
+                  </pic:blipFill>
+                  <pic:spPr bwMode="auto">
+                    <a:xfrm>
+                      <a:off x="0" y="0"/>
+                      <a:ext cx="3733800" cy="2609850"/>
+                    </a:xfrm>
+                    <a:prstGeom prst="rect">
+                      <a:avLst/>
+                    </a:prstGeom>
+                    <a:ln>
+                      <a:noFill/>
+                    </a:ln>
+                    <a:extLst>
+                      <a:ext uri="{53640926-AAD7-44D8-BBD7-CCE9431645EC}">
+                        <a14:shadowObscured xmlns:a14="http://schemas.microsoft.com/office/drawing/2010/main"/>
+                      </a:ext>
+                    </a:extLst>
+                  </pic:spPr>
+                </pic:pic>
+              </a:graphicData>
+            </a:graphic>
+          </wp:inline>
+        </w:drawing>
+      </w:r>
+    </w:p>
+    <w:p>
+      <w:pPr>
+        <w:pStyle w:val="Caption"/>
+        <w:jc w:val="center"/>
+      </w:pPr>
+      <w:r>
+        <w:t xml:space="preserve">Figure </w:t>
+      </w:r>
+      <w:fldSimple w:instr=" SEQ Figure \* ARABIC ">
+        <w:r>
+          <w:rPr>
+            <w:noProof/>
+          </w:rPr>
+          <w:t>4</w:t>
+        </w:r>
+      </w:fldSimple>
+      <w:r>
+        <w:t xml:space="preserve"> - Comparison of MHC, SA and GA (all using RPM)</w:t>
+      </w:r>
+      <w:r>
+        <w:rPr>
+          <w:noProof/>
+        </w:rPr>
+        <w:t xml:space="preserve"> on a 250-node M-graph.</w:t>
+      </w:r>
+    </w:p>
+    <w:p>
+      <w:pPr>
+        <w:jc w:val="both"/>
+      </w:pPr>
+      <w:r>
+        <w:t xml:space="preserve">Nine more M-graphs at each of </w:t>
+      </w:r>
+      <w:r>
+        <w:t>3</w:t>
+      </w:r>
+      <w:r>
+        <w:t xml:space="preserve"> sizes (50, 100 and 200 nodes) are used for comparison. Each RPM method being run again 20 times for 10,000 evaluations each with</w:t>
+      </w:r>
+      <w:r>
+        <w:t xml:space="preserve"> the degree-constraint set at 5.</w:t>
+      </w:r>
+      <w:r>
+        <w:t xml:space="preserve"> It is clear from these results </w:t>
+      </w:r>
+      <w:r>
+        <w:t xml:space="preserve">that the GA employing RPM finds lower cost solutions than </w:t>
+      </w:r>
+      <w:r>
+        <w:t xml:space="preserve">any of </w:t>
+      </w:r>
+      <w:r>
+        <w:t xml:space="preserve">the other </w:t>
+      </w:r>
+      <w:r>
+        <w:t>algorithms</w:t>
+      </w:r>
+      <w:r>
+        <w:t>.</w:t>
+      </w:r>
+    </w:p>
+    <w:p>
+      <w:pPr>
+        <w:keepNext/>
+        <w:jc w:val="center"/>
+      </w:pPr>
+      <w:r>
+        <w:rPr>
+          <w:noProof/>
+        </w:rPr>
+        <w:drawing>
+          <wp:inline distT="0" distB="0" distL="0" distR="0" wp14:anchorId="36F97CCC" wp14:editId="5BF0F362">
+            <wp:extent cx="5731510" cy="1766570"/>
+            <wp:effectExtent l="0" t="0" r="2540" b="5080"/>
+            <wp:docPr id="13" name="Picture 13"/>
+            <wp:cNvGraphicFramePr>
+              <a:graphicFrameLocks xmlns:a="http://schemas.openxmlformats.org/drawingml/2006/main" noChangeAspect="1"/>
+            </wp:cNvGraphicFramePr>
+            <a:graphic xmlns:a="http://schemas.openxmlformats.org/drawingml/2006/main">
+              <a:graphicData uri="http://schemas.openxmlformats.org/drawingml/2006/picture">
+                <pic:pic xmlns:pic="http://schemas.openxmlformats.org/drawingml/2006/picture">
+                  <pic:nvPicPr>
+                    <pic:cNvPr id="13" name="rpm_results.PNG"/>
+                    <pic:cNvPicPr/>
+                  </pic:nvPicPr>
+                  <pic:blipFill>
+                    <a:blip r:embed="rId16" cstate="print">
+                      <a:extLst>
+                        <a:ext uri="{28A0092B-C50C-407E-A947-70E740481C1C}">
+                          <a14:useLocalDpi xmlns:a14="http://schemas.microsoft.com/office/drawing/2010/main" val="0"/>
+                        </a:ext>
+                      </a:extLst>
+                    </a:blip>
+                    <a:stretch>
+                      <a:fillRect/>
+                    </a:stretch>
+                  </pic:blipFill>
+                  <pic:spPr>
+                    <a:xfrm>
+                      <a:off x="0" y="0"/>
+                      <a:ext cx="5731510" cy="1766570"/>
+                    </a:xfrm>
+                    <a:prstGeom prst="rect">
+                      <a:avLst/>
+                    </a:prstGeom>
+                  </pic:spPr>
+                </pic:pic>
+              </a:graphicData>
+            </a:graphic>
+          </wp:inline>
+        </w:drawing>
+      </w:r>
+    </w:p>
+    <w:p>
+      <w:pPr>
+        <w:pStyle w:val="Caption"/>
+        <w:jc w:val="center"/>
+      </w:pPr>
+      <w:r>
+        <w:t xml:space="preserve">Figure </w:t>
+      </w:r>
+      <w:fldSimple w:instr=" SEQ Figure \* ARABIC ">
+        <w:r>
+          <w:rPr>
+            <w:noProof/>
+          </w:rPr>
+          <w:t>5</w:t>
+        </w:r>
+      </w:fldSimple>
+      <w:r>
+        <w:t xml:space="preserve"> - </w:t>
+      </w:r>
+      <w:r>
+        <w:t>Results</w:t>
+      </w:r>
+      <w:r>
+        <w:t xml:space="preserve"> of runs on 9 M-Graphs. Mean</w:t>
+      </w:r>
+      <w:r>
+        <w:t xml:space="preserve"> of</w:t>
+      </w:r>
+      <w:r>
+        <w:t xml:space="preserve"> </w:t>
+      </w:r>
+      <w:r>
+        <w:t>best solutions</w:t>
+      </w:r>
+      <w:r>
+        <w:t xml:space="preserve"> visualised in bar chart.</w:t>
+      </w:r>
+    </w:p>
+    <w:p>
+      <w:pPr>
+        <w:jc w:val="both"/>
+      </w:pPr>
+      <w:proofErr w:type="spellStart"/>
+      <w:r>
+        <w:lastRenderedPageBreak/>
+        <w:t>Raidl</w:t>
+      </w:r>
+      <w:proofErr w:type="spellEnd"/>
+      <w:r>
+        <w:t xml:space="preserve"> presents </w:t>
+      </w:r>
+      <w:r>
+        <w:t>the</w:t>
+      </w:r>
+      <w:r>
+        <w:t xml:space="preserve"> results </w:t>
+      </w:r>
+      <w:r>
+        <w:t>of each AI search algorithm as the % gains over the deterministic d-Primm’s algorithm. Therefore, using d-Prim</w:t>
+      </w:r>
+      <w:r>
+        <w:t>m</w:t>
+      </w:r>
+      <w:r>
+        <w:t xml:space="preserve"> as a reference the quality of</w:t>
+      </w:r>
+      <w:r>
+        <w:t xml:space="preserve"> </w:t>
+      </w:r>
+      <w:r>
+        <w:t xml:space="preserve">(fitness) </w:t>
+      </w:r>
+      <w:r>
+        <w:t xml:space="preserve">improvement is calculated for each approach </w:t>
+      </w:r>
+      <m:oMath>
+        <m:r>
+          <w:rPr>
+            <w:rFonts w:ascii="Cambria Math" w:hAnsi="Cambria Math"/>
+          </w:rPr>
+          <m:t>(quality gain=</m:t>
+        </m:r>
+        <m:f>
+          <m:fPr>
+            <m:ctrlPr>
+              <w:rPr>
+                <w:rFonts w:ascii="Cambria Math" w:eastAsiaTheme="minorEastAsia" w:hAnsi="Cambria Math"/>
+                <w:i/>
+              </w:rPr>
+            </m:ctrlPr>
+          </m:fPr>
+          <m:num>
+            <m:sSub>
+              <m:sSubPr>
+                <m:ctrlPr>
+                  <w:rPr>
+                    <w:rFonts w:ascii="Cambria Math" w:hAnsi="Cambria Math"/>
+                    <w:i/>
+                  </w:rPr>
+                </m:ctrlPr>
+              </m:sSubPr>
+              <m:e>
+                <m:r>
+                  <w:rPr>
+                    <w:rFonts w:ascii="Cambria Math" w:hAnsi="Cambria Math"/>
+                  </w:rPr>
+                  <m:t>C</m:t>
+                </m:r>
+              </m:e>
+              <m:sub>
+                <m:r>
+                  <w:rPr>
+                    <w:rFonts w:ascii="Cambria Math" w:hAnsi="Cambria Math"/>
+                  </w:rPr>
+                  <m:t>d-Prim</m:t>
+                </m:r>
+              </m:sub>
+            </m:sSub>
+            <m:r>
+              <w:rPr>
+                <w:rFonts w:ascii="Cambria Math" w:hAnsi="Cambria Math"/>
+              </w:rPr>
+              <m:t>-C</m:t>
+            </m:r>
+            <m:ctrlPr>
+              <w:rPr>
+                <w:rFonts w:ascii="Cambria Math" w:hAnsi="Cambria Math"/>
+                <w:i/>
+              </w:rPr>
+            </m:ctrlPr>
+          </m:num>
+          <m:den>
+            <m:sSub>
+              <m:sSubPr>
+                <m:ctrlPr>
+                  <w:rPr>
+                    <w:rFonts w:ascii="Cambria Math" w:eastAsiaTheme="minorEastAsia" w:hAnsi="Cambria Math"/>
+                    <w:i/>
+                  </w:rPr>
+                </m:ctrlPr>
+              </m:sSubPr>
+              <m:e>
+                <m:r>
+                  <w:rPr>
+                    <w:rFonts w:ascii="Cambria Math" w:eastAsiaTheme="minorEastAsia" w:hAnsi="Cambria Math"/>
+                  </w:rPr>
+                  <m:t>C</m:t>
+                </m:r>
+              </m:e>
+              <m:sub>
+                <m:r>
+                  <w:rPr>
+                    <w:rFonts w:ascii="Cambria Math" w:eastAsiaTheme="minorEastAsia" w:hAnsi="Cambria Math"/>
+                  </w:rPr>
+                  <m:t>d-Prim</m:t>
+                </m:r>
+              </m:sub>
+            </m:sSub>
+          </m:den>
+        </m:f>
+        <m:r>
+          <w:rPr>
+            <w:rFonts w:ascii="Cambria Math" w:eastAsiaTheme="minorEastAsia" w:hAnsi="Cambria Math"/>
+          </w:rPr>
+          <m:t>.100%)</m:t>
+        </m:r>
+      </m:oMath>
+      <w:r>
+        <w:t xml:space="preserve"> and displayed in the results.</w:t>
+      </w:r>
+    </w:p>
+    <w:p>
+      <w:pPr>
+        <w:jc w:val="both"/>
+      </w:pPr>
+      <w:r>
+        <w:t xml:space="preserve">The first table of results compare previous search algorithms on SHRD (structured hard) dataset examples. SHRD is a set of </w:t>
+      </w:r>
+      <w:r>
+        <w:t>particularly</w:t>
+      </w:r>
+      <w:r>
+        <w:t xml:space="preserve"> demanding </w:t>
+      </w:r>
+      <w:r>
+        <w:t xml:space="preserve">problem instances defined by </w:t>
+      </w:r>
+      <w:r>
+        <w:t>Krishnamoorthy</w:t>
+      </w:r>
+      <w:r>
+        <w:t xml:space="preserve"> </w:t>
+      </w:r>
+      <w:r>
+        <w:rPr>
+          <w:i/>
+        </w:rPr>
+        <w:t>et al.</w:t>
+      </w:r>
+      <w:r>
+        <w:rPr>
+          <w:i/>
+        </w:rPr>
+        <w:t xml:space="preserve"> </w:t>
+      </w:r>
+      <w:sdt>
+        <w:sdtPr>
+          <w:rPr>
+            <w:i/>
+          </w:rPr>
+          <w:id w:val="1207379604"/>
+          <w:citation/>
+        </w:sdtPr>
+        <w:sdtContent>
+          <w:r>
+            <w:rPr>
+              <w:i/>
+            </w:rPr>
+            <w:fldChar w:fldCharType="begin"/>
+          </w:r>
+          <w:r>
+            <w:rPr>
+              <w:i/>
+            </w:rPr>
+            <w:instrText xml:space="preserve"> CITATION Kri01 \l 2057 </w:instrText>
+          </w:r>
+          <w:r>
+            <w:rPr>
+              <w:i/>
+            </w:rPr>
+            <w:fldChar w:fldCharType="separate"/>
+          </w:r>
+          <w:r>
+            <w:rPr>
+              <w:noProof/>
+            </w:rPr>
+            <w:t>[19]</w:t>
+          </w:r>
+          <w:r>
+            <w:rPr>
+              <w:i/>
+            </w:rPr>
+            <w:fldChar w:fldCharType="end"/>
+          </w:r>
+        </w:sdtContent>
+      </w:sdt>
+      <w:r>
+        <w:rPr>
+          <w:i/>
+        </w:rPr>
+        <w:t xml:space="preserve">. </w:t>
+      </w:r>
+      <w:r>
+        <w:t xml:space="preserve">20 runs were done for each problem instance </w:t>
+      </w:r>
+      <w:r>
+        <w:t xml:space="preserve">for each of the degree-constraints </w:t>
+      </w:r>
+      <m:oMath>
+        <m:r>
+          <w:rPr>
+            <w:rFonts w:ascii="Cambria Math" w:hAnsi="Cambria Math"/>
+          </w:rPr>
+          <m:t>d ϵ {3,4,5}</m:t>
+        </m:r>
+      </m:oMath>
+      <w:r>
+        <w:t xml:space="preserve"> </w:t>
+      </w:r>
+      <w:r>
+        <w:t>with 10,000 evaluations in each run</w:t>
+      </w:r>
+      <w:r>
+        <w:t>. Note that the first 5 algorithm</w:t>
+      </w:r>
+      <w:r>
+        <w:t>s</w:t>
+      </w:r>
+      <w:r>
+        <w:t xml:space="preserve"> results are taken for comparison from </w:t>
+      </w:r>
+      <w:r>
+        <w:t>Krishnamoorthy</w:t>
+      </w:r>
+      <w:r>
+        <w:t>’s</w:t>
+      </w:r>
+      <w:r>
+        <w:t xml:space="preserve"> paper</w:t>
+      </w:r>
+      <w:r>
+        <w:t xml:space="preserve"> </w:t>
+      </w:r>
+      <w:r>
+        <w:t>on comparison of DCMST solutions</w:t>
+      </w:r>
+      <w:r>
+        <w:t xml:space="preserve"> </w:t>
+      </w:r>
+      <w:sdt>
+        <w:sdtPr>
+          <w:id w:val="1548868192"/>
+          <w:citation/>
+        </w:sdtPr>
+        <w:sdtContent>
+          <w:r>
+            <w:fldChar w:fldCharType="begin"/>
+          </w:r>
+          <w:r>
+            <w:instrText xml:space="preserve"> CITATION Kri01 \l 2057 </w:instrText>
+          </w:r>
+          <w:r>
+            <w:fldChar w:fldCharType="separate"/>
+          </w:r>
+          <w:r>
+            <w:rPr>
+              <w:noProof/>
+            </w:rPr>
+            <w:t>[19]</w:t>
+          </w:r>
+          <w:r>
+            <w:fldChar w:fldCharType="end"/>
+          </w:r>
+        </w:sdtContent>
+      </w:sdt>
+      <w:r>
+        <w:t xml:space="preserve">. </w:t>
+      </w:r>
+      <w:r>
+        <w:t>This table</w:t>
+      </w:r>
+      <w:r>
+        <w:t xml:space="preserve"> show</w:t>
+      </w:r>
+      <w:r>
+        <w:t>s</w:t>
+      </w:r>
+      <w:r>
+        <w:t xml:space="preserve"> </w:t>
+      </w:r>
+      <w:proofErr w:type="spellStart"/>
+      <w:r>
+        <w:t>Prüfer</w:t>
+      </w:r>
+      <w:proofErr w:type="spellEnd"/>
+      <w:r>
+        <w:t xml:space="preserve"> </w:t>
+      </w:r>
+      <w:r>
+        <w:t>E</w:t>
+      </w:r>
+      <w:r>
+        <w:t>ncod</w:t>
+      </w:r>
+      <w:r>
+        <w:t>ing</w:t>
+      </w:r>
+      <w:r>
+        <w:t xml:space="preserve"> (F-EA, P-EA)</w:t>
+      </w:r>
+      <w:r>
+        <w:t>, Simulated Annealing</w:t>
+      </w:r>
+      <w:r>
+        <w:t xml:space="preserve"> (SA)</w:t>
+      </w:r>
+      <w:r>
+        <w:t xml:space="preserve"> alongside Edge-Set representation </w:t>
+      </w:r>
+      <w:r>
+        <w:t xml:space="preserve">(S-EA) </w:t>
+      </w:r>
+      <w:r>
+        <w:t xml:space="preserve">so I believe it is worth </w:t>
+      </w:r>
+      <w:r>
+        <w:t>including</w:t>
+      </w:r>
+      <w:r>
+        <w:t xml:space="preserve"> as further confirmation of the inferiority of these </w:t>
+      </w:r>
+      <w:r>
+        <w:t xml:space="preserve">former </w:t>
+      </w:r>
+      <w:r>
+        <w:t>algorithms.</w:t>
+      </w:r>
+    </w:p>
+    <w:p>
+      <w:pPr>
+        <w:jc w:val="both"/>
+      </w:pPr>
+    </w:p>
+    <w:p>
+      <w:pPr>
+        <w:keepNext/>
+        <w:jc w:val="center"/>
+      </w:pPr>
+      <w:r>
+        <w:rPr>
+          <w:noProof/>
+        </w:rPr>
+        <w:drawing>
+          <wp:inline distT="0" distB="0" distL="0" distR="0" wp14:anchorId="53F89F78" wp14:editId="50DED1F8">
+            <wp:extent cx="4830649" cy="1845976"/>
+            <wp:effectExtent l="0" t="0" r="8255" b="1905"/>
+            <wp:docPr id="14" name="Picture 14"/>
+            <wp:cNvGraphicFramePr>
+              <a:graphicFrameLocks xmlns:a="http://schemas.openxmlformats.org/drawingml/2006/main" noChangeAspect="1"/>
+            </wp:cNvGraphicFramePr>
+            <a:graphic xmlns:a="http://schemas.openxmlformats.org/drawingml/2006/main">
+              <a:graphicData uri="http://schemas.openxmlformats.org/drawingml/2006/picture">
+                <pic:pic xmlns:pic="http://schemas.openxmlformats.org/drawingml/2006/picture">
+                  <pic:nvPicPr>
+                    <pic:cNvPr id="1" name=""/>
+                    <pic:cNvPicPr/>
+                  </pic:nvPicPr>
+                  <pic:blipFill rotWithShape="1">
+                    <a:blip r:embed="rId17"/>
+                    <a:srcRect l="9182" t="31040" r="6534" b="11700"/>
+                    <a:stretch/>
+                  </pic:blipFill>
+                  <pic:spPr bwMode="auto">
+                    <a:xfrm>
+                      <a:off x="0" y="0"/>
+                      <a:ext cx="4830779" cy="1846026"/>
+                    </a:xfrm>
+                    <a:prstGeom prst="rect">
+                      <a:avLst/>
+                    </a:prstGeom>
+                    <a:ln>
+                      <a:noFill/>
+                    </a:ln>
+                    <a:extLst>
+                      <a:ext uri="{53640926-AAD7-44D8-BBD7-CCE9431645EC}">
+                        <a14:shadowObscured xmlns:a14="http://schemas.microsoft.com/office/drawing/2010/main"/>
+                      </a:ext>
+                    </a:extLst>
+                  </pic:spPr>
+                </pic:pic>
+              </a:graphicData>
+            </a:graphic>
+          </wp:inline>
+        </w:drawing>
+      </w:r>
+    </w:p>
+    <w:p>
+      <w:pPr>
+        <w:pStyle w:val="Caption"/>
+        <w:jc w:val="center"/>
+      </w:pPr>
+      <w:r>
+        <w:t xml:space="preserve">Figure </w:t>
+      </w:r>
+      <w:fldSimple w:instr=" SEQ Figure \* ARABIC ">
+        <w:r>
+          <w:rPr>
+            <w:noProof/>
+          </w:rPr>
+          <w:t>6</w:t>
+        </w:r>
+      </w:fldSimple>
+      <w:r>
+        <w:t xml:space="preserve"> - Average % quality gains over d-Primm on hard problem instances.</w:t>
+      </w:r>
+    </w:p>
+    <w:p>
+      <w:pPr>
+        <w:jc w:val="both"/>
+      </w:pPr>
+      <w:r>
+        <w:t>The second table of results</w:t>
+      </w:r>
+      <w:r>
+        <w:t xml:space="preserve"> directly</w:t>
+      </w:r>
+      <w:r>
+        <w:t xml:space="preserve"> compares Edge-Set representation</w:t>
+      </w:r>
+      <w:r>
+        <w:t xml:space="preserve"> (S-EA)</w:t>
+      </w:r>
+      <w:r>
+        <w:t xml:space="preserve"> to RPM </w:t>
+      </w:r>
+      <w:r>
+        <w:t>(K-EA) through experiments on the same nine misleading problem instances (M-graphs) as used by Knowles and Corne. In addition, three larger M-graphs (up to 500 vertices) are generated to expand the results.</w:t>
+      </w:r>
+    </w:p>
+    <w:p>
+      <w:pPr>
+        <w:keepNext/>
+        <w:jc w:val="center"/>
+      </w:pPr>
+      <w:r>
+        <w:rPr>
+          <w:noProof/>
+        </w:rPr>
+        <w:drawing>
+          <wp:inline distT="0" distB="0" distL="0" distR="0" wp14:anchorId="17398CB1" wp14:editId="1358D3DB">
+            <wp:extent cx="4398645" cy="2035409"/>
+            <wp:effectExtent l="0" t="0" r="1905" b="3175"/>
+            <wp:docPr id="15" name="Picture 15"/>
+            <wp:cNvGraphicFramePr>
+              <a:graphicFrameLocks xmlns:a="http://schemas.openxmlformats.org/drawingml/2006/main" noChangeAspect="1"/>
+            </wp:cNvGraphicFramePr>
+            <a:graphic xmlns:a="http://schemas.openxmlformats.org/drawingml/2006/main">
+              <a:graphicData uri="http://schemas.openxmlformats.org/drawingml/2006/picture">
+                <pic:pic xmlns:pic="http://schemas.openxmlformats.org/drawingml/2006/picture">
+                  <pic:nvPicPr>
+                    <pic:cNvPr id="1" name=""/>
+                    <pic:cNvPicPr/>
+                  </pic:nvPicPr>
+                  <pic:blipFill rotWithShape="1">
+                    <a:blip r:embed="rId18"/>
+                    <a:srcRect l="12644" t="30239" r="10597" b="6614"/>
+                    <a:stretch/>
+                  </pic:blipFill>
+                  <pic:spPr bwMode="auto">
+                    <a:xfrm>
+                      <a:off x="0" y="0"/>
+                      <a:ext cx="4399433" cy="2035774"/>
+                    </a:xfrm>
+                    <a:prstGeom prst="rect">
+                      <a:avLst/>
+                    </a:prstGeom>
+                    <a:ln>
+                      <a:noFill/>
+                    </a:ln>
+                    <a:extLst>
+                      <a:ext uri="{53640926-AAD7-44D8-BBD7-CCE9431645EC}">
+                        <a14:shadowObscured xmlns:a14="http://schemas.microsoft.com/office/drawing/2010/main"/>
+                      </a:ext>
+                    </a:extLst>
+                  </pic:spPr>
+                </pic:pic>
+              </a:graphicData>
+            </a:graphic>
+          </wp:inline>
+        </w:drawing>
+      </w:r>
+    </w:p>
+    <w:p>
+      <w:pPr>
+        <w:pStyle w:val="Caption"/>
+        <w:jc w:val="center"/>
+      </w:pPr>
+      <w:r>
+        <w:t xml:space="preserve">Figure </w:t>
+      </w:r>
+      <w:fldSimple w:instr=" SEQ Figure \* ARABIC ">
+        <w:r>
+          <w:rPr>
+            <w:noProof/>
+          </w:rPr>
+          <w:t>7</w:t>
+        </w:r>
+      </w:fldSimple>
+      <w:r>
+        <w:t xml:space="preserve"> - Average % quality gains over </w:t>
+      </w:r>
+      <w:r>
+        <w:t xml:space="preserve">d-Primm on </w:t>
+      </w:r>
+      <w:r>
+        <w:t>misleading problem instances.</w:t>
+      </w:r>
+    </w:p>
+    <w:p>
+      <w:pPr>
+        <w:jc w:val="both"/>
+        <w:rPr>
+          <w:color w:val="FF0000"/>
+        </w:rPr>
+      </w:pPr>
+      <w:r>
+        <w:t xml:space="preserve">From the above table it is clear </w:t>
+      </w:r>
+      <w:r>
+        <w:t xml:space="preserve">that </w:t>
+      </w:r>
+      <w:r>
+        <w:t xml:space="preserve">Edge-Set Representation (S-EA) has higher quality gains over d-Primm’s then the Randomised Primal Method (K-EA) </w:t>
+      </w:r>
+      <w:r>
+        <w:t>in the best and average case on every problem instance.</w:t>
+      </w:r>
+      <w:r>
+        <w:t xml:space="preserve"> </w:t>
+      </w:r>
+      <w:r>
+        <w:t xml:space="preserve">This is </w:t>
+      </w:r>
+      <w:r>
+        <w:t>not un</w:t>
+      </w:r>
+      <w:r>
+        <w:t>expected because</w:t>
+      </w:r>
+      <w:r>
+        <w:t xml:space="preserve"> </w:t>
+      </w:r>
+      <w:r>
+        <w:t>RPM uses</w:t>
+      </w:r>
+      <w:r>
+        <w:t xml:space="preserve"> d-Primm to decode </w:t>
+      </w:r>
+      <w:r>
+        <w:t>a</w:t>
+      </w:r>
+      <w:r>
+        <w:t xml:space="preserve"> chromosome into a new solution</w:t>
+      </w:r>
+      <w:r>
+        <w:t>.</w:t>
+      </w:r>
+      <w:r>
+        <w:t xml:space="preserve"> </w:t>
+      </w:r>
+      <w:r>
+        <w:t xml:space="preserve">This </w:t>
+      </w:r>
+      <w:r>
+        <w:t>is computationally expensive</w:t>
+      </w:r>
+      <w:r>
+        <w:t xml:space="preserve"> because</w:t>
+      </w:r>
+      <w:r>
+        <w:t xml:space="preserve"> the complexity of d-Primm is O(|V|</w:t>
+      </w:r>
+      <w:r>
+        <w:rPr>
+          <w:vertAlign w:val="superscript"/>
+        </w:rPr>
+        <w:t>2</w:t>
+      </w:r>
+      <w:r>
+        <w:t xml:space="preserve">log|v|). In edge-set representation the process of creating and evaluating a new candidate </w:t>
+      </w:r>
       <w:bookmarkStart w:id="1" w:name="_GoBack"/>
       <w:bookmarkEnd w:id="1"/>
       <w:r>
+        <w:t xml:space="preserve">solution </w:t>
+      </w:r>
+      <w:r>
+        <w:t>is</w:t>
+      </w:r>
+      <w:r>
+        <w:t xml:space="preserve"> always achieved in O(|V|) </w:t>
+      </w:r>
+      <w:commentRangeStart w:id="2"/>
+      <w:r>
+        <w:t>time</w:t>
+      </w:r>
+      <w:commentRangeEnd w:id="2"/>
+      <w:r>
+        <w:rPr>
+          <w:rStyle w:val="CommentReference"/>
+        </w:rPr>
+        <w:commentReference w:id="2"/>
+      </w:r>
+      <w:r>
+        <w:t>.</w:t>
+      </w:r>
+    </w:p>
+    <w:p>
+      <w:pPr>
+        <w:jc w:val="both"/>
+      </w:pPr>
+      <w:r>
+        <w:lastRenderedPageBreak/>
         <w:t xml:space="preserve"> </w:t>
       </w:r>
-      <w:r>
-        <w:t>algorithm</w:t>
-      </w:r>
-      <w:r>
-        <w:t>.</w:t>
+    </w:p>
+    <w:p>
+      <w:pPr>
+        <w:jc w:val="both"/>
+      </w:pPr>
+      <w:proofErr w:type="spellStart"/>
+      <w:r>
+        <w:rPr>
+          <w:color w:val="FF0000"/>
+        </w:rPr>
+        <w:t>Raidl</w:t>
+      </w:r>
+      <w:proofErr w:type="spellEnd"/>
+      <w:r>
+        <w:rPr>
+          <w:color w:val="FF0000"/>
+        </w:rPr>
+        <w:t xml:space="preserve"> compares </w:t>
+      </w:r>
+      <w:proofErr w:type="spellStart"/>
+      <w:r>
+        <w:rPr>
+          <w:color w:val="FF0000"/>
+        </w:rPr>
+        <w:t>algoritms</w:t>
+      </w:r>
+      <w:proofErr w:type="spellEnd"/>
+      <w:r>
+        <w:rPr>
+          <w:color w:val="FF0000"/>
+        </w:rPr>
+        <w:t xml:space="preserve"> </w:t>
+      </w:r>
+      <w:r>
+        <w:rPr>
+          <w:color w:val="FF0000"/>
+        </w:rPr>
+        <w:t xml:space="preserve">using </w:t>
+      </w:r>
+      <w:proofErr w:type="spellStart"/>
+      <w:r>
+        <w:rPr>
+          <w:color w:val="FF0000"/>
+        </w:rPr>
+        <w:t>gaisn</w:t>
+      </w:r>
+      <w:proofErr w:type="spellEnd"/>
+      <w:r>
+        <w:rPr>
+          <w:color w:val="FF0000"/>
+        </w:rPr>
+        <w:t xml:space="preserve"> over d-</w:t>
+      </w:r>
+      <w:proofErr w:type="spellStart"/>
+      <w:r>
+        <w:rPr>
+          <w:color w:val="FF0000"/>
+        </w:rPr>
+        <w:t>primms</w:t>
+      </w:r>
+      <w:proofErr w:type="spellEnd"/>
+      <w:r>
+        <w:rPr>
+          <w:color w:val="FF0000"/>
+        </w:rPr>
+        <w:t xml:space="preserve"> </w:t>
+      </w:r>
+      <w:proofErr w:type="spellStart"/>
+      <w:r>
+        <w:rPr>
+          <w:color w:val="FF0000"/>
+        </w:rPr>
+        <w:t>where as</w:t>
+      </w:r>
+      <w:proofErr w:type="spellEnd"/>
+      <w:r>
+        <w:rPr>
+          <w:color w:val="FF0000"/>
+        </w:rPr>
+        <w:t xml:space="preserve"> Knowles </w:t>
+      </w:r>
+      <w:proofErr w:type="spellStart"/>
+      <w:r>
+        <w:rPr>
+          <w:color w:val="FF0000"/>
+        </w:rPr>
+        <w:t>amnd</w:t>
+      </w:r>
+      <w:proofErr w:type="spellEnd"/>
+      <w:r>
+        <w:rPr>
+          <w:color w:val="FF0000"/>
+        </w:rPr>
+        <w:t xml:space="preserve"> </w:t>
+      </w:r>
+      <w:proofErr w:type="spellStart"/>
+      <w:r>
+        <w:rPr>
+          <w:color w:val="FF0000"/>
+        </w:rPr>
+        <w:t>corne</w:t>
+      </w:r>
+      <w:proofErr w:type="spellEnd"/>
+      <w:r>
+        <w:rPr>
+          <w:color w:val="FF0000"/>
+        </w:rPr>
+        <w:t xml:space="preserve"> compare </w:t>
+      </w:r>
+      <w:proofErr w:type="spellStart"/>
+      <w:r>
+        <w:rPr>
+          <w:color w:val="FF0000"/>
+        </w:rPr>
+        <w:t>alogorutms</w:t>
+      </w:r>
+      <w:proofErr w:type="spellEnd"/>
+      <w:r>
+        <w:rPr>
+          <w:color w:val="FF0000"/>
+        </w:rPr>
+        <w:t xml:space="preserve"> using </w:t>
+      </w:r>
+      <w:r>
+        <w:rPr>
+          <w:color w:val="FF0000"/>
+        </w:rPr>
+        <w:t>how close the algorithms’ best solutions are to the actual graph MST</w:t>
+      </w:r>
+    </w:p>
+    <w:p>
+      <w:pPr>
+        <w:pStyle w:val="Heading2"/>
+      </w:pPr>
+      <w:r>
+        <w:t>Ant-Based vs Edge-Set Representation</w:t>
       </w:r>
     </w:p>
     <w:p>
@@ -5664,7 +6395,6 @@
         <w:rPr>
           <w:color w:val="FF0000"/>
         </w:rPr>
-        <w:lastRenderedPageBreak/>
         <w:t xml:space="preserve">Summarise the comparisons done by the genetic </w:t>
       </w:r>
       <w:r>
@@ -5751,42 +6481,6 @@
         <w:t>insatcnes</w:t>
       </w:r>
       <w:proofErr w:type="spellEnd"/>
-    </w:p>
-    <w:p>
-      <w:pPr>
-        <w:rPr>
-          <w:color w:val="FF0000"/>
-        </w:rPr>
-      </w:pPr>
-      <w:r>
-        <w:t>The approach by Knowles to use d-Primm’s to decode the solution is computationally expensive because the complexity of d-Primm’s O(|V|</w:t>
-      </w:r>
-      <w:r>
-        <w:rPr>
-          <w:vertAlign w:val="superscript"/>
-        </w:rPr>
-        <w:t>2</w:t>
-      </w:r>
-      <w:r>
-        <w:t>log|v</w:t>
-      </w:r>
-      <w:proofErr w:type="gramStart"/>
-      <w:r>
-        <w:t xml:space="preserve">|) </w:t>
-      </w:r>
-      <w:r>
-        <w:rPr>
-          <w:color w:val="FF0000"/>
-        </w:rPr>
-        <w:t>..</w:t>
-      </w:r>
-      <w:proofErr w:type="gramEnd"/>
-      <w:r>
-        <w:rPr>
-          <w:color w:val="FF0000"/>
-        </w:rPr>
-        <w:t>compare to edge-set</w:t>
-      </w:r>
     </w:p>
     <w:sdt>
       <w:sdtPr>
@@ -5802,7 +6496,6 @@
           <w:docPartUnique/>
         </w:docPartObj>
       </w:sdtPr>
-      <w:sdtEndPr/>
       <w:sdtContent>
         <w:p>
           <w:pPr>
@@ -5817,7 +6510,6 @@
             <w:id w:val="-573587230"/>
             <w:bibliography/>
           </w:sdtPr>
-          <w:sdtEndPr/>
           <w:sdtContent>
             <w:p>
               <w:pPr>
@@ -6506,6 +7198,7 @@
                       <w:rPr>
                         <w:noProof/>
                       </w:rPr>
+                      <w:lastRenderedPageBreak/>
                       <w:t xml:space="preserve">[12] </w:t>
                     </w:r>
                   </w:p>
@@ -6566,7 +7259,6 @@
                       <w:rPr>
                         <w:noProof/>
                       </w:rPr>
-                      <w:lastRenderedPageBreak/>
                       <w:t xml:space="preserve">[13] </w:t>
                     </w:r>
                   </w:p>
@@ -6820,7 +7512,7 @@
       </w:pPr>
     </w:p>
     <w:sectPr>
-      <w:footerReference w:type="default" r:id="rId15"/>
+      <w:footerReference w:type="default" r:id="rId19"/>
       <w:pgSz w:w="11906" w:h="16838"/>
       <w:pgMar w:top="1440" w:right="1440" w:bottom="1440" w:left="1440" w:header="708" w:footer="708" w:gutter="0"/>
       <w:cols w:space="708"/>
@@ -6848,18 +7540,36 @@
       </w:r>
     </w:p>
   </w:comment>
+  <w:comment w:id="2" w:author="Morgan Jones [mwj7]" w:date="2019-12-07T15:53:00Z" w:initials="MJ[">
+    <w:p>
+      <w:pPr>
+        <w:pStyle w:val="CommentText"/>
+      </w:pPr>
+      <w:r>
+        <w:rPr>
+          <w:rStyle w:val="CommentReference"/>
+        </w:rPr>
+        <w:annotationRef/>
+      </w:r>
+      <w:r>
+        <w:t>Refactor wording</w:t>
+      </w:r>
+    </w:p>
+  </w:comment>
 </w:comments>
 </file>
 
 <file path=word/commentsExtended.xml><?xml version="1.0" encoding="utf-8"?>
 <w15:commentsEx xmlns:wpc="http://schemas.microsoft.com/office/word/2010/wordprocessingCanvas" xmlns:cx="http://schemas.microsoft.com/office/drawing/2014/chartex" xmlns:cx1="http://schemas.microsoft.com/office/drawing/2015/9/8/chartex" xmlns:cx2="http://schemas.microsoft.com/office/drawing/2015/10/21/chartex" xmlns:cx3="http://schemas.microsoft.com/office/drawing/2016/5/9/chartex" xmlns:cx4="http://schemas.microsoft.com/office/drawing/2016/5/10/chartex" xmlns:cx5="http://schemas.microsoft.com/office/drawing/2016/5/11/chartex" xmlns:cx6="http://schemas.microsoft.com/office/drawing/2016/5/12/chartex" xmlns:cx7="http://schemas.microsoft.com/office/drawing/2016/5/13/chartex" xmlns:cx8="http://schemas.microsoft.com/office/drawing/2016/5/14/chartex" xmlns:mc="http://schemas.openxmlformats.org/markup-compatibility/2006" xmlns:aink="http://schemas.microsoft.com/office/drawing/2016/ink" xmlns:am3d="http://schemas.microsoft.com/office/drawing/2017/model3d" xmlns:o="urn:schemas-microsoft-com:office:office" xmlns:r="http://schemas.openxmlformats.org/officeDocument/2006/relationships" xmlns:m="http://schemas.openxmlformats.org/officeDocument/2006/math" xmlns:v="urn:schemas-microsoft-com:vml" xmlns:wp14="http://schemas.microsoft.com/office/word/2010/wordprocessingDrawing" xmlns:wp="http://schemas.openxmlformats.org/drawingml/2006/wordprocessingDrawing" xmlns:w10="urn:schemas-microsoft-com:office:word" xmlns:w="http://schemas.openxmlformats.org/wordprocessingml/2006/main" xmlns:w14="http://schemas.microsoft.com/office/word/2010/wordml" xmlns:w15="http://schemas.microsoft.com/office/word/2012/wordml" xmlns:w16cid="http://schemas.microsoft.com/office/word/2016/wordml/cid" xmlns:w16se="http://schemas.microsoft.com/office/word/2015/wordml/symex" xmlns:wpg="http://schemas.microsoft.com/office/word/2010/wordprocessingGroup" xmlns:wpi="http://schemas.microsoft.com/office/word/2010/wordprocessingInk" xmlns:wne="http://schemas.microsoft.com/office/word/2006/wordml" xmlns:wps="http://schemas.microsoft.com/office/word/2010/wordprocessingShape" mc:Ignorable="w14 w15 w16se w16cid wp14">
-  <w15:commentEx w15:paraId="7DBAB781" w15:done="0"/>
+  <w15:commentEx w15:paraId="6B7AE190" w15:done="0"/>
+  <w15:commentEx w15:paraId="4E872AD3" w15:done="0"/>
 </w15:commentsEx>
 </file>
 
 <file path=word/commentsIds.xml><?xml version="1.0" encoding="utf-8"?>
 <w16cid:commentsIds xmlns:wpc="http://schemas.microsoft.com/office/word/2010/wordprocessingCanvas" xmlns:cx="http://schemas.microsoft.com/office/drawing/2014/chartex" xmlns:cx1="http://schemas.microsoft.com/office/drawing/2015/9/8/chartex" xmlns:cx2="http://schemas.microsoft.com/office/drawing/2015/10/21/chartex" xmlns:cx3="http://schemas.microsoft.com/office/drawing/2016/5/9/chartex" xmlns:cx4="http://schemas.microsoft.com/office/drawing/2016/5/10/chartex" xmlns:cx5="http://schemas.microsoft.com/office/drawing/2016/5/11/chartex" xmlns:cx6="http://schemas.microsoft.com/office/drawing/2016/5/12/chartex" xmlns:cx7="http://schemas.microsoft.com/office/drawing/2016/5/13/chartex" xmlns:cx8="http://schemas.microsoft.com/office/drawing/2016/5/14/chartex" xmlns:mc="http://schemas.openxmlformats.org/markup-compatibility/2006" xmlns:aink="http://schemas.microsoft.com/office/drawing/2016/ink" xmlns:am3d="http://schemas.microsoft.com/office/drawing/2017/model3d" xmlns:o="urn:schemas-microsoft-com:office:office" xmlns:r="http://schemas.openxmlformats.org/officeDocument/2006/relationships" xmlns:m="http://schemas.openxmlformats.org/officeDocument/2006/math" xmlns:v="urn:schemas-microsoft-com:vml" xmlns:wp14="http://schemas.microsoft.com/office/word/2010/wordprocessingDrawing" xmlns:wp="http://schemas.openxmlformats.org/drawingml/2006/wordprocessingDrawing" xmlns:w10="urn:schemas-microsoft-com:office:word" xmlns:w="http://schemas.openxmlformats.org/wordprocessingml/2006/main" xmlns:w14="http://schemas.microsoft.com/office/word/2010/wordml" xmlns:w15="http://schemas.microsoft.com/office/word/2012/wordml" xmlns:w16cid="http://schemas.microsoft.com/office/word/2016/wordml/cid" xmlns:w16se="http://schemas.microsoft.com/office/word/2015/wordml/symex" xmlns:wpg="http://schemas.microsoft.com/office/word/2010/wordprocessingGroup" xmlns:wpi="http://schemas.microsoft.com/office/word/2010/wordprocessingInk" xmlns:wne="http://schemas.microsoft.com/office/word/2006/wordml" xmlns:wps="http://schemas.microsoft.com/office/word/2010/wordprocessingShape" mc:Ignorable="w14 w15 w16se w16cid wp14">
-  <w16cid:commentId w16cid:paraId="7DBAB781" w16cid:durableId="21914800"/>
+  <w16cid:commentId w16cid:paraId="6B7AE190" w16cid:durableId="21914800"/>
+  <w16cid:commentId w16cid:paraId="4E872AD3" w16cid:durableId="2196498A"/>
 </w16cid:commentsIds>
 </file>
 
@@ -6960,6 +7670,84 @@
       </w:pPr>
       <w:r>
         <w:continuationSeparator/>
+      </w:r>
+    </w:p>
+  </w:footnote>
+  <w:footnote w:id="1">
+    <w:p>
+      <w:pPr>
+        <w:pStyle w:val="FootnoteText"/>
+      </w:pPr>
+      <w:r>
+        <w:rPr>
+          <w:rStyle w:val="FootnoteReference"/>
+        </w:rPr>
+        <w:footnoteRef/>
+      </w:r>
+      <w:r>
+        <w:t xml:space="preserve"> An “M-Graph” is a misleading graph aimed at deceiving greedier algorithms, they are generated using a modification to a procedure originally defined by Boldon </w:t>
+      </w:r>
+      <w:r>
+        <w:rPr>
+          <w:i/>
+        </w:rPr>
+        <w:t>et al.</w:t>
+      </w:r>
+      <w:r>
+        <w:rPr>
+          <w:i/>
+        </w:rPr>
+        <w:t xml:space="preserve"> </w:t>
+      </w:r>
+      <w:sdt>
+        <w:sdtPr>
+          <w:rPr>
+            <w:i/>
+          </w:rPr>
+          <w:id w:val="1498386456"/>
+          <w:citation/>
+        </w:sdtPr>
+        <w:sdtContent>
+          <w:r>
+            <w:rPr>
+              <w:i/>
+            </w:rPr>
+            <w:fldChar w:fldCharType="begin"/>
+          </w:r>
+          <w:r>
+            <w:rPr>
+              <w:i/>
+            </w:rPr>
+            <w:instrText xml:space="preserve"> CITATION Bol95 \l 2057 </w:instrText>
+          </w:r>
+          <w:r>
+            <w:rPr>
+              <w:i/>
+            </w:rPr>
+            <w:fldChar w:fldCharType="separate"/>
+          </w:r>
+          <w:r>
+            <w:rPr>
+              <w:noProof/>
+            </w:rPr>
+            <w:t>[20]</w:t>
+          </w:r>
+          <w:r>
+            <w:rPr>
+              <w:i/>
+            </w:rPr>
+            <w:fldChar w:fldCharType="end"/>
+          </w:r>
+        </w:sdtContent>
+      </w:sdt>
+      <w:r>
+        <w:rPr>
+          <w:i/>
+        </w:rPr>
+        <w:t xml:space="preserve">  </w:t>
+      </w:r>
+      <w:r>
+        <w:t>for generating biased random complete graphs. The procedure for M-graph generation is defined in section IV of Knowles’ and Corne’s paper.</w:t>
       </w:r>
     </w:p>
   </w:footnote>
@@ -8331,6 +9119,45 @@
       <w:szCs w:val="18"/>
     </w:rPr>
   </w:style>
+  <w:style w:type="paragraph" w:styleId="FootnoteText">
+    <w:name w:val="footnote text"/>
+    <w:basedOn w:val="Normal"/>
+    <w:link w:val="FootnoteTextChar"/>
+    <w:uiPriority w:val="99"/>
+    <w:semiHidden/>
+    <w:unhideWhenUsed/>
+    <w:rsid w:val="008F1E0D"/>
+    <w:pPr>
+      <w:spacing w:after="0" w:line="240" w:lineRule="auto"/>
+    </w:pPr>
+    <w:rPr>
+      <w:sz w:val="20"/>
+      <w:szCs w:val="20"/>
+    </w:rPr>
+  </w:style>
+  <w:style w:type="character" w:customStyle="1" w:styleId="FootnoteTextChar">
+    <w:name w:val="Footnote Text Char"/>
+    <w:basedOn w:val="DefaultParagraphFont"/>
+    <w:link w:val="FootnoteText"/>
+    <w:uiPriority w:val="99"/>
+    <w:semiHidden/>
+    <w:rsid w:val="008F1E0D"/>
+    <w:rPr>
+      <w:sz w:val="20"/>
+      <w:szCs w:val="20"/>
+    </w:rPr>
+  </w:style>
+  <w:style w:type="character" w:styleId="FootnoteReference">
+    <w:name w:val="footnote reference"/>
+    <w:basedOn w:val="DefaultParagraphFont"/>
+    <w:uiPriority w:val="99"/>
+    <w:semiHidden/>
+    <w:unhideWhenUsed/>
+    <w:rsid w:val="008F1E0D"/>
+    <w:rPr>
+      <w:vertAlign w:val="superscript"/>
+    </w:rPr>
+  </w:style>
 </w:styles>
 </file>
 
@@ -9084,11 +9911,40 @@
     <b:Publisher>Reidel</b:Publisher>
     <b:RefOrder>18</b:RefOrder>
   </b:Source>
+  <b:Source>
+    <b:Tag>Bol95</b:Tag>
+    <b:SourceType>JournalArticle</b:SourceType>
+    <b:Guid>{F76DDF7F-8732-4D16-A833-A59C25AA2A30}</b:Guid>
+    <b:Title>Minimum-weight degree-constrained spanning tree problem: Heuristics and implementation on an SIMD parallel machine</b:Title>
+    <b:Year>1995</b:Year>
+    <b:Author>
+      <b:Author>
+        <b:NameList>
+          <b:Person>
+            <b:Last>Boldon</b:Last>
+            <b:First>Bruce</b:First>
+          </b:Person>
+          <b:Person>
+            <b:Last>Deo</b:Last>
+            <b:First>Narsingh</b:First>
+          </b:Person>
+          <b:Person>
+            <b:Last>Kumar</b:Last>
+            <b:First>Nishit</b:First>
+          </b:Person>
+        </b:NameList>
+      </b:Author>
+    </b:Author>
+    <b:JournalName>Parallel Computing</b:JournalName>
+    <b:Pages>369-382</b:Pages>
+    <b:Issue>22</b:Issue>
+    <b:RefOrder>20</b:RefOrder>
+  </b:Source>
 </b:Sources>
 </file>
 
 <file path=customXml/itemProps1.xml><?xml version="1.0" encoding="utf-8"?>
-<ds:datastoreItem xmlns:ds="http://schemas.openxmlformats.org/officeDocument/2006/customXml" ds:itemID="{397D9CE9-85FB-46DB-9276-B0E7A46981DF}">
+<ds:datastoreItem xmlns:ds="http://schemas.openxmlformats.org/officeDocument/2006/customXml" ds:itemID="{EFFE265A-F0B8-4982-9527-8E9E3FBD1759}">
   <ds:schemaRefs>
     <ds:schemaRef ds:uri="http://schemas.openxmlformats.org/officeDocument/2006/bibliography"/>
   </ds:schemaRefs>

</xml_diff>

<commit_message>
Almost finished 4th section
</commit_message>
<xml_diff>
--- a/CSM6120 Essay.docx
+++ b/CSM6120 Essay.docx
@@ -154,6 +154,7 @@
           <w:id w:val="1808284537"/>
           <w:citation/>
         </w:sdtPr>
+        <w:sdtEndPr/>
         <w:sdtContent>
           <w:r>
             <w:fldChar w:fldCharType="begin"/>
@@ -186,6 +187,7 @@
           <w:id w:val="-1271476982"/>
           <w:citation/>
         </w:sdtPr>
+        <w:sdtEndPr/>
         <w:sdtContent>
           <w:r>
             <w:fldChar w:fldCharType="begin"/>
@@ -349,6 +351,7 @@
           <w:id w:val="-1031569629"/>
           <w:citation/>
         </w:sdtPr>
+        <w:sdtEndPr/>
         <w:sdtContent>
           <w:r>
             <w:rPr>
@@ -465,6 +468,7 @@
           <w:id w:val="-983300406"/>
           <w:citation/>
         </w:sdtPr>
+        <w:sdtEndPr/>
         <w:sdtContent>
           <w:r>
             <w:rPr>
@@ -1646,6 +1650,7 @@
           <w:id w:val="1619342221"/>
           <w:citation/>
         </w:sdtPr>
+        <w:sdtEndPr/>
         <w:sdtContent>
           <w:r>
             <w:fldChar w:fldCharType="begin"/>
@@ -1687,6 +1692,7 @@
           <w:id w:val="1111713639"/>
           <w:citation/>
         </w:sdtPr>
+        <w:sdtEndPr/>
         <w:sdtContent>
           <w:r>
             <w:fldChar w:fldCharType="begin"/>
@@ -1772,6 +1778,7 @@
           <w:id w:val="-942228637"/>
           <w:citation/>
         </w:sdtPr>
+        <w:sdtEndPr/>
         <w:sdtContent>
           <w:r>
             <w:fldChar w:fldCharType="begin"/>
@@ -1786,7 +1793,7 @@
             <w:rPr>
               <w:noProof/>
             </w:rPr>
-            <w:t>[6]</w:t>
+            <w:t>[7]</w:t>
           </w:r>
           <w:r>
             <w:fldChar w:fldCharType="end"/>
@@ -2142,6 +2149,7 @@
           <w:id w:val="2009020904"/>
           <w:citation/>
         </w:sdtPr>
+        <w:sdtEndPr/>
         <w:sdtContent>
           <w:r>
             <w:fldChar w:fldCharType="begin"/>
@@ -2156,7 +2164,7 @@
             <w:rPr>
               <w:noProof/>
             </w:rPr>
-            <w:t>[7]</w:t>
+            <w:t>[8]</w:t>
           </w:r>
           <w:r>
             <w:fldChar w:fldCharType="end"/>
@@ -2405,6 +2413,7 @@
           <w:id w:val="-1752422086"/>
           <w:citation/>
         </w:sdtPr>
+        <w:sdtEndPr/>
         <w:sdtContent>
           <w:r>
             <w:fldChar w:fldCharType="begin"/>
@@ -2419,7 +2428,7 @@
             <w:rPr>
               <w:noProof/>
             </w:rPr>
-            <w:t>[8]</w:t>
+            <w:t>[9]</w:t>
           </w:r>
           <w:r>
             <w:fldChar w:fldCharType="end"/>
@@ -2449,6 +2458,7 @@
           <w:id w:val="1007719409"/>
           <w:citation/>
         </w:sdtPr>
+        <w:sdtEndPr/>
         <w:sdtContent>
           <w:r>
             <w:fldChar w:fldCharType="begin"/>
@@ -2463,7 +2473,7 @@
             <w:rPr>
               <w:noProof/>
             </w:rPr>
-            <w:t>[9]</w:t>
+            <w:t>[10]</w:t>
           </w:r>
           <w:r>
             <w:fldChar w:fldCharType="end"/>
@@ -2484,6 +2494,7 @@
           <w:id w:val="-185292174"/>
           <w:citation/>
         </w:sdtPr>
+        <w:sdtEndPr/>
         <w:sdtContent>
           <w:r>
             <w:fldChar w:fldCharType="begin"/>
@@ -2498,7 +2509,7 @@
             <w:rPr>
               <w:noProof/>
             </w:rPr>
-            <w:t>[10]</w:t>
+            <w:t>[11]</w:t>
           </w:r>
           <w:r>
             <w:fldChar w:fldCharType="end"/>
@@ -2606,6 +2617,7 @@
           <w:id w:val="-1153751848"/>
           <w:citation/>
         </w:sdtPr>
+        <w:sdtEndPr/>
         <w:sdtContent>
           <w:r>
             <w:fldChar w:fldCharType="begin"/>
@@ -2620,7 +2632,7 @@
             <w:rPr>
               <w:noProof/>
             </w:rPr>
-            <w:t>[11]</w:t>
+            <w:t>[12]</w:t>
           </w:r>
           <w:r>
             <w:fldChar w:fldCharType="end"/>
@@ -2801,6 +2813,7 @@
           <w:id w:val="1214154957"/>
           <w:citation/>
         </w:sdtPr>
+        <w:sdtEndPr/>
         <w:sdtContent>
           <w:r>
             <w:fldChar w:fldCharType="begin"/>
@@ -2815,7 +2828,7 @@
             <w:rPr>
               <w:noProof/>
             </w:rPr>
-            <w:t>[8]</w:t>
+            <w:t>[9]</w:t>
           </w:r>
           <w:r>
             <w:fldChar w:fldCharType="end"/>
@@ -2867,6 +2880,7 @@
           <w:id w:val="-2086214032"/>
           <w:citation/>
         </w:sdtPr>
+        <w:sdtEndPr/>
         <w:sdtContent>
           <w:r>
             <w:fldChar w:fldCharType="begin"/>
@@ -2881,7 +2895,7 @@
             <w:rPr>
               <w:noProof/>
             </w:rPr>
-            <w:t>[12]</w:t>
+            <w:t>[13]</w:t>
           </w:r>
           <w:r>
             <w:fldChar w:fldCharType="end"/>
@@ -3329,14 +3343,27 @@
       <w:r>
         <w:t xml:space="preserve">Figure </w:t>
       </w:r>
-      <w:fldSimple w:instr=" SEQ Figure \* ARABIC ">
-        <w:r>
-          <w:rPr>
-            <w:noProof/>
-          </w:rPr>
-          <w:t>1</w:t>
-        </w:r>
-      </w:fldSimple>
+      <w:r>
+        <w:fldChar w:fldCharType="begin"/>
+      </w:r>
+      <w:r>
+        <w:instrText xml:space="preserve"> SEQ Figure \* ARABIC </w:instrText>
+      </w:r>
+      <w:r>
+        <w:fldChar w:fldCharType="separate"/>
+      </w:r>
+      <w:r>
+        <w:rPr>
+          <w:noProof/>
+        </w:rPr>
+        <w:t>1</w:t>
+      </w:r>
+      <w:r>
+        <w:rPr>
+          <w:noProof/>
+        </w:rPr>
+        <w:fldChar w:fldCharType="end"/>
+      </w:r>
       <w:r>
         <w:t xml:space="preserve"> - Example of Tabular Chromosome in RPM</w:t>
       </w:r>
@@ -3454,6 +3481,7 @@
           <w:id w:val="540251521"/>
           <w:citation/>
         </w:sdtPr>
+        <w:sdtEndPr/>
         <w:sdtContent>
           <w:r>
             <w:rPr>
@@ -3478,7 +3506,7 @@
               <w:rFonts w:eastAsiaTheme="minorEastAsia"/>
               <w:noProof/>
             </w:rPr>
-            <w:t>[13]</w:t>
+            <w:t>[14]</w:t>
           </w:r>
           <w:r>
             <w:rPr>
@@ -3542,6 +3570,7 @@
           <w:id w:val="228116813"/>
           <w:citation/>
         </w:sdtPr>
+        <w:sdtEndPr/>
         <w:sdtContent>
           <w:r>
             <w:fldChar w:fldCharType="begin"/>
@@ -3556,7 +3585,7 @@
             <w:rPr>
               <w:noProof/>
             </w:rPr>
-            <w:t>[14]</w:t>
+            <w:t>[15]</w:t>
           </w:r>
           <w:r>
             <w:fldChar w:fldCharType="end"/>
@@ -3586,6 +3615,7 @@
           <w:id w:val="143944222"/>
           <w:citation/>
         </w:sdtPr>
+        <w:sdtEndPr/>
         <w:sdtContent>
           <w:r>
             <w:fldChar w:fldCharType="begin"/>
@@ -3600,7 +3630,7 @@
             <w:rPr>
               <w:noProof/>
             </w:rPr>
-            <w:t>[14]</w:t>
+            <w:t>[15]</w:t>
           </w:r>
           <w:r>
             <w:fldChar w:fldCharType="end"/>
@@ -3638,6 +3668,7 @@
           <w:id w:val="-392582788"/>
           <w:citation/>
         </w:sdtPr>
+        <w:sdtEndPr/>
         <w:sdtContent>
           <w:r>
             <w:fldChar w:fldCharType="begin"/>
@@ -3652,7 +3683,7 @@
             <w:rPr>
               <w:noProof/>
             </w:rPr>
-            <w:t>[15]</w:t>
+            <w:t>[16]</w:t>
           </w:r>
           <w:r>
             <w:fldChar w:fldCharType="end"/>
@@ -3667,6 +3698,7 @@
           <w:id w:val="505323514"/>
           <w:citation/>
         </w:sdtPr>
+        <w:sdtEndPr/>
         <w:sdtContent>
           <w:r>
             <w:fldChar w:fldCharType="begin"/>
@@ -3681,7 +3713,7 @@
             <w:rPr>
               <w:noProof/>
             </w:rPr>
-            <w:t>[16]</w:t>
+            <w:t>[17]</w:t>
           </w:r>
           <w:r>
             <w:fldChar w:fldCharType="end"/>
@@ -3946,14 +3978,27 @@
       <w:r>
         <w:t xml:space="preserve">Figure </w:t>
       </w:r>
-      <w:fldSimple w:instr=" SEQ Figure \* ARABIC ">
-        <w:r>
-          <w:rPr>
-            <w:noProof/>
-          </w:rPr>
-          <w:t>2</w:t>
-        </w:r>
-      </w:fldSimple>
+      <w:r>
+        <w:fldChar w:fldCharType="begin"/>
+      </w:r>
+      <w:r>
+        <w:instrText xml:space="preserve"> SEQ Figure \* ARABIC </w:instrText>
+      </w:r>
+      <w:r>
+        <w:fldChar w:fldCharType="separate"/>
+      </w:r>
+      <w:r>
+        <w:rPr>
+          <w:noProof/>
+        </w:rPr>
+        <w:t>2</w:t>
+      </w:r>
+      <w:r>
+        <w:rPr>
+          <w:noProof/>
+        </w:rPr>
+        <w:fldChar w:fldCharType="end"/>
+      </w:r>
       <w:r>
         <w:t xml:space="preserve"> - Visualisation of Edge Crossover (d=3)</w:t>
       </w:r>
@@ -4074,14 +4119,27 @@
       <w:r>
         <w:t xml:space="preserve">Figure </w:t>
       </w:r>
-      <w:fldSimple w:instr=" SEQ Figure \* ARABIC ">
-        <w:r>
-          <w:rPr>
-            <w:noProof/>
-          </w:rPr>
-          <w:t>3</w:t>
-        </w:r>
-      </w:fldSimple>
+      <w:r>
+        <w:fldChar w:fldCharType="begin"/>
+      </w:r>
+      <w:r>
+        <w:instrText xml:space="preserve"> SEQ Figure \* ARABIC </w:instrText>
+      </w:r>
+      <w:r>
+        <w:fldChar w:fldCharType="separate"/>
+      </w:r>
+      <w:r>
+        <w:rPr>
+          <w:noProof/>
+        </w:rPr>
+        <w:t>3</w:t>
+      </w:r>
+      <w:r>
+        <w:rPr>
+          <w:noProof/>
+        </w:rPr>
+        <w:fldChar w:fldCharType="end"/>
+      </w:r>
       <w:r>
         <w:t xml:space="preserve"> - Visualisation of Insertion Mutation</w:t>
       </w:r>
@@ -4783,6 +4841,7 @@
           <w:id w:val="730886616"/>
           <w:citation/>
         </w:sdtPr>
+        <w:sdtEndPr/>
         <w:sdtContent>
           <w:r>
             <w:fldChar w:fldCharType="begin"/>
@@ -4916,6 +4975,7 @@
           <w:id w:val="496317050"/>
           <w:citation/>
         </w:sdtPr>
+        <w:sdtEndPr/>
         <w:sdtContent>
           <w:r>
             <w:fldChar w:fldCharType="begin"/>
@@ -5129,6 +5189,7 @@
           <w:id w:val="60069451"/>
           <w:citation/>
         </w:sdtPr>
+        <w:sdtEndPr/>
         <w:sdtContent>
           <w:r>
             <w:fldChar w:fldCharType="begin"/>
@@ -5258,6 +5319,7 @@
           <w:id w:val="-652371333"/>
           <w:citation/>
         </w:sdtPr>
+        <w:sdtEndPr/>
         <w:sdtContent>
           <w:r>
             <w:fldChar w:fldCharType="begin"/>
@@ -5295,31 +5357,13 @@
         <w:t xml:space="preserve"> of both papers and then </w:t>
       </w:r>
       <w:r>
-        <w:t xml:space="preserve">add my own comparison between </w:t>
-      </w:r>
-      <w:r>
-        <w:t>the</w:t>
-      </w:r>
-      <w:r>
-        <w:t xml:space="preserve"> </w:t>
-      </w:r>
-      <w:r>
-        <w:t>E</w:t>
-      </w:r>
-      <w:r>
-        <w:t>dge-</w:t>
-      </w:r>
-      <w:r>
-        <w:t>S</w:t>
-      </w:r>
-      <w:r>
-        <w:t xml:space="preserve">et </w:t>
-      </w:r>
-      <w:r>
-        <w:t>R</w:t>
-      </w:r>
-      <w:r>
-        <w:t xml:space="preserve">epresentation GA with the less associated </w:t>
+        <w:t xml:space="preserve">add my own comparison </w:t>
+      </w:r>
+      <w:r>
+        <w:t xml:space="preserve">to </w:t>
+      </w:r>
+      <w:r>
+        <w:t xml:space="preserve">the </w:t>
       </w:r>
       <w:r>
         <w:t>A</w:t>
@@ -5462,14 +5506,30 @@
       <w:r>
         <w:t xml:space="preserve">Figure </w:t>
       </w:r>
-      <w:fldSimple w:instr=" SEQ Figure \* ARABIC ">
-        <w:r>
-          <w:rPr>
-            <w:noProof/>
-          </w:rPr>
-          <w:t>4</w:t>
-        </w:r>
-      </w:fldSimple>
+      <w:r>
+        <w:fldChar w:fldCharType="begin"/>
+      </w:r>
+      <w:r>
+        <w:instrText xml:space="preserve"> SEQ Figure \</w:instrText>
+      </w:r>
+      <w:r>
+        <w:instrText xml:space="preserve">* ARABIC </w:instrText>
+      </w:r>
+      <w:r>
+        <w:fldChar w:fldCharType="separate"/>
+      </w:r>
+      <w:r>
+        <w:rPr>
+          <w:noProof/>
+        </w:rPr>
+        <w:t>4</w:t>
+      </w:r>
+      <w:r>
+        <w:rPr>
+          <w:noProof/>
+        </w:rPr>
+        <w:fldChar w:fldCharType="end"/>
+      </w:r>
       <w:r>
         <w:t xml:space="preserve"> - Comparison of MHC, SA and GA (all using RPM)</w:t>
       </w:r>
@@ -5575,14 +5635,27 @@
       <w:r>
         <w:t xml:space="preserve">Figure </w:t>
       </w:r>
-      <w:fldSimple w:instr=" SEQ Figure \* ARABIC ">
-        <w:r>
-          <w:rPr>
-            <w:noProof/>
-          </w:rPr>
-          <w:t>5</w:t>
-        </w:r>
-      </w:fldSimple>
+      <w:r>
+        <w:fldChar w:fldCharType="begin"/>
+      </w:r>
+      <w:r>
+        <w:instrText xml:space="preserve"> SEQ Figure \* ARABIC </w:instrText>
+      </w:r>
+      <w:r>
+        <w:fldChar w:fldCharType="separate"/>
+      </w:r>
+      <w:r>
+        <w:rPr>
+          <w:noProof/>
+        </w:rPr>
+        <w:t>5</w:t>
+      </w:r>
+      <w:r>
+        <w:rPr>
+          <w:noProof/>
+        </w:rPr>
+        <w:fldChar w:fldCharType="end"/>
+      </w:r>
       <w:r>
         <w:t xml:space="preserve"> - </w:t>
       </w:r>
@@ -5609,14 +5682,9 @@
       <w:pPr>
         <w:jc w:val="both"/>
       </w:pPr>
-      <w:proofErr w:type="spellStart"/>
       <w:r>
         <w:lastRenderedPageBreak/>
-        <w:t>Raidl</w:t>
-      </w:r>
-      <w:proofErr w:type="spellEnd"/>
-      <w:r>
-        <w:t xml:space="preserve"> presents </w:t>
+        <w:t xml:space="preserve">Raidl presents </w:t>
       </w:r>
       <w:r>
         <w:t>the</w:t>
@@ -5780,6 +5848,7 @@
           <w:id w:val="1207379604"/>
           <w:citation/>
         </w:sdtPr>
+        <w:sdtEndPr/>
         <w:sdtContent>
           <w:r>
             <w:rPr>
@@ -5852,10 +5921,7 @@
         <w:t>Krishnamoorthy</w:t>
       </w:r>
       <w:r>
-        <w:t>’s</w:t>
-      </w:r>
-      <w:r>
-        <w:t xml:space="preserve"> paper</w:t>
+        <w:t>’s paper</w:t>
       </w:r>
       <w:r>
         <w:t xml:space="preserve"> </w:t>
@@ -5871,6 +5937,7 @@
           <w:id w:val="1548868192"/>
           <w:citation/>
         </w:sdtPr>
+        <w:sdtEndPr/>
         <w:sdtContent>
           <w:r>
             <w:fldChar w:fldCharType="begin"/>
@@ -5913,16 +5980,7 @@
       </w:r>
       <w:proofErr w:type="spellEnd"/>
       <w:r>
-        <w:t xml:space="preserve"> </w:t>
-      </w:r>
-      <w:r>
-        <w:t>E</w:t>
-      </w:r>
-      <w:r>
-        <w:t>ncod</w:t>
-      </w:r>
-      <w:r>
-        <w:t>ing</w:t>
+        <w:t xml:space="preserve"> Encoding</w:t>
       </w:r>
       <w:r>
         <w:t xml:space="preserve"> (F-EA, P-EA)</w:t>
@@ -5954,11 +6012,6 @@
       <w:r>
         <w:t>algorithms.</w:t>
       </w:r>
-    </w:p>
-    <w:p>
-      <w:pPr>
-        <w:jc w:val="both"/>
-      </w:pPr>
     </w:p>
     <w:p>
       <w:pPr>
@@ -6021,14 +6074,27 @@
       <w:r>
         <w:t xml:space="preserve">Figure </w:t>
       </w:r>
-      <w:fldSimple w:instr=" SEQ Figure \* ARABIC ">
-        <w:r>
-          <w:rPr>
-            <w:noProof/>
-          </w:rPr>
-          <w:t>6</w:t>
-        </w:r>
-      </w:fldSimple>
+      <w:r>
+        <w:fldChar w:fldCharType="begin"/>
+      </w:r>
+      <w:r>
+        <w:instrText xml:space="preserve"> SEQ Figure \* ARABIC </w:instrText>
+      </w:r>
+      <w:r>
+        <w:fldChar w:fldCharType="separate"/>
+      </w:r>
+      <w:r>
+        <w:rPr>
+          <w:noProof/>
+        </w:rPr>
+        <w:t>6</w:t>
+      </w:r>
+      <w:r>
+        <w:rPr>
+          <w:noProof/>
+        </w:rPr>
+        <w:fldChar w:fldCharType="end"/>
+      </w:r>
       <w:r>
         <w:t xml:space="preserve"> - Average % quality gains over d-Primm on hard problem instances.</w:t>
       </w:r>
@@ -6117,370 +6183,546 @@
       <w:r>
         <w:t xml:space="preserve">Figure </w:t>
       </w:r>
+      <w:r>
+        <w:fldChar w:fldCharType="begin"/>
+      </w:r>
+      <w:r>
+        <w:instrText xml:space="preserve"> SEQ Figure \* ARABIC </w:instrText>
+      </w:r>
+      <w:r>
+        <w:fldChar w:fldCharType="separate"/>
+      </w:r>
+      <w:r>
+        <w:rPr>
+          <w:noProof/>
+        </w:rPr>
+        <w:t>7</w:t>
+      </w:r>
+      <w:r>
+        <w:rPr>
+          <w:noProof/>
+        </w:rPr>
+        <w:fldChar w:fldCharType="end"/>
+      </w:r>
+      <w:r>
+        <w:t xml:space="preserve"> - Average % quality gains over </w:t>
+      </w:r>
+      <w:r>
+        <w:t xml:space="preserve">d-Primm on </w:t>
+      </w:r>
+      <w:r>
+        <w:t>misleading problem instances.</w:t>
+      </w:r>
+    </w:p>
+    <w:p>
+      <w:pPr>
+        <w:jc w:val="both"/>
+        <w:rPr>
+          <w:color w:val="FF0000"/>
+        </w:rPr>
+      </w:pPr>
+      <w:r>
+        <w:t xml:space="preserve">From the above table it is clear </w:t>
+      </w:r>
+      <w:r>
+        <w:t xml:space="preserve">that </w:t>
+      </w:r>
+      <w:r>
+        <w:t xml:space="preserve">Edge-Set Representation (S-EA) has higher quality gains over d-Primm’s then the Randomised Primal Method (K-EA) </w:t>
+      </w:r>
+      <w:r>
+        <w:t>in the best and average case on every problem instance.</w:t>
+      </w:r>
+      <w:r>
+        <w:t xml:space="preserve"> </w:t>
+      </w:r>
+      <w:r>
+        <w:rPr>
+          <w:color w:val="ED7D31" w:themeColor="accent2"/>
+        </w:rPr>
+        <w:t xml:space="preserve">This is </w:t>
+      </w:r>
+      <w:r>
+        <w:rPr>
+          <w:color w:val="ED7D31" w:themeColor="accent2"/>
+        </w:rPr>
+        <w:t>not un</w:t>
+      </w:r>
+      <w:r>
+        <w:rPr>
+          <w:color w:val="ED7D31" w:themeColor="accent2"/>
+        </w:rPr>
+        <w:t>expected because</w:t>
+      </w:r>
+      <w:r>
+        <w:rPr>
+          <w:color w:val="ED7D31" w:themeColor="accent2"/>
+        </w:rPr>
+        <w:t xml:space="preserve"> RPM uses d-Primm to decode a chromosome into a new solution. This is computationally expensive because the complexity of d-Primm is O(|V|</w:t>
+      </w:r>
+      <w:r>
+        <w:rPr>
+          <w:color w:val="ED7D31" w:themeColor="accent2"/>
+          <w:vertAlign w:val="superscript"/>
+        </w:rPr>
+        <w:t>2</w:t>
+      </w:r>
+      <w:r>
+        <w:rPr>
+          <w:color w:val="ED7D31" w:themeColor="accent2"/>
+        </w:rPr>
+        <w:t xml:space="preserve">log|v|). In edge-set representation the process of creating and evaluating a new candidate solution is always achieved in O(|V|) </w:t>
+      </w:r>
+      <w:commentRangeStart w:id="1"/>
+      <w:r>
+        <w:rPr>
+          <w:color w:val="ED7D31" w:themeColor="accent2"/>
+        </w:rPr>
+        <w:t>time</w:t>
+      </w:r>
+      <w:commentRangeEnd w:id="1"/>
+      <w:r>
+        <w:rPr>
+          <w:rStyle w:val="CommentReference"/>
+          <w:color w:val="ED7D31" w:themeColor="accent2"/>
+        </w:rPr>
+        <w:commentReference w:id="1"/>
+      </w:r>
+      <w:r>
+        <w:rPr>
+          <w:color w:val="ED7D31" w:themeColor="accent2"/>
+        </w:rPr>
+        <w:t>.</w:t>
+      </w:r>
+    </w:p>
+    <w:p>
+      <w:pPr>
+        <w:pStyle w:val="Heading2"/>
+        <w:rPr>
+          <w:lang w:val="fr-FR"/>
+        </w:rPr>
+      </w:pPr>
+      <w:r>
+        <w:rPr>
+          <w:lang w:val="fr-FR"/>
+        </w:rPr>
+        <w:lastRenderedPageBreak/>
+        <w:t xml:space="preserve">Ant-Based vs </w:t>
+      </w:r>
+      <w:r>
+        <w:rPr>
+          <w:lang w:val="fr-FR"/>
+        </w:rPr>
+        <w:t>GA</w:t>
+      </w:r>
+    </w:p>
+    <w:p>
+      <w:pPr>
+        <w:jc w:val="both"/>
+        <w:rPr>
+          <w:rFonts w:eastAsiaTheme="minorEastAsia"/>
+        </w:rPr>
+      </w:pPr>
+      <w:r>
+        <w:rPr>
+          <w:lang w:val="fr-FR"/>
+        </w:rPr>
+        <w:t xml:space="preserve">Bui </w:t>
+      </w:r>
+      <w:r>
+        <w:rPr>
+          <w:i/>
+          <w:lang w:val="fr-FR"/>
+        </w:rPr>
+        <w:t>et al.</w:t>
+      </w:r>
+      <w:r>
+        <w:rPr>
+          <w:lang w:val="fr-FR"/>
+        </w:rPr>
+        <w:t xml:space="preserve"> </w:t>
+      </w:r>
+      <w:sdt>
+        <w:sdtPr>
+          <w:id w:val="319556231"/>
+          <w:citation/>
+        </w:sdtPr>
+        <w:sdtContent>
+          <w:r>
+            <w:fldChar w:fldCharType="begin"/>
+          </w:r>
+          <w:r>
+            <w:rPr>
+              <w:lang w:val="fr-FR"/>
+            </w:rPr>
+            <w:instrText xml:space="preserve"> CITATION Bui12 \l 2057 </w:instrText>
+          </w:r>
+          <w:r>
+            <w:fldChar w:fldCharType="separate"/>
+          </w:r>
+          <w:r>
+            <w:rPr>
+              <w:noProof/>
+            </w:rPr>
+            <w:t>[5]</w:t>
+          </w:r>
+          <w:r>
+            <w:fldChar w:fldCharType="end"/>
+          </w:r>
+        </w:sdtContent>
+      </w:sdt>
+      <w:r>
+        <w:t xml:space="preserve"> </w:t>
+      </w:r>
+      <w:r>
+        <w:t xml:space="preserve">use 153 graphs </w:t>
+      </w:r>
+      <w:r>
+        <w:t xml:space="preserve">belonging to seven different graph classes for their experiments. The graphs are extensively used in literature. For each graph there are four problem instances one for each degree constraint </w:t>
+      </w:r>
+      <m:oMath>
+        <m:r>
+          <w:rPr>
+            <w:rFonts w:ascii="Cambria Math" w:hAnsi="Cambria Math"/>
+          </w:rPr>
+          <m:t>d ∈{2,3,4,5}</m:t>
+        </m:r>
+      </m:oMath>
+      <w:r>
+        <w:rPr>
+          <w:rFonts w:eastAsiaTheme="minorEastAsia"/>
+        </w:rPr>
+        <w:t>, giving a total of 612 problem instances. AB-D</w:t>
+      </w:r>
+      <w:r>
+        <w:rPr>
+          <w:rFonts w:eastAsiaTheme="minorEastAsia"/>
+        </w:rPr>
+        <w:t>C</w:t>
+      </w:r>
+      <w:r>
+        <w:rPr>
+          <w:rFonts w:eastAsiaTheme="minorEastAsia"/>
+        </w:rPr>
+        <w:t>ST is run 50 times for each problem instance</w:t>
+      </w:r>
+      <w:r>
+        <w:rPr>
+          <w:rFonts w:eastAsiaTheme="minorEastAsia"/>
+        </w:rPr>
+        <w:t xml:space="preserve"> with the best of result from the 50 runs being used for comparison</w:t>
+      </w:r>
+      <w:r>
+        <w:rPr>
+          <w:rFonts w:eastAsiaTheme="minorEastAsia"/>
+        </w:rPr>
+        <w:t>.</w:t>
+      </w:r>
+      <w:r>
+        <w:rPr>
+          <w:rFonts w:eastAsiaTheme="minorEastAsia"/>
+        </w:rPr>
+        <w:t xml:space="preserve"> </w:t>
+      </w:r>
+      <w:r>
+        <w:t xml:space="preserve"> </w:t>
+      </w:r>
+      <w:r>
+        <w:t xml:space="preserve">For each instance they compare the </w:t>
+      </w:r>
+      <w:r>
+        <w:t>best known</w:t>
+      </w:r>
+      <w:r>
+        <w:t xml:space="preserve"> solution in literature </w:t>
+      </w:r>
+      <w:r>
+        <w:t>to</w:t>
+      </w:r>
+      <w:r>
+        <w:t xml:space="preserve"> the best solution AB-DCST can find.</w:t>
+      </w:r>
+    </w:p>
+    <w:p>
+      <w:pPr>
+        <w:keepNext/>
+        <w:jc w:val="center"/>
+      </w:pPr>
+      <w:r>
+        <w:rPr>
+          <w:noProof/>
+        </w:rPr>
+        <w:drawing>
+          <wp:inline distT="0" distB="0" distL="0" distR="0" wp14:anchorId="08FF44EF" wp14:editId="45A70A47">
+            <wp:extent cx="5402141" cy="4124325"/>
+            <wp:effectExtent l="0" t="0" r="8255" b="0"/>
+            <wp:docPr id="11" name="Picture 11"/>
+            <wp:cNvGraphicFramePr>
+              <a:graphicFrameLocks xmlns:a="http://schemas.openxmlformats.org/drawingml/2006/main" noChangeAspect="1"/>
+            </wp:cNvGraphicFramePr>
+            <a:graphic xmlns:a="http://schemas.openxmlformats.org/drawingml/2006/main">
+              <a:graphicData uri="http://schemas.openxmlformats.org/drawingml/2006/picture">
+                <pic:pic xmlns:pic="http://schemas.openxmlformats.org/drawingml/2006/picture">
+                  <pic:nvPicPr>
+                    <pic:cNvPr id="11" name="AB_DCST_summary.PNG"/>
+                    <pic:cNvPicPr/>
+                  </pic:nvPicPr>
+                  <pic:blipFill>
+                    <a:blip r:embed="rId19">
+                      <a:extLst>
+                        <a:ext uri="{28A0092B-C50C-407E-A947-70E740481C1C}">
+                          <a14:useLocalDpi xmlns:a14="http://schemas.microsoft.com/office/drawing/2010/main" val="0"/>
+                        </a:ext>
+                      </a:extLst>
+                    </a:blip>
+                    <a:stretch>
+                      <a:fillRect/>
+                    </a:stretch>
+                  </pic:blipFill>
+                  <pic:spPr>
+                    <a:xfrm>
+                      <a:off x="0" y="0"/>
+                      <a:ext cx="5410759" cy="4130905"/>
+                    </a:xfrm>
+                    <a:prstGeom prst="rect">
+                      <a:avLst/>
+                    </a:prstGeom>
+                  </pic:spPr>
+                </pic:pic>
+              </a:graphicData>
+            </a:graphic>
+          </wp:inline>
+        </w:drawing>
+      </w:r>
+    </w:p>
+    <w:p>
+      <w:pPr>
+        <w:pStyle w:val="Caption"/>
+        <w:jc w:val="center"/>
+      </w:pPr>
+      <w:r>
+        <w:t xml:space="preserve">Figure </w:t>
+      </w:r>
       <w:fldSimple w:instr=" SEQ Figure \* ARABIC ">
         <w:r>
           <w:rPr>
             <w:noProof/>
           </w:rPr>
-          <w:t>7</w:t>
+          <w:t>8</w:t>
         </w:r>
       </w:fldSimple>
       <w:r>
-        <w:t xml:space="preserve"> - Average % quality gains over </w:t>
-      </w:r>
-      <w:r>
-        <w:t xml:space="preserve">d-Primm on </w:t>
-      </w:r>
-      <w:r>
-        <w:t>misleading problem instances.</w:t>
+        <w:t xml:space="preserve"> - Summary of AB-DCST performance (% better or worse) on problem instances.</w:t>
       </w:r>
     </w:p>
     <w:p>
       <w:pPr>
         <w:jc w:val="both"/>
+      </w:pPr>
+      <w:r>
+        <w:t xml:space="preserve">There are 48 M-graph instances on this diagram, 36 of which have no previous results. </w:t>
+      </w:r>
+      <w:r>
+        <w:t xml:space="preserve">The </w:t>
+      </w:r>
+      <w:r>
+        <w:t xml:space="preserve">other </w:t>
+      </w:r>
+      <w:r>
+        <w:t>12 M-graph instances (</w:t>
+      </w:r>
+      <w:r>
+        <w:t xml:space="preserve">degree </w:t>
+      </w:r>
+      <m:oMath>
+        <m:r>
+          <w:rPr>
+            <w:rFonts w:ascii="Cambria Math" w:hAnsi="Cambria Math"/>
+          </w:rPr>
+          <m:t>d=5</m:t>
+        </m:r>
+      </m:oMath>
+      <w:r>
+        <w:rPr>
+          <w:rFonts w:eastAsiaTheme="minorEastAsia"/>
+        </w:rPr>
+        <w:t xml:space="preserve">) </w:t>
+      </w:r>
+      <w:r>
+        <w:t>on the</w:t>
+      </w:r>
+      <w:r>
+        <w:t xml:space="preserve"> </w:t>
+      </w:r>
+      <w:r>
+        <w:t xml:space="preserve">diagram are the same problem instances as mentioned previously. The 9 M-graphs generated by Knowles and Corne along with the 3 larger M-graphs generated by Raidl. </w:t>
+      </w:r>
+      <w:r>
+        <w:t>There are optimal solutions known for 9 of these 12 instances as presented by Knowles and Corne. AB-DCST found these 9 optimal solutions. For the three remaining instances AB-DCST did not find the best known results for two (worse by 0.05% &amp; 0.24%) and found a better solution for the other (better by 0.02%).</w:t>
+      </w:r>
+    </w:p>
+    <w:p>
+      <w:pPr>
+        <w:keepNext/>
+        <w:jc w:val="center"/>
+      </w:pPr>
+      <w:r>
+        <w:rPr>
+          <w:noProof/>
+        </w:rPr>
+        <w:drawing>
+          <wp:inline distT="0" distB="0" distL="0" distR="0" wp14:anchorId="00111546" wp14:editId="3553D263">
+            <wp:extent cx="2865756" cy="1419225"/>
+            <wp:effectExtent l="0" t="0" r="0" b="9525"/>
+            <wp:docPr id="16" name="Picture 16"/>
+            <wp:cNvGraphicFramePr>
+              <a:graphicFrameLocks xmlns:a="http://schemas.openxmlformats.org/drawingml/2006/main" noChangeAspect="1"/>
+            </wp:cNvGraphicFramePr>
+            <a:graphic xmlns:a="http://schemas.openxmlformats.org/drawingml/2006/main">
+              <a:graphicData uri="http://schemas.openxmlformats.org/drawingml/2006/picture">
+                <pic:pic xmlns:pic="http://schemas.openxmlformats.org/drawingml/2006/picture">
+                  <pic:nvPicPr>
+                    <pic:cNvPr id="1" name=""/>
+                    <pic:cNvPicPr/>
+                  </pic:nvPicPr>
+                  <pic:blipFill rotWithShape="1">
+                    <a:blip r:embed="rId20"/>
+                    <a:srcRect t="4840" b="41743"/>
+                    <a:stretch/>
+                  </pic:blipFill>
+                  <pic:spPr bwMode="auto">
+                    <a:xfrm>
+                      <a:off x="0" y="0"/>
+                      <a:ext cx="2873314" cy="1422968"/>
+                    </a:xfrm>
+                    <a:prstGeom prst="rect">
+                      <a:avLst/>
+                    </a:prstGeom>
+                    <a:ln>
+                      <a:noFill/>
+                    </a:ln>
+                    <a:extLst>
+                      <a:ext uri="{53640926-AAD7-44D8-BBD7-CCE9431645EC}">
+                        <a14:shadowObscured xmlns:a14="http://schemas.microsoft.com/office/drawing/2010/main"/>
+                      </a:ext>
+                    </a:extLst>
+                  </pic:spPr>
+                </pic:pic>
+              </a:graphicData>
+            </a:graphic>
+          </wp:inline>
+        </w:drawing>
+      </w:r>
+    </w:p>
+    <w:p>
+      <w:pPr>
+        <w:pStyle w:val="Caption"/>
+        <w:jc w:val="center"/>
+      </w:pPr>
+      <w:r>
+        <w:t xml:space="preserve">Figure </w:t>
+      </w:r>
+      <w:fldSimple w:instr=" SEQ Figure \* ARABIC ">
+        <w:r>
+          <w:rPr>
+            <w:noProof/>
+          </w:rPr>
+          <w:t>9</w:t>
+        </w:r>
+      </w:fldSimple>
+      <w:r>
+        <w:t xml:space="preserve"> - Results for 3 large M-graphs</w:t>
+      </w:r>
+      <w:r>
+        <w:t xml:space="preserve"> (m400n1, m500n1, m300n1)</w:t>
+      </w:r>
+    </w:p>
+    <w:p>
+      <w:pPr>
         <w:rPr>
           <w:color w:val="FF0000"/>
         </w:rPr>
       </w:pPr>
-      <w:r>
-        <w:t xml:space="preserve">From the above table it is clear </w:t>
-      </w:r>
-      <w:r>
-        <w:t xml:space="preserve">that </w:t>
-      </w:r>
-      <w:r>
-        <w:t xml:space="preserve">Edge-Set Representation (S-EA) has higher quality gains over d-Primm’s then the Randomised Primal Method (K-EA) </w:t>
-      </w:r>
-      <w:r>
-        <w:t>in the best and average case on every problem instance.</w:t>
-      </w:r>
-      <w:r>
-        <w:t xml:space="preserve"> </w:t>
-      </w:r>
-      <w:r>
-        <w:t xml:space="preserve">This is </w:t>
-      </w:r>
-      <w:r>
-        <w:t>not un</w:t>
-      </w:r>
-      <w:r>
-        <w:t>expected because</w:t>
-      </w:r>
-      <w:r>
-        <w:t xml:space="preserve"> </w:t>
-      </w:r>
-      <w:r>
-        <w:t>RPM uses</w:t>
-      </w:r>
-      <w:r>
-        <w:t xml:space="preserve"> d-Primm to decode </w:t>
-      </w:r>
-      <w:r>
-        <w:t>a</w:t>
-      </w:r>
-      <w:r>
-        <w:t xml:space="preserve"> chromosome into a new solution</w:t>
-      </w:r>
-      <w:r>
-        <w:t>.</w:t>
-      </w:r>
-      <w:r>
-        <w:t xml:space="preserve"> </w:t>
-      </w:r>
-      <w:r>
-        <w:t xml:space="preserve">This </w:t>
-      </w:r>
-      <w:r>
-        <w:t>is computationally expensive</w:t>
-      </w:r>
-      <w:r>
-        <w:t xml:space="preserve"> because</w:t>
-      </w:r>
-      <w:r>
-        <w:t xml:space="preserve"> the complexity of d-Primm is O(|V|</w:t>
-      </w:r>
-      <w:r>
-        <w:rPr>
-          <w:vertAlign w:val="superscript"/>
-        </w:rPr>
-        <w:t>2</w:t>
-      </w:r>
-      <w:r>
-        <w:t xml:space="preserve">log|v|). In edge-set representation the process of creating and evaluating a new candidate </w:t>
-      </w:r>
-      <w:bookmarkStart w:id="1" w:name="_GoBack"/>
-      <w:bookmarkEnd w:id="1"/>
-      <w:r>
-        <w:t xml:space="preserve">solution </w:t>
-      </w:r>
-      <w:r>
-        <w:t>is</w:t>
-      </w:r>
-      <w:r>
-        <w:t xml:space="preserve"> always achieved in O(|V|) </w:t>
-      </w:r>
-      <w:commentRangeStart w:id="2"/>
-      <w:r>
-        <w:t>time</w:t>
-      </w:r>
-      <w:commentRangeEnd w:id="2"/>
-      <w:r>
-        <w:rPr>
-          <w:rStyle w:val="CommentReference"/>
-        </w:rPr>
-        <w:commentReference w:id="2"/>
-      </w:r>
-      <w:r>
-        <w:t>.</w:t>
-      </w:r>
+      <w:proofErr w:type="spellStart"/>
+      <w:r>
+        <w:rPr>
+          <w:color w:val="FF0000"/>
+        </w:rPr>
+        <w:lastRenderedPageBreak/>
+        <w:t>Definetly</w:t>
+      </w:r>
+      <w:proofErr w:type="spellEnd"/>
+      <w:r>
+        <w:rPr>
+          <w:color w:val="FF0000"/>
+        </w:rPr>
+        <w:t xml:space="preserve"> better on m300 but is it worse? Not if the other 2 </w:t>
+      </w:r>
+      <w:proofErr w:type="spellStart"/>
+      <w:r>
+        <w:rPr>
+          <w:color w:val="FF0000"/>
+        </w:rPr>
+        <w:t>mgrpahs</w:t>
+      </w:r>
+      <w:proofErr w:type="spellEnd"/>
+      <w:r>
+        <w:rPr>
+          <w:color w:val="FF0000"/>
+        </w:rPr>
+        <w:t xml:space="preserve"> are not edge-set solution</w:t>
+      </w:r>
+    </w:p>
+    <w:p>
+      <w:pPr>
+        <w:rPr>
+          <w:color w:val="FF0000"/>
+        </w:rPr>
+      </w:pPr>
+      <w:r>
+        <w:rPr>
+          <w:color w:val="FF0000"/>
+        </w:rPr>
+        <w:t xml:space="preserve">Compare SHRD. Maybe random </w:t>
+      </w:r>
+      <w:proofErr w:type="spellStart"/>
+      <w:r>
+        <w:rPr>
+          <w:color w:val="FF0000"/>
+        </w:rPr>
+        <w:t>grapsh</w:t>
+      </w:r>
+      <w:proofErr w:type="spellEnd"/>
+    </w:p>
+    <w:p>
+      <w:pPr>
+        <w:rPr>
+          <w:color w:val="FF0000"/>
+        </w:rPr>
+      </w:pPr>
+      <w:r>
+        <w:rPr>
+          <w:color w:val="FF0000"/>
+        </w:rPr>
+        <w:t>NEED TO ADD IN FIGURE REFS</w:t>
+      </w:r>
+      <w:bookmarkStart w:id="2" w:name="_GoBack"/>
+      <w:bookmarkEnd w:id="2"/>
+    </w:p>
+    <w:p>
+      <w:pPr>
+        <w:jc w:val="center"/>
+      </w:pPr>
     </w:p>
     <w:p>
       <w:pPr>
         <w:jc w:val="both"/>
       </w:pPr>
-      <w:r>
-        <w:lastRenderedPageBreak/>
-        <w:t xml:space="preserve"> </w:t>
-      </w:r>
     </w:p>
     <w:p>
       <w:pPr>
         <w:jc w:val="both"/>
       </w:pPr>
-      <w:proofErr w:type="spellStart"/>
-      <w:r>
-        <w:rPr>
-          <w:color w:val="FF0000"/>
-        </w:rPr>
-        <w:t>Raidl</w:t>
-      </w:r>
-      <w:proofErr w:type="spellEnd"/>
-      <w:r>
-        <w:rPr>
-          <w:color w:val="FF0000"/>
-        </w:rPr>
-        <w:t xml:space="preserve"> compares </w:t>
-      </w:r>
-      <w:proofErr w:type="spellStart"/>
-      <w:r>
-        <w:rPr>
-          <w:color w:val="FF0000"/>
-        </w:rPr>
-        <w:t>algoritms</w:t>
-      </w:r>
-      <w:proofErr w:type="spellEnd"/>
-      <w:r>
-        <w:rPr>
-          <w:color w:val="FF0000"/>
-        </w:rPr>
-        <w:t xml:space="preserve"> </w:t>
-      </w:r>
-      <w:r>
-        <w:rPr>
-          <w:color w:val="FF0000"/>
-        </w:rPr>
-        <w:t xml:space="preserve">using </w:t>
-      </w:r>
-      <w:proofErr w:type="spellStart"/>
-      <w:r>
-        <w:rPr>
-          <w:color w:val="FF0000"/>
-        </w:rPr>
-        <w:t>gaisn</w:t>
-      </w:r>
-      <w:proofErr w:type="spellEnd"/>
-      <w:r>
-        <w:rPr>
-          <w:color w:val="FF0000"/>
-        </w:rPr>
-        <w:t xml:space="preserve"> over d-</w:t>
-      </w:r>
-      <w:proofErr w:type="spellStart"/>
-      <w:r>
-        <w:rPr>
-          <w:color w:val="FF0000"/>
-        </w:rPr>
-        <w:t>primms</w:t>
-      </w:r>
-      <w:proofErr w:type="spellEnd"/>
-      <w:r>
-        <w:rPr>
-          <w:color w:val="FF0000"/>
-        </w:rPr>
-        <w:t xml:space="preserve"> </w:t>
-      </w:r>
-      <w:proofErr w:type="spellStart"/>
-      <w:r>
-        <w:rPr>
-          <w:color w:val="FF0000"/>
-        </w:rPr>
-        <w:t>where as</w:t>
-      </w:r>
-      <w:proofErr w:type="spellEnd"/>
-      <w:r>
-        <w:rPr>
-          <w:color w:val="FF0000"/>
-        </w:rPr>
-        <w:t xml:space="preserve"> Knowles </w:t>
-      </w:r>
-      <w:proofErr w:type="spellStart"/>
-      <w:r>
-        <w:rPr>
-          <w:color w:val="FF0000"/>
-        </w:rPr>
-        <w:t>amnd</w:t>
-      </w:r>
-      <w:proofErr w:type="spellEnd"/>
-      <w:r>
-        <w:rPr>
-          <w:color w:val="FF0000"/>
-        </w:rPr>
-        <w:t xml:space="preserve"> </w:t>
-      </w:r>
-      <w:proofErr w:type="spellStart"/>
-      <w:r>
-        <w:rPr>
-          <w:color w:val="FF0000"/>
-        </w:rPr>
-        <w:t>corne</w:t>
-      </w:r>
-      <w:proofErr w:type="spellEnd"/>
-      <w:r>
-        <w:rPr>
-          <w:color w:val="FF0000"/>
-        </w:rPr>
-        <w:t xml:space="preserve"> compare </w:t>
-      </w:r>
-      <w:proofErr w:type="spellStart"/>
-      <w:r>
-        <w:rPr>
-          <w:color w:val="FF0000"/>
-        </w:rPr>
-        <w:t>alogorutms</w:t>
-      </w:r>
-      <w:proofErr w:type="spellEnd"/>
-      <w:r>
-        <w:rPr>
-          <w:color w:val="FF0000"/>
-        </w:rPr>
-        <w:t xml:space="preserve"> using </w:t>
-      </w:r>
-      <w:r>
-        <w:rPr>
-          <w:color w:val="FF0000"/>
-        </w:rPr>
-        <w:t>how close the algorithms’ best solutions are to the actual graph MST</w:t>
-      </w:r>
-    </w:p>
-    <w:p>
-      <w:pPr>
-        <w:pStyle w:val="Heading2"/>
-      </w:pPr>
-      <w:r>
-        <w:t>Ant-Based vs Edge-Set Representation</w:t>
-      </w:r>
-    </w:p>
-    <w:p>
-      <w:pPr>
-        <w:pStyle w:val="ListParagraph"/>
-        <w:numPr>
-          <w:ilvl w:val="0"/>
-          <w:numId w:val="5"/>
-        </w:numPr>
-        <w:rPr>
-          <w:color w:val="FF0000"/>
-        </w:rPr>
-      </w:pPr>
-      <w:r>
-        <w:rPr>
-          <w:color w:val="FF0000"/>
-        </w:rPr>
-        <w:t xml:space="preserve">Summarise the comparisons done by the genetic </w:t>
-      </w:r>
-      <w:r>
-        <w:rPr>
-          <w:color w:val="FF0000"/>
-        </w:rPr>
-        <w:t>algorithms</w:t>
-      </w:r>
-      <w:r>
-        <w:rPr>
-          <w:color w:val="FF0000"/>
-        </w:rPr>
-        <w:t xml:space="preserve"> people (chain of solution encoding improvement)</w:t>
-      </w:r>
-    </w:p>
-    <w:p>
-      <w:pPr>
-        <w:pStyle w:val="ListParagraph"/>
-        <w:numPr>
-          <w:ilvl w:val="0"/>
-          <w:numId w:val="5"/>
-        </w:numPr>
-        <w:rPr>
-          <w:color w:val="FF0000"/>
-        </w:rPr>
-      </w:pPr>
-      <w:r>
-        <w:rPr>
-          <w:color w:val="FF0000"/>
-        </w:rPr>
-        <w:t>Add my own comparison between ant colony and the best GA</w:t>
-      </w:r>
-    </w:p>
-    <w:p>
-      <w:pPr>
-        <w:pStyle w:val="ListParagraph"/>
-        <w:numPr>
-          <w:ilvl w:val="0"/>
-          <w:numId w:val="5"/>
-        </w:numPr>
-        <w:rPr>
-          <w:color w:val="FF0000"/>
-        </w:rPr>
-      </w:pPr>
-      <w:r>
-        <w:rPr>
-          <w:color w:val="FF0000"/>
-        </w:rPr>
-        <w:t xml:space="preserve">NOTE might need to read different techniques for generating random graphs in RPM because </w:t>
-      </w:r>
-      <w:proofErr w:type="spellStart"/>
-      <w:r>
-        <w:rPr>
-          <w:color w:val="FF0000"/>
-        </w:rPr>
-        <w:t>its</w:t>
-      </w:r>
-      <w:proofErr w:type="spellEnd"/>
-      <w:r>
-        <w:rPr>
-          <w:color w:val="FF0000"/>
-        </w:rPr>
-        <w:t xml:space="preserve"> used in edge-set </w:t>
-      </w:r>
-      <w:proofErr w:type="spellStart"/>
-      <w:r>
-        <w:rPr>
-          <w:color w:val="FF0000"/>
-        </w:rPr>
-        <w:t>aswell</w:t>
-      </w:r>
-      <w:proofErr w:type="spellEnd"/>
-      <w:r>
-        <w:rPr>
-          <w:color w:val="FF0000"/>
-        </w:rPr>
-        <w:t xml:space="preserve"> I think to generate test </w:t>
-      </w:r>
-      <w:proofErr w:type="spellStart"/>
-      <w:r>
-        <w:rPr>
-          <w:color w:val="FF0000"/>
-        </w:rPr>
-        <w:t>insatcnes</w:t>
-      </w:r>
-      <w:proofErr w:type="spellEnd"/>
     </w:p>
     <w:sdt>
       <w:sdtPr>
@@ -6496,6 +6738,7 @@
           <w:docPartUnique/>
         </w:docPartObj>
       </w:sdtPr>
+      <w:sdtEndPr/>
       <w:sdtContent>
         <w:p>
           <w:pPr>
@@ -6510,6 +6753,7 @@
             <w:id w:val="-573587230"/>
             <w:bibliography/>
           </w:sdtPr>
+          <w:sdtEndPr/>
           <w:sdtContent>
             <w:p>
               <w:pPr>
@@ -6545,7 +6789,7 @@
               </w:tblGrid>
               <w:tr>
                 <w:trPr>
-                  <w:divId w:val="1666083868"/>
+                  <w:divId w:val="734859052"/>
                   <w:tblCellSpacing w:w="15" w:type="dxa"/>
                 </w:trPr>
                 <w:tc>
@@ -6607,7 +6851,7 @@
               </w:tr>
               <w:tr>
                 <w:trPr>
-                  <w:divId w:val="1666083868"/>
+                  <w:divId w:val="734859052"/>
                   <w:tblCellSpacing w:w="15" w:type="dxa"/>
                 </w:trPr>
                 <w:tc>
@@ -6667,7 +6911,7 @@
               </w:tr>
               <w:tr>
                 <w:trPr>
-                  <w:divId w:val="1666083868"/>
+                  <w:divId w:val="734859052"/>
                   <w:tblCellSpacing w:w="15" w:type="dxa"/>
                 </w:trPr>
                 <w:tc>
@@ -6713,7 +6957,7 @@
               </w:tr>
               <w:tr>
                 <w:trPr>
-                  <w:divId w:val="1666083868"/>
+                  <w:divId w:val="734859052"/>
                   <w:tblCellSpacing w:w="15" w:type="dxa"/>
                 </w:trPr>
                 <w:tc>
@@ -6773,7 +7017,7 @@
               </w:tr>
               <w:tr>
                 <w:trPr>
-                  <w:divId w:val="1666083868"/>
+                  <w:divId w:val="734859052"/>
                   <w:tblCellSpacing w:w="15" w:type="dxa"/>
                 </w:trPr>
                 <w:tc>
@@ -6833,7 +7077,7 @@
               </w:tr>
               <w:tr>
                 <w:trPr>
-                  <w:divId w:val="1666083868"/>
+                  <w:divId w:val="734859052"/>
                   <w:tblCellSpacing w:w="15" w:type="dxa"/>
                 </w:trPr>
                 <w:tc>
@@ -6872,7 +7116,7 @@
                       <w:rPr>
                         <w:noProof/>
                       </w:rPr>
-                      <w:t xml:space="preserve">T. N. Bui and C. M. Zrncic, “An Ant-Bsed Algorithm for Finding Degree-Constrained Minimum Spanning Tree,” </w:t>
+                      <w:t xml:space="preserve">M. Dorigo and G. D. Caro, “ Ant colony optimization: a new meta-heuristic,” in </w:t>
                     </w:r>
                     <w:r>
                       <w:rPr>
@@ -6880,20 +7124,20 @@
                         <w:iCs/>
                         <w:noProof/>
                       </w:rPr>
-                      <w:t xml:space="preserve">Proceedings of the 8th annual conference on Genetic and evolutionary computation, </w:t>
+                      <w:t>In Proceedings of the 1999 congress on evolutionary computation-CEC99</w:t>
                     </w:r>
                     <w:r>
                       <w:rPr>
                         <w:noProof/>
                       </w:rPr>
-                      <w:t xml:space="preserve">pp. 11-18, 2006. </w:t>
+                      <w:t xml:space="preserve">, Chicago, 1999. </w:t>
                     </w:r>
                   </w:p>
                 </w:tc>
               </w:tr>
               <w:tr>
                 <w:trPr>
-                  <w:divId w:val="1666083868"/>
+                  <w:divId w:val="734859052"/>
                   <w:tblCellSpacing w:w="15" w:type="dxa"/>
                 </w:trPr>
                 <w:tc>
@@ -6932,14 +7176,28 @@
                       <w:rPr>
                         <w:noProof/>
                       </w:rPr>
-                      <w:t xml:space="preserve">T. H. Cormen, C. E. Leiserson, Rivest, R. L and C. Stein, Introduction to Algorithms, 2nd ed., Cambridge, MA: MIT Press, 2001. </w:t>
+                      <w:t xml:space="preserve">T. N. Bui and C. M. Zrncic, “An Ant-Bsed Algorithm for Finding Degree-Constrained Minimum Spanning Tree,” </w:t>
+                    </w:r>
+                    <w:r>
+                      <w:rPr>
+                        <w:i/>
+                        <w:iCs/>
+                        <w:noProof/>
+                      </w:rPr>
+                      <w:t xml:space="preserve">Proceedings of the 8th annual conference on Genetic and evolutionary computation, </w:t>
+                    </w:r>
+                    <w:r>
+                      <w:rPr>
+                        <w:noProof/>
+                      </w:rPr>
+                      <w:t xml:space="preserve">pp. 11-18, 2006. </w:t>
                     </w:r>
                   </w:p>
                 </w:tc>
               </w:tr>
               <w:tr>
                 <w:trPr>
-                  <w:divId w:val="1666083868"/>
+                  <w:divId w:val="734859052"/>
                   <w:tblCellSpacing w:w="15" w:type="dxa"/>
                 </w:trPr>
                 <w:tc>
@@ -6978,28 +7236,14 @@
                       <w:rPr>
                         <w:noProof/>
                       </w:rPr>
-                      <w:t xml:space="preserve">G. Zhou and M. Gen, “A Note on Genetic Algorithms for Degree-Constrained Spanning Tree Problems,” </w:t>
-                    </w:r>
-                    <w:r>
-                      <w:rPr>
-                        <w:i/>
-                        <w:iCs/>
-                        <w:noProof/>
-                      </w:rPr>
-                      <w:t xml:space="preserve">Networks, </w:t>
-                    </w:r>
-                    <w:r>
-                      <w:rPr>
-                        <w:noProof/>
-                      </w:rPr>
-                      <w:t xml:space="preserve">vol. 30, no. 2, pp. 91-95, 1997. </w:t>
+                      <w:t xml:space="preserve">T. H. Cormen, C. E. Leiserson, Rivest, R. L and C. Stein, Introduction to Algorithms, 2nd ed., Cambridge, MA: MIT Press, 2001. </w:t>
                     </w:r>
                   </w:p>
                 </w:tc>
               </w:tr>
               <w:tr>
                 <w:trPr>
-                  <w:divId w:val="1666083868"/>
+                  <w:divId w:val="734859052"/>
                   <w:tblCellSpacing w:w="15" w:type="dxa"/>
                 </w:trPr>
                 <w:tc>
@@ -7038,7 +7282,7 @@
                       <w:rPr>
                         <w:noProof/>
                       </w:rPr>
-                      <w:t xml:space="preserve">H.-G. Beyer and H.-P. Schwefel, “Evolution strategiesc A comprehensive introduction.,” </w:t>
+                      <w:t xml:space="preserve">G. Zhou and M. Gen, “A Note on Genetic Algorithms for Degree-Constrained Spanning Tree Problems,” </w:t>
                     </w:r>
                     <w:r>
                       <w:rPr>
@@ -7046,20 +7290,20 @@
                         <w:iCs/>
                         <w:noProof/>
                       </w:rPr>
-                      <w:t xml:space="preserve">Natural Computing, </w:t>
+                      <w:t xml:space="preserve">Networks, </w:t>
                     </w:r>
                     <w:r>
                       <w:rPr>
                         <w:noProof/>
                       </w:rPr>
-                      <w:t xml:space="preserve">vol. 1, no. 1, pp. 3-52, 2002. </w:t>
+                      <w:t xml:space="preserve">vol. 30, no. 2, pp. 91-95, 1997. </w:t>
                     </w:r>
                   </w:p>
                 </w:tc>
               </w:tr>
               <w:tr>
                 <w:trPr>
-                  <w:divId w:val="1666083868"/>
+                  <w:divId w:val="734859052"/>
                   <w:tblCellSpacing w:w="15" w:type="dxa"/>
                 </w:trPr>
                 <w:tc>
@@ -7098,7 +7342,7 @@
                       <w:rPr>
                         <w:noProof/>
                       </w:rPr>
-                      <w:t xml:space="preserve">J. W. Moon, “Counting Labelled Trees,” in </w:t>
+                      <w:t xml:space="preserve">H.-G. Beyer and H.-P. Schwefel, “Evolution strategiesc A comprehensive introduction.,” </w:t>
                     </w:r>
                     <w:r>
                       <w:rPr>
@@ -7106,20 +7350,20 @@
                         <w:iCs/>
                         <w:noProof/>
                       </w:rPr>
-                      <w:t>Associating sequences with trees</w:t>
+                      <w:t xml:space="preserve">Natural Computing, </w:t>
                     </w:r>
                     <w:r>
                       <w:rPr>
                         <w:noProof/>
                       </w:rPr>
-                      <w:t>, London, William Clowes and Sons, Limited,, 1970, pp. 4-8.</w:t>
+                      <w:t xml:space="preserve">vol. 1, no. 1, pp. 3-52, 2002. </w:t>
                     </w:r>
                   </w:p>
                 </w:tc>
               </w:tr>
               <w:tr>
                 <w:trPr>
-                  <w:divId w:val="1666083868"/>
+                  <w:divId w:val="734859052"/>
                   <w:tblCellSpacing w:w="15" w:type="dxa"/>
                 </w:trPr>
                 <w:tc>
@@ -7158,7 +7402,7 @@
                       <w:rPr>
                         <w:noProof/>
                       </w:rPr>
-                      <w:t xml:space="preserve">J. Knowles and C. D, “A New Evolutionary Approach to the Degree-Constrained Minimum Spanning Tree Problem,” </w:t>
+                      <w:t xml:space="preserve">J. W. Moon, “Counting Labelled Trees,” in </w:t>
                     </w:r>
                     <w:r>
                       <w:rPr>
@@ -7166,20 +7410,20 @@
                         <w:iCs/>
                         <w:noProof/>
                       </w:rPr>
-                      <w:t xml:space="preserve">IEEE Transactions On Evolutionary Computation, </w:t>
+                      <w:t>Associating sequences with trees</w:t>
                     </w:r>
                     <w:r>
                       <w:rPr>
                         <w:noProof/>
                       </w:rPr>
-                      <w:t xml:space="preserve">vol. 4, no. 2, pp. 125-134, 2000. </w:t>
+                      <w:t>, London, William Clowes and Sons, Limited,, 1970, pp. 4-8.</w:t>
                     </w:r>
                   </w:p>
                 </w:tc>
               </w:tr>
               <w:tr>
                 <w:trPr>
-                  <w:divId w:val="1666083868"/>
+                  <w:divId w:val="734859052"/>
                   <w:tblCellSpacing w:w="15" w:type="dxa"/>
                 </w:trPr>
                 <w:tc>
@@ -7219,7 +7463,7 @@
                       <w:rPr>
                         <w:noProof/>
                       </w:rPr>
-                      <w:t xml:space="preserve">R. C. Prim, “Shortest Connection Networks And Some Generalizations,” </w:t>
+                      <w:t xml:space="preserve">J. Knowles and C. D, “A New Evolutionary Approach to the Degree-Constrained Minimum Spanning Tree Problem,” </w:t>
                     </w:r>
                     <w:r>
                       <w:rPr>
@@ -7227,20 +7471,20 @@
                         <w:iCs/>
                         <w:noProof/>
                       </w:rPr>
-                      <w:t xml:space="preserve">Bell System Technical Journal, </w:t>
+                      <w:t xml:space="preserve">IEEE Transactions On Evolutionary Computation, </w:t>
                     </w:r>
                     <w:r>
                       <w:rPr>
                         <w:noProof/>
                       </w:rPr>
-                      <w:t xml:space="preserve">pp. 1389-1401, 1957. </w:t>
+                      <w:t xml:space="preserve">vol. 4, no. 2, pp. 125-134, 2000. </w:t>
                     </w:r>
                   </w:p>
                 </w:tc>
               </w:tr>
               <w:tr>
                 <w:trPr>
-                  <w:divId w:val="1666083868"/>
+                  <w:divId w:val="734859052"/>
                   <w:tblCellSpacing w:w="15" w:type="dxa"/>
                 </w:trPr>
                 <w:tc>
@@ -7279,7 +7523,7 @@
                       <w:rPr>
                         <w:noProof/>
                       </w:rPr>
-                      <w:t xml:space="preserve">R. J. Collins and D. R. Jefferson, “Selection in Massively Parallel Genetic Algorithms,” in </w:t>
+                      <w:t xml:space="preserve">R. C. Prim, “Shortest Connection Networks And Some Generalizations,” </w:t>
                     </w:r>
                     <w:r>
                       <w:rPr>
@@ -7287,20 +7531,20 @@
                         <w:iCs/>
                         <w:noProof/>
                       </w:rPr>
-                      <w:t>4th Int. Conf. Genetic Algorithms</w:t>
+                      <w:t xml:space="preserve">Bell System Technical Journal, </w:t>
                     </w:r>
                     <w:r>
                       <w:rPr>
                         <w:noProof/>
                       </w:rPr>
-                      <w:t xml:space="preserve">, San Mateo, CA, 1991. </w:t>
+                      <w:t xml:space="preserve">pp. 1389-1401, 1957. </w:t>
                     </w:r>
                   </w:p>
                 </w:tc>
               </w:tr>
               <w:tr>
                 <w:trPr>
-                  <w:divId w:val="1666083868"/>
+                  <w:divId w:val="734859052"/>
                   <w:tblCellSpacing w:w="15" w:type="dxa"/>
                 </w:trPr>
                 <w:tc>
@@ -7339,7 +7583,7 @@
                       <w:rPr>
                         <w:noProof/>
                       </w:rPr>
-                      <w:t xml:space="preserve">G. R. Raidl, “An Efﬁcient Evolutionary Algorithm for the Degree-Constrained Minimum Spanning Tree Problem,” in </w:t>
+                      <w:t xml:space="preserve">R. J. Collins and D. R. Jefferson, “Selection in Massively Parallel Genetic Algorithms,” in </w:t>
                     </w:r>
                     <w:r>
                       <w:rPr>
@@ -7347,20 +7591,20 @@
                         <w:iCs/>
                         <w:noProof/>
                       </w:rPr>
-                      <w:t>Proceedings of the 2000 Congress on Evolutionary Computation. CEC00</w:t>
+                      <w:t>4th Int. Conf. Genetic Algorithms</w:t>
                     </w:r>
                     <w:r>
                       <w:rPr>
                         <w:noProof/>
                       </w:rPr>
-                      <w:t xml:space="preserve">, Vancouver, 2000. </w:t>
+                      <w:t xml:space="preserve">, San Mateo, CA, 1991. </w:t>
                     </w:r>
                   </w:p>
                 </w:tc>
               </w:tr>
               <w:tr>
                 <w:trPr>
-                  <w:divId w:val="1666083868"/>
+                  <w:divId w:val="734859052"/>
                   <w:tblCellSpacing w:w="15" w:type="dxa"/>
                 </w:trPr>
                 <w:tc>
@@ -7399,7 +7643,7 @@
                       <w:rPr>
                         <w:noProof/>
                       </w:rPr>
-                      <w:t xml:space="preserve">J. B. Kruskal, “On the shortest spanning subtree of a graph and the traveling salesman problem.,” </w:t>
+                      <w:t xml:space="preserve">G. R. Raidl, “An Efﬁcient Evolutionary Algorithm for the Degree-Constrained Minimum Spanning Tree Problem,” in </w:t>
                     </w:r>
                     <w:r>
                       <w:rPr>
@@ -7407,20 +7651,20 @@
                         <w:iCs/>
                         <w:noProof/>
                       </w:rPr>
-                      <w:t xml:space="preserve">Proceedings of the American Mathematics Society, </w:t>
+                      <w:t>Proceedings of the 2000 Congress on Evolutionary Computation. CEC00</w:t>
                     </w:r>
                     <w:r>
                       <w:rPr>
                         <w:noProof/>
                       </w:rPr>
-                      <w:t xml:space="preserve">vol. 7, no. 1, pp. 48-50, 1956. </w:t>
+                      <w:t xml:space="preserve">, Vancouver, 2000. </w:t>
                     </w:r>
                   </w:p>
                 </w:tc>
               </w:tr>
               <w:tr>
                 <w:trPr>
-                  <w:divId w:val="1666083868"/>
+                  <w:divId w:val="734859052"/>
                   <w:tblCellSpacing w:w="15" w:type="dxa"/>
                 </w:trPr>
                 <w:tc>
@@ -7459,6 +7703,158 @@
                       <w:rPr>
                         <w:noProof/>
                       </w:rPr>
+                      <w:t xml:space="preserve">J. B. Kruskal, “On the shortest spanning subtree of a graph and the traveling salesman problem.,” </w:t>
+                    </w:r>
+                    <w:r>
+                      <w:rPr>
+                        <w:i/>
+                        <w:iCs/>
+                        <w:noProof/>
+                      </w:rPr>
+                      <w:t xml:space="preserve">Proceedings of the American Mathematics Society, </w:t>
+                    </w:r>
+                    <w:r>
+                      <w:rPr>
+                        <w:noProof/>
+                      </w:rPr>
+                      <w:t xml:space="preserve">vol. 7, no. 1, pp. 48-50, 1956. </w:t>
+                    </w:r>
+                  </w:p>
+                </w:tc>
+              </w:tr>
+              <w:tr>
+                <w:trPr>
+                  <w:divId w:val="734859052"/>
+                  <w:tblCellSpacing w:w="15" w:type="dxa"/>
+                </w:trPr>
+                <w:tc>
+                  <w:tcPr>
+                    <w:tcW w:w="50" w:type="pct"/>
+                    <w:hideMark/>
+                  </w:tcPr>
+                  <w:p>
+                    <w:pPr>
+                      <w:pStyle w:val="Bibliography"/>
+                      <w:rPr>
+                        <w:noProof/>
+                      </w:rPr>
+                    </w:pPr>
+                    <w:r>
+                      <w:rPr>
+                        <w:noProof/>
+                      </w:rPr>
+                      <w:t xml:space="preserve">[17] </w:t>
+                    </w:r>
+                  </w:p>
+                </w:tc>
+                <w:tc>
+                  <w:tcPr>
+                    <w:tcW w:w="0" w:type="auto"/>
+                    <w:hideMark/>
+                  </w:tcPr>
+                  <w:p>
+                    <w:pPr>
+                      <w:pStyle w:val="Bibliography"/>
+                      <w:rPr>
+                        <w:noProof/>
+                      </w:rPr>
+                    </w:pPr>
+                    <w:r>
+                      <w:rPr>
+                        <w:noProof/>
+                      </w:rPr>
+                      <w:t xml:space="preserve">J. H. Kingston, Algorithms and Data Structures – Design, Correctness, Analysis, Singapore: Addison-Wesley, 1990. </w:t>
+                    </w:r>
+                  </w:p>
+                </w:tc>
+              </w:tr>
+              <w:tr>
+                <w:trPr>
+                  <w:divId w:val="734859052"/>
+                  <w:tblCellSpacing w:w="15" w:type="dxa"/>
+                </w:trPr>
+                <w:tc>
+                  <w:tcPr>
+                    <w:tcW w:w="50" w:type="pct"/>
+                    <w:hideMark/>
+                  </w:tcPr>
+                  <w:p>
+                    <w:pPr>
+                      <w:pStyle w:val="Bibliography"/>
+                      <w:rPr>
+                        <w:noProof/>
+                      </w:rPr>
+                    </w:pPr>
+                    <w:r>
+                      <w:rPr>
+                        <w:noProof/>
+                      </w:rPr>
+                      <w:t xml:space="preserve">[18] </w:t>
+                    </w:r>
+                  </w:p>
+                </w:tc>
+                <w:tc>
+                  <w:tcPr>
+                    <w:tcW w:w="0" w:type="auto"/>
+                    <w:hideMark/>
+                  </w:tcPr>
+                  <w:p>
+                    <w:pPr>
+                      <w:pStyle w:val="Bibliography"/>
+                      <w:rPr>
+                        <w:noProof/>
+                      </w:rPr>
+                    </w:pPr>
+                    <w:r>
+                      <w:rPr>
+                        <w:noProof/>
+                      </w:rPr>
+                      <w:t xml:space="preserve">P. J. M. van Laarhoven and E. H. L. Aarts, Simulated Annealing: Theory and Applications, Dordrecht, Netherlands: Reidel, 1987. </w:t>
+                    </w:r>
+                  </w:p>
+                </w:tc>
+              </w:tr>
+              <w:tr>
+                <w:trPr>
+                  <w:divId w:val="734859052"/>
+                  <w:tblCellSpacing w:w="15" w:type="dxa"/>
+                </w:trPr>
+                <w:tc>
+                  <w:tcPr>
+                    <w:tcW w:w="50" w:type="pct"/>
+                    <w:hideMark/>
+                  </w:tcPr>
+                  <w:p>
+                    <w:pPr>
+                      <w:pStyle w:val="Bibliography"/>
+                      <w:rPr>
+                        <w:noProof/>
+                      </w:rPr>
+                    </w:pPr>
+                    <w:r>
+                      <w:rPr>
+                        <w:noProof/>
+                      </w:rPr>
+                      <w:t xml:space="preserve">[19] </w:t>
+                    </w:r>
+                  </w:p>
+                </w:tc>
+                <w:tc>
+                  <w:tcPr>
+                    <w:tcW w:w="0" w:type="auto"/>
+                    <w:hideMark/>
+                  </w:tcPr>
+                  <w:p>
+                    <w:pPr>
+                      <w:pStyle w:val="Bibliography"/>
+                      <w:rPr>
+                        <w:noProof/>
+                      </w:rPr>
+                    </w:pPr>
+                    <w:r>
+                      <w:rPr>
+                        <w:noProof/>
+                      </w:rPr>
                       <w:t xml:space="preserve">M. Krishnamoorthy, A. T. Ernst and Y. M. Sharaiha, “Comparison of Algorithms for the Degree Constrained,” </w:t>
                     </w:r>
                     <w:r>
@@ -7474,6 +7870,66 @@
                         <w:noProof/>
                       </w:rPr>
                       <w:t xml:space="preserve">pp. 587-611, 2001. </w:t>
+                    </w:r>
+                  </w:p>
+                </w:tc>
+              </w:tr>
+              <w:tr>
+                <w:trPr>
+                  <w:divId w:val="734859052"/>
+                  <w:tblCellSpacing w:w="15" w:type="dxa"/>
+                </w:trPr>
+                <w:tc>
+                  <w:tcPr>
+                    <w:tcW w:w="50" w:type="pct"/>
+                    <w:hideMark/>
+                  </w:tcPr>
+                  <w:p>
+                    <w:pPr>
+                      <w:pStyle w:val="Bibliography"/>
+                      <w:rPr>
+                        <w:noProof/>
+                      </w:rPr>
+                    </w:pPr>
+                    <w:r>
+                      <w:rPr>
+                        <w:noProof/>
+                      </w:rPr>
+                      <w:t xml:space="preserve">[20] </w:t>
+                    </w:r>
+                  </w:p>
+                </w:tc>
+                <w:tc>
+                  <w:tcPr>
+                    <w:tcW w:w="0" w:type="auto"/>
+                    <w:hideMark/>
+                  </w:tcPr>
+                  <w:p>
+                    <w:pPr>
+                      <w:pStyle w:val="Bibliography"/>
+                      <w:rPr>
+                        <w:noProof/>
+                      </w:rPr>
+                    </w:pPr>
+                    <w:r>
+                      <w:rPr>
+                        <w:noProof/>
+                      </w:rPr>
+                      <w:t xml:space="preserve">B. Boldon, N. Deo and N. Kumar, “Minimum-weight degree-constrained spanning tree problem: Heuristics and implementation on an SIMD parallel machine,” </w:t>
+                    </w:r>
+                    <w:r>
+                      <w:rPr>
+                        <w:i/>
+                        <w:iCs/>
+                        <w:noProof/>
+                      </w:rPr>
+                      <w:t xml:space="preserve">Parallel Computing, </w:t>
+                    </w:r>
+                    <w:r>
+                      <w:rPr>
+                        <w:noProof/>
+                      </w:rPr>
+                      <w:t xml:space="preserve">no. 22, pp. 369-382, 1995. </w:t>
                     </w:r>
                   </w:p>
                 </w:tc>
@@ -7481,7 +7937,7 @@
             </w:tbl>
             <w:p>
               <w:pPr>
-                <w:divId w:val="1666083868"/>
+                <w:divId w:val="734859052"/>
                 <w:rPr>
                   <w:rFonts w:eastAsia="Times New Roman"/>
                   <w:noProof/>
@@ -7512,7 +7968,7 @@
       </w:pPr>
     </w:p>
     <w:sectPr>
-      <w:footerReference w:type="default" r:id="rId19"/>
+      <w:footerReference w:type="default" r:id="rId21"/>
       <w:pgSz w:w="11906" w:h="16838"/>
       <w:pgMar w:top="1440" w:right="1440" w:bottom="1440" w:left="1440" w:header="708" w:footer="708" w:gutter="0"/>
       <w:cols w:space="708"/>
@@ -7540,7 +7996,7 @@
       </w:r>
     </w:p>
   </w:comment>
-  <w:comment w:id="2" w:author="Morgan Jones [mwj7]" w:date="2019-12-07T15:53:00Z" w:initials="MJ[">
+  <w:comment w:id="1" w:author="Morgan Jones [mwj7]" w:date="2019-12-07T15:53:00Z" w:initials="MJ[">
     <w:p>
       <w:pPr>
         <w:pStyle w:val="CommentText"/>
@@ -7685,7 +8141,13 @@
         <w:footnoteRef/>
       </w:r>
       <w:r>
-        <w:t xml:space="preserve"> An “M-Graph” is a misleading graph aimed at deceiving greedier algorithms, they are generated using a modification to a procedure originally defined by Boldon </w:t>
+        <w:t xml:space="preserve"> An “M-Graph” is a misleading graph aimed at deceiving greed</w:t>
+      </w:r>
+      <w:r>
+        <w:t>y</w:t>
+      </w:r>
+      <w:r>
+        <w:t xml:space="preserve"> algorithms, they are generated using a modification to a procedure originally defined by Boldon </w:t>
       </w:r>
       <w:r>
         <w:rPr>
@@ -7707,6 +8169,7 @@
           <w:id w:val="1498386456"/>
           <w:citation/>
         </w:sdtPr>
+        <w:sdtEndPr/>
         <w:sdtContent>
           <w:r>
             <w:rPr>
@@ -9944,7 +10407,7 @@
 </file>
 
 <file path=customXml/itemProps1.xml><?xml version="1.0" encoding="utf-8"?>
-<ds:datastoreItem xmlns:ds="http://schemas.openxmlformats.org/officeDocument/2006/customXml" ds:itemID="{EFFE265A-F0B8-4982-9527-8E9E3FBD1759}">
+<ds:datastoreItem xmlns:ds="http://schemas.openxmlformats.org/officeDocument/2006/customXml" ds:itemID="{D534E2EB-0240-4810-87C1-408B0B3BCE54}">
   <ds:schemaRefs>
     <ds:schemaRef ds:uri="http://schemas.openxmlformats.org/officeDocument/2006/bibliography"/>
   </ds:schemaRefs>

</xml_diff>